<commit_message>
updated with new blog
</commit_message>
<xml_diff>
--- a/InvestmentBlogs/QuantumYieldsBlog.docx
+++ b/InvestmentBlogs/QuantumYieldsBlog.docx
@@ -1,6 +1,6 @@
 
 <file path=word/document.xml><?xml version="1.0" encoding="utf-8"?>
-<w:document xmlns:wpc="http://schemas.microsoft.com/office/word/2010/wordprocessingCanvas" xmlns:cx="http://schemas.microsoft.com/office/drawing/2014/chartex" xmlns:cx1="http://schemas.microsoft.com/office/drawing/2015/9/8/chartex" xmlns:cx2="http://schemas.microsoft.com/office/drawing/2015/10/21/chartex" xmlns:cx3="http://schemas.microsoft.com/office/drawing/2016/5/9/chartex" xmlns:cx4="http://schemas.microsoft.com/office/drawing/2016/5/10/chartex" xmlns:cx5="http://schemas.microsoft.com/office/drawing/2016/5/11/chartex" xmlns:cx6="http://schemas.microsoft.com/office/drawing/2016/5/12/chartex" xmlns:cx7="http://schemas.microsoft.com/office/drawing/2016/5/13/chartex" xmlns:cx8="http://schemas.microsoft.com/office/drawing/2016/5/14/chartex" xmlns:mc="http://schemas.openxmlformats.org/markup-compatibility/2006" xmlns:aink="http://schemas.microsoft.com/office/drawing/2016/ink" xmlns:am3d="http://schemas.microsoft.com/office/drawing/2017/model3d" xmlns:o="urn:schemas-microsoft-com:office:office" xmlns:oel="http://schemas.microsoft.com/office/2019/extlst" xmlns:r="http://schemas.openxmlformats.org/officeDocument/2006/relationships" xmlns:m="http://schemas.openxmlformats.org/officeDocument/2006/math" xmlns:v="urn:schemas-microsoft-com:vml" xmlns:wp14="http://schemas.microsoft.com/office/word/2010/wordprocessingDrawing" xmlns:wp="http://schemas.openxmlformats.org/drawingml/2006/wordprocessingDrawing" xmlns:w10="urn:schemas-microsoft-com:office:word" xmlns:w="http://schemas.openxmlformats.org/wordprocessingml/2006/main" xmlns:w14="http://schemas.microsoft.com/office/word/2010/wordml" xmlns:w15="http://schemas.microsoft.com/office/word/2012/wordml" xmlns:w16cex="http://schemas.microsoft.com/office/word/2018/wordml/cex" xmlns:w16cid="http://schemas.microsoft.com/office/word/2016/wordml/cid" xmlns:w16="http://schemas.microsoft.com/office/word/2018/wordml" xmlns:w16du="http://schemas.microsoft.com/office/word/2023/wordml/word16du" xmlns:w16sdtdh="http://schemas.microsoft.com/office/word/2020/wordml/sdtdatahash" xmlns:w16se="http://schemas.microsoft.com/office/word/2015/wordml/symex" xmlns:wpg="http://schemas.microsoft.com/office/word/2010/wordprocessingGroup" xmlns:wpi="http://schemas.microsoft.com/office/word/2010/wordprocessingInk" xmlns:wne="http://schemas.microsoft.com/office/word/2006/wordml" xmlns:wps="http://schemas.microsoft.com/office/word/2010/wordprocessingShape" mc:Ignorable="w14 w15 w16se w16cid w16 w16cex w16sdtdh w16du wp14">
+<w:document xmlns:wpc="http://schemas.microsoft.com/office/word/2010/wordprocessingCanvas" xmlns:cx="http://schemas.microsoft.com/office/drawing/2014/chartex" xmlns:cx1="http://schemas.microsoft.com/office/drawing/2015/9/8/chartex" xmlns:cx2="http://schemas.microsoft.com/office/drawing/2015/10/21/chartex" xmlns:cx3="http://schemas.microsoft.com/office/drawing/2016/5/9/chartex" xmlns:cx4="http://schemas.microsoft.com/office/drawing/2016/5/10/chartex" xmlns:cx5="http://schemas.microsoft.com/office/drawing/2016/5/11/chartex" xmlns:cx6="http://schemas.microsoft.com/office/drawing/2016/5/12/chartex" xmlns:cx7="http://schemas.microsoft.com/office/drawing/2016/5/13/chartex" xmlns:cx8="http://schemas.microsoft.com/office/drawing/2016/5/14/chartex" xmlns:mc="http://schemas.openxmlformats.org/markup-compatibility/2006" xmlns:aink="http://schemas.microsoft.com/office/drawing/2016/ink" xmlns:am3d="http://schemas.microsoft.com/office/drawing/2017/model3d" xmlns:o="urn:schemas-microsoft-com:office:office" xmlns:oel="http://schemas.microsoft.com/office/2019/extlst" xmlns:r="http://schemas.openxmlformats.org/officeDocument/2006/relationships" xmlns:m="http://schemas.openxmlformats.org/officeDocument/2006/math" xmlns:v="urn:schemas-microsoft-com:vml" xmlns:wp14="http://schemas.microsoft.com/office/word/2010/wordprocessingDrawing" xmlns:wp="http://schemas.openxmlformats.org/drawingml/2006/wordprocessingDrawing" xmlns:w10="urn:schemas-microsoft-com:office:word" xmlns:w="http://schemas.openxmlformats.org/wordprocessingml/2006/main" xmlns:w14="http://schemas.microsoft.com/office/word/2010/wordml" xmlns:w15="http://schemas.microsoft.com/office/word/2012/wordml" xmlns:w16cex="http://schemas.microsoft.com/office/word/2018/wordml/cex" xmlns:w16cid="http://schemas.microsoft.com/office/word/2016/wordml/cid" xmlns:w16="http://schemas.microsoft.com/office/word/2018/wordml" xmlns:w16du="http://schemas.microsoft.com/office/word/2023/wordml/word16du" xmlns:w16sdtdh="http://schemas.microsoft.com/office/word/2020/wordml/sdtdatahash" xmlns:w16sdtfl="http://schemas.microsoft.com/office/word/2024/wordml/sdtformatlock" xmlns:w16se="http://schemas.microsoft.com/office/word/2015/wordml/symex" xmlns:wpg="http://schemas.microsoft.com/office/word/2010/wordprocessingGroup" xmlns:wpi="http://schemas.microsoft.com/office/word/2010/wordprocessingInk" xmlns:wne="http://schemas.microsoft.com/office/word/2006/wordml" xmlns:wps="http://schemas.microsoft.com/office/word/2010/wordprocessingShape" mc:Ignorable="w14 w15 w16se w16cid w16 w16cex w16sdtdh w16sdtfl w16du wp14">
   <w:body>
     <w:p>
       <w:r>
@@ -103,15 +103,7 @@
     </w:p>
     <w:p>
       <w:r>
-        <w:t xml:space="preserve">As stated from their 10k, Monolithic Power Systems Inc. (MPS) is a “fabless global company that provides high-performance, semiconductor-based power electronics solutions.”. This essentially means they design the semiconductors that their customers buy but they outsource the manufacturing to a third party. This has both advantages and </w:t>
-      </w:r>
-      <w:proofErr w:type="gramStart"/>
-      <w:r>
-        <w:t>disadvantages</w:t>
-      </w:r>
-      <w:proofErr w:type="gramEnd"/>
-      <w:r>
-        <w:t xml:space="preserve"> but the key advantage is that MPS has lower capital expenditures and can focus on R&amp;D and delivery innovative solutions to their customers. Many other companies like NVIDIA, Qualcomm, AMD, and Broadcom also follow this approach. </w:t>
+        <w:t xml:space="preserve">As stated from their 10k, Monolithic Power Systems Inc. (MPS) is a “fabless global company that provides high-performance, semiconductor-based power electronics solutions.”. This essentially means they design the semiconductors that their customers buy but they outsource the manufacturing to a third party. This has both advantages and disadvantages but the key advantage is that MPS has lower capital expenditures and can focus on R&amp;D and delivery innovative solutions to their customers. Many other companies like NVIDIA, Qualcomm, AMD, and Broadcom also follow this approach. </w:t>
       </w:r>
     </w:p>
     <w:p>
@@ -122,15 +114,7 @@
     <w:p>
       <w:r>
         <w:lastRenderedPageBreak/>
-        <w:t xml:space="preserve">MPS focuses on the analog and mixed-signal integrated circuit markets which differs from digital integrated circuit </w:t>
-      </w:r>
-      <w:proofErr w:type="gramStart"/>
-      <w:r>
-        <w:t>markets</w:t>
-      </w:r>
-      <w:proofErr w:type="gramEnd"/>
-      <w:r>
-        <w:t xml:space="preserve"> but the markets are wide and diverse. Below MPS’s revenue by end market and applications as of end of 2023:</w:t>
+        <w:t>MPS focuses on the analog and mixed-signal integrated circuit markets which differs from digital integrated circuit markets but the markets are wide and diverse. Below MPS’s revenue by end market and applications as of end of 2023:</w:t>
       </w:r>
     </w:p>
     <w:p/>
@@ -433,23 +417,7 @@
     <w:p/>
     <w:p>
       <w:r>
-        <w:t xml:space="preserve">Its competitors </w:t>
-      </w:r>
-      <w:proofErr w:type="gramStart"/>
-      <w:r>
-        <w:t>include:</w:t>
-      </w:r>
-      <w:proofErr w:type="gramEnd"/>
-      <w:r>
-        <w:t xml:space="preserve"> Analog Devices, Infineon Technologies, NXP Semiconductors, ON Semiconductor, Power Integrations, Renesas Electronics, ROHM Semiconductor, </w:t>
-      </w:r>
-      <w:proofErr w:type="spellStart"/>
-      <w:r>
-        <w:t>Semtech</w:t>
-      </w:r>
-      <w:proofErr w:type="spellEnd"/>
-      <w:r>
-        <w:t>, STMicroelectronics and Texas Instruments.</w:t>
+        <w:t>Its competitors include: Analog Devices, Infineon Technologies, NXP Semiconductors, ON Semiconductor, Power Integrations, Renesas Electronics, ROHM Semiconductor, Semtech, STMicroelectronics and Texas Instruments.</w:t>
       </w:r>
     </w:p>
     <w:p>
@@ -462,28 +430,12 @@
     </w:p>
     <w:p>
       <w:r>
-        <w:t xml:space="preserve">Here are some of the key metrics to consider. In general, I like to look for management’s ability to increase return on equity and invested capital, rely little on debt, and have ample liquidity to handle volatile times. Though this snapshot is over the past 5 years, if you go back further in </w:t>
-      </w:r>
-      <w:proofErr w:type="gramStart"/>
-      <w:r>
-        <w:t>time</w:t>
-      </w:r>
-      <w:proofErr w:type="gramEnd"/>
-      <w:r>
-        <w:t xml:space="preserve"> you’ll see improvement across all these metrics since the beginning of MPS’ formation. </w:t>
-      </w:r>
-    </w:p>
-    <w:p>
-      <w:r>
-        <w:t xml:space="preserve">I can’t say I like any single thing here the most, but I do like to see that management is </w:t>
-      </w:r>
-      <w:proofErr w:type="gramStart"/>
-      <w:r>
-        <w:t>disciplined  about</w:t>
-      </w:r>
-      <w:proofErr w:type="gramEnd"/>
-      <w:r>
-        <w:t xml:space="preserve"> managing debt and cash and being able to consistently return value to shareholders year after year.</w:t>
+        <w:t xml:space="preserve">Here are some of the key metrics to consider. In general, I like to look for management’s ability to increase return on equity and invested capital, rely little on debt, and have ample liquidity to handle volatile times. Though this snapshot is over the past 5 years, if you go back further in time you’ll see improvement across all these metrics since the beginning of MPS’ formation. </w:t>
+      </w:r>
+    </w:p>
+    <w:p>
+      <w:r>
+        <w:t>I can’t say I like any single thing here the most, but I do like to see that management is disciplined  about managing debt and cash and being able to consistently return value to shareholders year after year.</w:t>
       </w:r>
     </w:p>
     <w:p/>
@@ -1418,15 +1370,7 @@
     </w:p>
     <w:p>
       <w:r>
-        <w:t xml:space="preserve">In the two graphs </w:t>
-      </w:r>
-      <w:proofErr w:type="gramStart"/>
-      <w:r>
-        <w:t>below</w:t>
-      </w:r>
-      <w:proofErr w:type="gramEnd"/>
-      <w:r>
-        <w:t xml:space="preserve"> you can see how TPL’s stock price has appreciated over the past year and has outperformed the S&amp;P 500 (which they are expected to join in the next year) by a wide margin. In this blog I’ll talk more about what’s driving this and call out some price targets and risks.</w:t>
+        <w:t>In the two graphs below you can see how TPL’s stock price has appreciated over the past year and has outperformed the S&amp;P 500 (which they are expected to join in the next year) by a wide margin. In this blog I’ll talk more about what’s driving this and call out some price targets and risks.</w:t>
       </w:r>
     </w:p>
     <w:p>
@@ -1667,18 +1611,10 @@
     </w:p>
     <w:p>
       <w:r>
-        <w:t xml:space="preserve">Their moat is </w:t>
-      </w:r>
-      <w:proofErr w:type="gramStart"/>
-      <w:r>
-        <w:t xml:space="preserve">quite </w:t>
-      </w:r>
-      <w:r>
-        <w:t>obvious</w:t>
-      </w:r>
-      <w:proofErr w:type="gramEnd"/>
-      <w:r>
-        <w:t xml:space="preserve"> – they own 868,000 surface acres in t</w:t>
+        <w:t xml:space="preserve">Their moat is quite </w:t>
+      </w:r>
+      <w:r>
+        <w:t>obvious – they own 868,000 surface acres in t</w:t>
       </w:r>
       <w:r>
         <w:t>he Permian is the most productive oil, gas, and NGL play</w:t>
@@ -1874,13 +1810,8 @@
     </w:p>
     <w:p>
       <w:r>
-        <w:t xml:space="preserve">Based on today’s current price and a discounted cash flow model we can infer the market is assuming the following on </w:t>
-      </w:r>
-      <w:proofErr w:type="gramStart"/>
-      <w:r>
-        <w:t>TPL :</w:t>
-      </w:r>
-      <w:proofErr w:type="gramEnd"/>
+        <w:t>Based on today’s current price and a discounted cash flow model we can infer the market is assuming the following on TPL :</w:t>
+      </w:r>
     </w:p>
     <w:p>
       <w:pPr>
@@ -2078,6 +2009,8 @@
     <w:p>
       <w:pPr>
         <w:rPr>
+          <w:b/>
+          <w:bCs/>
           <w:u w:val="single"/>
         </w:rPr>
       </w:pPr>
@@ -2093,7 +2026,706 @@
         <w:t>estimating 30% growth, we get $6,709/share.</w:t>
       </w:r>
     </w:p>
+    <w:p>
+      <w:pPr>
+        <w:rPr>
+          <w:b/>
+          <w:bCs/>
+          <w:u w:val="single"/>
+        </w:rPr>
+      </w:pPr>
+    </w:p>
+    <w:p>
+      <w:pPr>
+        <w:pStyle w:val="Heading1"/>
+      </w:pPr>
+      <w:r>
+        <w:t>Thoughts on Portfolio and Risk Management</w:t>
+      </w:r>
+      <w:r>
+        <w:t xml:space="preserve"> and Returns</w:t>
+      </w:r>
+    </w:p>
+    <w:p>
+      <w:r>
+        <w:t xml:space="preserve">I’ve been investing for almost 20 years now and worked professionally in commodity fundamentals and risk management for 15 of those years. For anyone who’s worked in commodity trading, you </w:t>
+      </w:r>
+      <w:r>
+        <w:lastRenderedPageBreak/>
+        <w:t xml:space="preserve">know how cutthroat it is and how critical the need is to make right calls with appropriate hedging mechanisms in place. Being a fundamentals analyst has served me well </w:t>
+      </w:r>
+      <w:r>
+        <w:t>and</w:t>
+      </w:r>
+      <w:r>
+        <w:t xml:space="preserve"> I am able to view a position holistically without any bias, but of course that took years of learning and </w:t>
+      </w:r>
+      <w:r>
+        <w:t>many mistakes</w:t>
+      </w:r>
+      <w:r>
+        <w:t xml:space="preserve"> until I could confidently hone it. In this blog I will talk about how I approach optimizing my portfolio to reduce risk and reach for above-average returns.</w:t>
+      </w:r>
+    </w:p>
+    <w:p>
+      <w:pPr>
+        <w:pStyle w:val="Heading2"/>
+      </w:pPr>
+      <w:r>
+        <w:t>Portfolio Optimization</w:t>
+      </w:r>
+    </w:p>
+    <w:p>
+      <w:pPr>
+        <w:pStyle w:val="Heading3"/>
+      </w:pPr>
+      <w:r>
+        <w:t>Target Assets</w:t>
+      </w:r>
+    </w:p>
+    <w:p>
+      <w:r>
+        <w:t>The number and type of assets available to invest in is extremely large and can overwhelm investors. I don’t like to get into exotic investments or assets I don’t understand well. There may be exceptions such as cryptocurrencies or blockchain technologies as they tend to drive efficiencies and there should probably be some room in one’s portfolio to invest in these, as I have learned, it is imperative to keep an open mind when it comes to investing.</w:t>
+      </w:r>
+    </w:p>
+    <w:p>
+      <w:r>
+        <w:t xml:space="preserve">For the sake of this blog and my own portfolio, I will limit the world of assets to U.S. equities only. Why is that? It’s simple. The U.S. has </w:t>
+      </w:r>
+      <w:r>
+        <w:t>hundreds of years of entrepreneurial history evidenced by the fact that the U.S. is the largest contributor to global economic value added. There is a long, rich history of American companies solving problems fast and at scale and no other country, including China, has measured up to the amount of value the U.S. has created. Some may debate this point but as along as the Chinese Communist Party is in power and attempts to control their markets with a heavy hand, this is unlikely to change anytime soon. The figure below illustrates this point perfectly.</w:t>
+      </w:r>
+    </w:p>
     <w:p/>
+    <w:p>
+      <w:r>
+        <w:lastRenderedPageBreak/>
+        <w:drawing>
+          <wp:inline distT="0" distB="0" distL="0" distR="0" wp14:anchorId="19C80522" wp14:editId="3D95B3BE">
+            <wp:extent cx="4106545" cy="8229600"/>
+            <wp:effectExtent l="0" t="0" r="8255" b="0"/>
+            <wp:docPr id="666629710" name="Picture 1" descr="A diagram of a pie chart&#10;&#10;Description automatically generated"/>
+            <wp:cNvGraphicFramePr>
+              <a:graphicFrameLocks xmlns:a="http://schemas.openxmlformats.org/drawingml/2006/main" noChangeAspect="1"/>
+            </wp:cNvGraphicFramePr>
+            <a:graphic xmlns:a="http://schemas.openxmlformats.org/drawingml/2006/main">
+              <a:graphicData uri="http://schemas.openxmlformats.org/drawingml/2006/picture">
+                <pic:pic xmlns:pic="http://schemas.openxmlformats.org/drawingml/2006/picture">
+                  <pic:nvPicPr>
+                    <pic:cNvPr id="666629710" name="Picture 1" descr="A diagram of a pie chart&#10;&#10;Description automatically generated"/>
+                    <pic:cNvPicPr/>
+                  </pic:nvPicPr>
+                  <pic:blipFill>
+                    <a:blip r:embed="rId9"/>
+                    <a:stretch>
+                      <a:fillRect/>
+                    </a:stretch>
+                  </pic:blipFill>
+                  <pic:spPr>
+                    <a:xfrm>
+                      <a:off x="0" y="0"/>
+                      <a:ext cx="4106545" cy="8229600"/>
+                    </a:xfrm>
+                    <a:prstGeom prst="rect">
+                      <a:avLst/>
+                    </a:prstGeom>
+                  </pic:spPr>
+                </pic:pic>
+              </a:graphicData>
+            </a:graphic>
+          </wp:inline>
+        </w:drawing>
+      </w:r>
+    </w:p>
+    <w:p>
+      <w:pPr>
+        <w:pStyle w:val="Heading3"/>
+      </w:pPr>
+      <w:r>
+        <w:lastRenderedPageBreak/>
+        <w:t>Target Returns</w:t>
+      </w:r>
+    </w:p>
+    <w:p>
+      <w:r>
+        <w:t>In my portfolio, I look for companies with asymmetric risk/reward profiles</w:t>
+      </w:r>
+      <w:r>
+        <w:t xml:space="preserve"> over the long-term (5+ years)</w:t>
+      </w:r>
+      <w:r>
+        <w:t xml:space="preserve">. I would rather spend a significant amount of time </w:t>
+      </w:r>
+      <w:r>
+        <w:t>finding</w:t>
+      </w:r>
+      <w:r>
+        <w:t xml:space="preserve"> 10 companies that could return $3 for every $1 invested knowing I could lose $0.20 per dollar rather than investing in 100 companies that could return $1.20 for every $1 invested. I prefer to spend m</w:t>
+      </w:r>
+      <w:r>
+        <w:t>y</w:t>
+      </w:r>
+      <w:r>
+        <w:t xml:space="preserve"> time learning deeply about a few companies or industries and leveraging my expertise than to reach outside my sphere of knowledge. Healthcare companies are a great example of a type of equity I will never add to my portfolio simply because it is just outside the realm of what I read everyday.</w:t>
+      </w:r>
+    </w:p>
+    <w:p>
+      <w:pPr>
+        <w:pStyle w:val="Heading3"/>
+      </w:pPr>
+      <w:r>
+        <w:t>Risk Calculation</w:t>
+      </w:r>
+    </w:p>
+    <w:p>
+      <w:r>
+        <w:t>Knowing your risk exposure is important. Taking too much risk for insufficient return is not an acceptable strategy.</w:t>
+      </w:r>
+      <w:r>
+        <w:t xml:space="preserve"> The goal of every investor is to maximize returns while taking as little risk as possible. </w:t>
+      </w:r>
+      <w:r>
+        <w:t>In the table below I’ve outlined some key metrics for both TPL and MPWR in comparison to each other as well as in comparison to an equity benchmark, SPY using price data from January 18</w:t>
+      </w:r>
+      <w:r>
+        <w:rPr>
+          <w:vertAlign w:val="superscript"/>
+        </w:rPr>
+        <w:t>th</w:t>
+      </w:r>
+      <w:r>
+        <w:t xml:space="preserve"> 2024 to January 17</w:t>
+      </w:r>
+      <w:r>
+        <w:rPr>
+          <w:vertAlign w:val="superscript"/>
+        </w:rPr>
+        <w:t>th</w:t>
+      </w:r>
+      <w:r>
+        <w:t xml:space="preserve"> 2025.</w:t>
+      </w:r>
+    </w:p>
+    <w:p/>
+    <w:tbl>
+      <w:tblPr>
+        <w:tblStyle w:val="TableGrid"/>
+        <w:tblW w:w="0" w:type="auto"/>
+        <w:tblLook w:val="04A0" w:firstRow="1" w:lastRow="0" w:firstColumn="1" w:lastColumn="0" w:noHBand="0" w:noVBand="1"/>
+      </w:tblPr>
+      <w:tblGrid>
+        <w:gridCol w:w="334"/>
+        <w:gridCol w:w="3338"/>
+        <w:gridCol w:w="1952"/>
+        <w:gridCol w:w="1967"/>
+        <w:gridCol w:w="1759"/>
+      </w:tblGrid>
+      <w:tr>
+        <w:tc>
+          <w:tcPr>
+            <w:tcW w:w="265" w:type="dxa"/>
+          </w:tcPr>
+          <w:p>
+            <w:pPr>
+              <w:jc w:val="center"/>
+              <w:rPr>
+                <w:b/>
+                <w:bCs/>
+                <w:u w:val="single"/>
+              </w:rPr>
+            </w:pPr>
+          </w:p>
+        </w:tc>
+        <w:tc>
+          <w:tcPr>
+            <w:tcW w:w="3368" w:type="dxa"/>
+          </w:tcPr>
+          <w:p>
+            <w:pPr>
+              <w:jc w:val="center"/>
+              <w:rPr>
+                <w:b/>
+                <w:bCs/>
+                <w:u w:val="single"/>
+              </w:rPr>
+            </w:pPr>
+            <w:r>
+              <w:rPr>
+                <w:b/>
+                <w:bCs/>
+                <w:u w:val="single"/>
+              </w:rPr>
+              <w:t>Metric</w:t>
+            </w:r>
+          </w:p>
+        </w:tc>
+        <w:tc>
+          <w:tcPr>
+            <w:tcW w:w="1965" w:type="dxa"/>
+          </w:tcPr>
+          <w:p>
+            <w:pPr>
+              <w:jc w:val="center"/>
+              <w:rPr>
+                <w:b/>
+                <w:bCs/>
+                <w:u w:val="single"/>
+              </w:rPr>
+            </w:pPr>
+            <w:r>
+              <w:rPr>
+                <w:b/>
+                <w:bCs/>
+                <w:u w:val="single"/>
+              </w:rPr>
+              <w:t>TPL</w:t>
+            </w:r>
+          </w:p>
+        </w:tc>
+        <w:tc>
+          <w:tcPr>
+            <w:tcW w:w="1980" w:type="dxa"/>
+          </w:tcPr>
+          <w:p>
+            <w:pPr>
+              <w:jc w:val="center"/>
+              <w:rPr>
+                <w:b/>
+                <w:bCs/>
+                <w:u w:val="single"/>
+              </w:rPr>
+            </w:pPr>
+            <w:r>
+              <w:rPr>
+                <w:b/>
+                <w:bCs/>
+                <w:u w:val="single"/>
+              </w:rPr>
+              <w:t>MPWR</w:t>
+            </w:r>
+          </w:p>
+        </w:tc>
+        <w:tc>
+          <w:tcPr>
+            <w:tcW w:w="1772" w:type="dxa"/>
+          </w:tcPr>
+          <w:p>
+            <w:pPr>
+              <w:jc w:val="center"/>
+              <w:rPr>
+                <w:b/>
+                <w:bCs/>
+                <w:u w:val="single"/>
+              </w:rPr>
+            </w:pPr>
+            <w:r>
+              <w:rPr>
+                <w:b/>
+                <w:bCs/>
+                <w:u w:val="single"/>
+              </w:rPr>
+              <w:t>SPY</w:t>
+            </w:r>
+          </w:p>
+        </w:tc>
+      </w:tr>
+      <w:tr>
+        <w:tc>
+          <w:tcPr>
+            <w:tcW w:w="265" w:type="dxa"/>
+          </w:tcPr>
+          <w:p>
+            <w:r>
+              <w:t>1</w:t>
+            </w:r>
+          </w:p>
+        </w:tc>
+        <w:tc>
+          <w:tcPr>
+            <w:tcW w:w="3368" w:type="dxa"/>
+          </w:tcPr>
+          <w:p>
+            <w:r>
+              <w:t>Price correlation to SPY</w:t>
+            </w:r>
+          </w:p>
+        </w:tc>
+        <w:tc>
+          <w:tcPr>
+            <w:tcW w:w="1965" w:type="dxa"/>
+          </w:tcPr>
+          <w:p>
+            <w:pPr>
+              <w:jc w:val="center"/>
+            </w:pPr>
+            <w:r>
+              <w:t>.927</w:t>
+            </w:r>
+          </w:p>
+        </w:tc>
+        <w:tc>
+          <w:tcPr>
+            <w:tcW w:w="1980" w:type="dxa"/>
+          </w:tcPr>
+          <w:p>
+            <w:pPr>
+              <w:jc w:val="center"/>
+            </w:pPr>
+            <w:r>
+              <w:t>.107</w:t>
+            </w:r>
+          </w:p>
+        </w:tc>
+        <w:tc>
+          <w:tcPr>
+            <w:tcW w:w="1772" w:type="dxa"/>
+          </w:tcPr>
+          <w:p>
+            <w:pPr>
+              <w:jc w:val="center"/>
+            </w:pPr>
+            <w:r>
+              <w:t>n/a</w:t>
+            </w:r>
+          </w:p>
+        </w:tc>
+      </w:tr>
+      <w:tr>
+        <w:tc>
+          <w:tcPr>
+            <w:tcW w:w="265" w:type="dxa"/>
+          </w:tcPr>
+          <w:p>
+            <w:r>
+              <w:t>2</w:t>
+            </w:r>
+          </w:p>
+        </w:tc>
+        <w:tc>
+          <w:tcPr>
+            <w:tcW w:w="3368" w:type="dxa"/>
+          </w:tcPr>
+          <w:p>
+            <w:r>
+              <w:t>Price correlation to each other</w:t>
+            </w:r>
+          </w:p>
+        </w:tc>
+        <w:tc>
+          <w:tcPr>
+            <w:tcW w:w="3945" w:type="dxa"/>
+            <w:gridSpan w:val="2"/>
+          </w:tcPr>
+          <w:p>
+            <w:pPr>
+              <w:jc w:val="center"/>
+            </w:pPr>
+            <w:r>
+              <w:t>-0.123</w:t>
+            </w:r>
+          </w:p>
+        </w:tc>
+        <w:tc>
+          <w:tcPr>
+            <w:tcW w:w="1772" w:type="dxa"/>
+          </w:tcPr>
+          <w:p>
+            <w:pPr>
+              <w:jc w:val="center"/>
+            </w:pPr>
+            <w:r>
+              <w:t>n/a</w:t>
+            </w:r>
+          </w:p>
+        </w:tc>
+      </w:tr>
+      <w:tr>
+        <w:tc>
+          <w:tcPr>
+            <w:tcW w:w="265" w:type="dxa"/>
+          </w:tcPr>
+          <w:p>
+            <w:r>
+              <w:t>3</w:t>
+            </w:r>
+          </w:p>
+        </w:tc>
+        <w:tc>
+          <w:tcPr>
+            <w:tcW w:w="3368" w:type="dxa"/>
+          </w:tcPr>
+          <w:p>
+            <w:r>
+              <w:t>Standard deviation of returns</w:t>
+            </w:r>
+          </w:p>
+        </w:tc>
+        <w:tc>
+          <w:tcPr>
+            <w:tcW w:w="1965" w:type="dxa"/>
+          </w:tcPr>
+          <w:p>
+            <w:pPr>
+              <w:jc w:val="center"/>
+            </w:pPr>
+            <w:r>
+              <w:t>0.0296</w:t>
+            </w:r>
+          </w:p>
+        </w:tc>
+        <w:tc>
+          <w:tcPr>
+            <w:tcW w:w="1980" w:type="dxa"/>
+          </w:tcPr>
+          <w:p>
+            <w:pPr>
+              <w:jc w:val="center"/>
+            </w:pPr>
+            <w:r>
+              <w:t>0.034</w:t>
+            </w:r>
+          </w:p>
+        </w:tc>
+        <w:tc>
+          <w:tcPr>
+            <w:tcW w:w="1772" w:type="dxa"/>
+          </w:tcPr>
+          <w:p>
+            <w:pPr>
+              <w:jc w:val="center"/>
+            </w:pPr>
+            <w:r>
+              <w:t>0.0081</w:t>
+            </w:r>
+          </w:p>
+        </w:tc>
+      </w:tr>
+      <w:tr>
+        <w:tc>
+          <w:tcPr>
+            <w:tcW w:w="265" w:type="dxa"/>
+          </w:tcPr>
+          <w:p>
+            <w:r>
+              <w:t>4</w:t>
+            </w:r>
+          </w:p>
+        </w:tc>
+        <w:tc>
+          <w:tcPr>
+            <w:tcW w:w="3368" w:type="dxa"/>
+          </w:tcPr>
+          <w:p>
+            <w:r>
+              <w:t>Covariance of daily returns to SPY</w:t>
+            </w:r>
+          </w:p>
+        </w:tc>
+        <w:tc>
+          <w:tcPr>
+            <w:tcW w:w="1965" w:type="dxa"/>
+          </w:tcPr>
+          <w:p>
+            <w:pPr>
+              <w:jc w:val="center"/>
+            </w:pPr>
+            <w:r>
+              <w:t>0.000068</w:t>
+            </w:r>
+          </w:p>
+        </w:tc>
+        <w:tc>
+          <w:tcPr>
+            <w:tcW w:w="1980" w:type="dxa"/>
+          </w:tcPr>
+          <w:p>
+            <w:pPr>
+              <w:jc w:val="center"/>
+            </w:pPr>
+            <w:r>
+              <w:t>0.000169</w:t>
+            </w:r>
+          </w:p>
+        </w:tc>
+        <w:tc>
+          <w:tcPr>
+            <w:tcW w:w="1772" w:type="dxa"/>
+          </w:tcPr>
+          <w:p>
+            <w:pPr>
+              <w:jc w:val="center"/>
+            </w:pPr>
+            <w:r>
+              <w:t>n/a</w:t>
+            </w:r>
+          </w:p>
+        </w:tc>
+      </w:tr>
+    </w:tbl>
+    <w:p/>
+    <w:p>
+      <w:r>
+        <w:t>Some key takeaways from this table include:</w:t>
+      </w:r>
+    </w:p>
+    <w:p>
+      <w:pPr>
+        <w:pStyle w:val="ListParagraph"/>
+        <w:numPr>
+          <w:ilvl w:val="0"/>
+          <w:numId w:val="5"/>
+        </w:numPr>
+      </w:pPr>
+      <w:r>
+        <w:t xml:space="preserve">Sufficient diversification in the portfolio as TPL and MPWR have </w:t>
+      </w:r>
+      <w:r>
+        <w:t>nearly</w:t>
+      </w:r>
+      <w:r>
+        <w:t xml:space="preserve"> 0 correlation.</w:t>
+      </w:r>
+    </w:p>
+    <w:p>
+      <w:pPr>
+        <w:pStyle w:val="ListParagraph"/>
+        <w:numPr>
+          <w:ilvl w:val="0"/>
+          <w:numId w:val="5"/>
+        </w:numPr>
+      </w:pPr>
+      <w:r>
+        <w:t xml:space="preserve">There is still some price correlation with SPY as TPL is an oil &amp; gas equity so will naturally move </w:t>
+      </w:r>
+      <w:r>
+        <w:t xml:space="preserve">in correlation </w:t>
+      </w:r>
+      <w:r>
+        <w:t>with respect to health of the economy which is largely underpinned by commodity prices.</w:t>
+      </w:r>
+    </w:p>
+    <w:p>
+      <w:pPr>
+        <w:pStyle w:val="ListParagraph"/>
+        <w:numPr>
+          <w:ilvl w:val="0"/>
+          <w:numId w:val="5"/>
+        </w:numPr>
+      </w:pPr>
+      <w:r>
+        <w:t xml:space="preserve">We are taking on more risk than what is experienced by buying an index ETF, SPY but at the same time the portfolio’s volatility is limited to 3%-4% daily. </w:t>
+      </w:r>
+      <w:r>
+        <w:t>T</w:t>
+      </w:r>
+      <w:r>
+        <w:t>his is sufficient risk to take on in return for double digit returns.</w:t>
+      </w:r>
+      <w:r>
+        <w:t xml:space="preserve"> </w:t>
+      </w:r>
+    </w:p>
+    <w:p>
+      <w:pPr>
+        <w:pStyle w:val="ListParagraph"/>
+        <w:numPr>
+          <w:ilvl w:val="0"/>
+          <w:numId w:val="5"/>
+        </w:numPr>
+      </w:pPr>
+      <w:r>
+        <w:t>Covariance of daily returns of each of these equities compared to SPY are not correlated.</w:t>
+      </w:r>
+    </w:p>
+    <w:p>
+      <w:pPr>
+        <w:pStyle w:val="Heading3"/>
+      </w:pPr>
+      <w:r>
+        <w:t>Last Thoughts</w:t>
+      </w:r>
+    </w:p>
+    <w:p>
+      <w:r>
+        <w:t xml:space="preserve">This short blog highlights how I’ll be thinking of the portfolio going forward but that doesn’t mean I won’t necessarily be </w:t>
+      </w:r>
+      <w:r>
+        <w:t>adjusting</w:t>
+      </w:r>
+      <w:r>
+        <w:t xml:space="preserve"> throughout the year as market dynamics change. The most interesting things to </w:t>
+      </w:r>
+      <w:r>
+        <w:t>watch</w:t>
+      </w:r>
+      <w:r>
+        <w:t xml:space="preserve"> this year include:</w:t>
+      </w:r>
+    </w:p>
+    <w:p>
+      <w:pPr>
+        <w:pStyle w:val="ListParagraph"/>
+        <w:numPr>
+          <w:ilvl w:val="0"/>
+          <w:numId w:val="6"/>
+        </w:numPr>
+      </w:pPr>
+      <w:r>
+        <w:t>Interest rates</w:t>
+      </w:r>
+      <w:r>
+        <w:t xml:space="preserve"> and inflation</w:t>
+      </w:r>
+    </w:p>
+    <w:p>
+      <w:pPr>
+        <w:pStyle w:val="ListParagraph"/>
+        <w:numPr>
+          <w:ilvl w:val="0"/>
+          <w:numId w:val="6"/>
+        </w:numPr>
+      </w:pPr>
+      <w:r>
+        <w:t>Deregulation</w:t>
+      </w:r>
+    </w:p>
+    <w:p>
+      <w:pPr>
+        <w:pStyle w:val="ListParagraph"/>
+        <w:numPr>
+          <w:ilvl w:val="0"/>
+          <w:numId w:val="6"/>
+        </w:numPr>
+      </w:pPr>
+      <w:r>
+        <w:t>Geopolitics and how the U.S. positions itself compared to the rest of the world</w:t>
+      </w:r>
+    </w:p>
+    <w:p>
+      <w:pPr>
+        <w:pStyle w:val="ListParagraph"/>
+        <w:numPr>
+          <w:ilvl w:val="0"/>
+          <w:numId w:val="6"/>
+        </w:numPr>
+      </w:pPr>
+      <w:r>
+        <w:t>Impacts of machine learning, AI, and LLMs</w:t>
+      </w:r>
+    </w:p>
+    <w:p>
+      <w:pPr>
+        <w:pStyle w:val="ListParagraph"/>
+        <w:numPr>
+          <w:ilvl w:val="0"/>
+          <w:numId w:val="6"/>
+        </w:numPr>
+      </w:pPr>
+      <w:r>
+        <w:lastRenderedPageBreak/>
+        <w:t>Infrastructure spending (data centers, energy, etc.)</w:t>
+      </w:r>
+    </w:p>
     <w:p/>
     <w:p/>
     <w:sectPr>
@@ -2107,7 +2739,7 @@
 </file>
 
 <file path=word/numbering.xml><?xml version="1.0" encoding="utf-8"?>
-<w:numbering xmlns:wpc="http://schemas.microsoft.com/office/word/2010/wordprocessingCanvas" xmlns:cx="http://schemas.microsoft.com/office/drawing/2014/chartex" xmlns:cx1="http://schemas.microsoft.com/office/drawing/2015/9/8/chartex" xmlns:cx2="http://schemas.microsoft.com/office/drawing/2015/10/21/chartex" xmlns:cx3="http://schemas.microsoft.com/office/drawing/2016/5/9/chartex" xmlns:cx4="http://schemas.microsoft.com/office/drawing/2016/5/10/chartex" xmlns:cx5="http://schemas.microsoft.com/office/drawing/2016/5/11/chartex" xmlns:cx6="http://schemas.microsoft.com/office/drawing/2016/5/12/chartex" xmlns:cx7="http://schemas.microsoft.com/office/drawing/2016/5/13/chartex" xmlns:cx8="http://schemas.microsoft.com/office/drawing/2016/5/14/chartex" xmlns:mc="http://schemas.openxmlformats.org/markup-compatibility/2006" xmlns:aink="http://schemas.microsoft.com/office/drawing/2016/ink" xmlns:am3d="http://schemas.microsoft.com/office/drawing/2017/model3d" xmlns:o="urn:schemas-microsoft-com:office:office" xmlns:oel="http://schemas.microsoft.com/office/2019/extlst" xmlns:r="http://schemas.openxmlformats.org/officeDocument/2006/relationships" xmlns:m="http://schemas.openxmlformats.org/officeDocument/2006/math" xmlns:v="urn:schemas-microsoft-com:vml" xmlns:wp14="http://schemas.microsoft.com/office/word/2010/wordprocessingDrawing" xmlns:wp="http://schemas.openxmlformats.org/drawingml/2006/wordprocessingDrawing" xmlns:w10="urn:schemas-microsoft-com:office:word" xmlns:w="http://schemas.openxmlformats.org/wordprocessingml/2006/main" xmlns:w14="http://schemas.microsoft.com/office/word/2010/wordml" xmlns:w15="http://schemas.microsoft.com/office/word/2012/wordml" xmlns:w16cex="http://schemas.microsoft.com/office/word/2018/wordml/cex" xmlns:w16cid="http://schemas.microsoft.com/office/word/2016/wordml/cid" xmlns:w16="http://schemas.microsoft.com/office/word/2018/wordml" xmlns:w16du="http://schemas.microsoft.com/office/word/2023/wordml/word16du" xmlns:w16sdtdh="http://schemas.microsoft.com/office/word/2020/wordml/sdtdatahash" xmlns:w16se="http://schemas.microsoft.com/office/word/2015/wordml/symex" xmlns:wpg="http://schemas.microsoft.com/office/word/2010/wordprocessingGroup" xmlns:wpi="http://schemas.microsoft.com/office/word/2010/wordprocessingInk" xmlns:wne="http://schemas.microsoft.com/office/word/2006/wordml" xmlns:wps="http://schemas.microsoft.com/office/word/2010/wordprocessingShape" mc:Ignorable="w14 w15 w16se w16cid w16 w16cex w16sdtdh w16du wp14">
+<w:numbering xmlns:wpc="http://schemas.microsoft.com/office/word/2010/wordprocessingCanvas" xmlns:cx="http://schemas.microsoft.com/office/drawing/2014/chartex" xmlns:cx1="http://schemas.microsoft.com/office/drawing/2015/9/8/chartex" xmlns:cx2="http://schemas.microsoft.com/office/drawing/2015/10/21/chartex" xmlns:cx3="http://schemas.microsoft.com/office/drawing/2016/5/9/chartex" xmlns:cx4="http://schemas.microsoft.com/office/drawing/2016/5/10/chartex" xmlns:cx5="http://schemas.microsoft.com/office/drawing/2016/5/11/chartex" xmlns:cx6="http://schemas.microsoft.com/office/drawing/2016/5/12/chartex" xmlns:cx7="http://schemas.microsoft.com/office/drawing/2016/5/13/chartex" xmlns:cx8="http://schemas.microsoft.com/office/drawing/2016/5/14/chartex" xmlns:mc="http://schemas.openxmlformats.org/markup-compatibility/2006" xmlns:aink="http://schemas.microsoft.com/office/drawing/2016/ink" xmlns:am3d="http://schemas.microsoft.com/office/drawing/2017/model3d" xmlns:o="urn:schemas-microsoft-com:office:office" xmlns:oel="http://schemas.microsoft.com/office/2019/extlst" xmlns:r="http://schemas.openxmlformats.org/officeDocument/2006/relationships" xmlns:m="http://schemas.openxmlformats.org/officeDocument/2006/math" xmlns:v="urn:schemas-microsoft-com:vml" xmlns:wp14="http://schemas.microsoft.com/office/word/2010/wordprocessingDrawing" xmlns:wp="http://schemas.openxmlformats.org/drawingml/2006/wordprocessingDrawing" xmlns:w10="urn:schemas-microsoft-com:office:word" xmlns:w="http://schemas.openxmlformats.org/wordprocessingml/2006/main" xmlns:w14="http://schemas.microsoft.com/office/word/2010/wordml" xmlns:w15="http://schemas.microsoft.com/office/word/2012/wordml" xmlns:w16cex="http://schemas.microsoft.com/office/word/2018/wordml/cex" xmlns:w16cid="http://schemas.microsoft.com/office/word/2016/wordml/cid" xmlns:w16="http://schemas.microsoft.com/office/word/2018/wordml" xmlns:w16du="http://schemas.microsoft.com/office/word/2023/wordml/word16du" xmlns:w16sdtdh="http://schemas.microsoft.com/office/word/2020/wordml/sdtdatahash" xmlns:w16sdtfl="http://schemas.microsoft.com/office/word/2024/wordml/sdtformatlock" xmlns:w16se="http://schemas.microsoft.com/office/word/2015/wordml/symex" xmlns:wpg="http://schemas.microsoft.com/office/word/2010/wordprocessingGroup" xmlns:wpi="http://schemas.microsoft.com/office/word/2010/wordprocessingInk" xmlns:wne="http://schemas.microsoft.com/office/word/2006/wordml" xmlns:wps="http://schemas.microsoft.com/office/word/2010/wordprocessingShape" mc:Ignorable="w14 w15 w16se w16cid w16 w16cex w16sdtdh w16sdtfl w16du wp14">
   <w:abstractNum w:abstractNumId="0" w15:restartNumberingAfterBreak="0">
     <w:nsid w:val="218D4F4E"/>
     <w:multiLevelType w:val="hybridMultilevel"/>
@@ -2195,6 +2827,119 @@
     </w:lvl>
   </w:abstractNum>
   <w:abstractNum w:abstractNumId="1" w15:restartNumberingAfterBreak="0">
+    <w:nsid w:val="2519688D"/>
+    <w:multiLevelType w:val="hybridMultilevel"/>
+    <w:tmpl w:val="685ABCEA"/>
+    <w:lvl w:ilvl="0" w:tplc="04090001">
+      <w:start w:val="1"/>
+      <w:numFmt w:val="bullet"/>
+      <w:lvlText w:val=""/>
+      <w:lvlJc w:val="left"/>
+      <w:pPr>
+        <w:ind w:left="720" w:hanging="360"/>
+      </w:pPr>
+      <w:rPr>
+        <w:rFonts w:ascii="Symbol" w:hAnsi="Symbol" w:hint="default"/>
+      </w:rPr>
+    </w:lvl>
+    <w:lvl w:ilvl="1" w:tplc="04090003" w:tentative="1">
+      <w:start w:val="1"/>
+      <w:numFmt w:val="bullet"/>
+      <w:lvlText w:val="o"/>
+      <w:lvlJc w:val="left"/>
+      <w:pPr>
+        <w:ind w:left="1440" w:hanging="360"/>
+      </w:pPr>
+      <w:rPr>
+        <w:rFonts w:ascii="Courier New" w:hAnsi="Courier New" w:cs="Courier New" w:hint="default"/>
+      </w:rPr>
+    </w:lvl>
+    <w:lvl w:ilvl="2" w:tplc="04090005" w:tentative="1">
+      <w:start w:val="1"/>
+      <w:numFmt w:val="bullet"/>
+      <w:lvlText w:val=""/>
+      <w:lvlJc w:val="left"/>
+      <w:pPr>
+        <w:ind w:left="2160" w:hanging="360"/>
+      </w:pPr>
+      <w:rPr>
+        <w:rFonts w:ascii="Wingdings" w:hAnsi="Wingdings" w:hint="default"/>
+      </w:rPr>
+    </w:lvl>
+    <w:lvl w:ilvl="3" w:tplc="04090001" w:tentative="1">
+      <w:start w:val="1"/>
+      <w:numFmt w:val="bullet"/>
+      <w:lvlText w:val=""/>
+      <w:lvlJc w:val="left"/>
+      <w:pPr>
+        <w:ind w:left="2880" w:hanging="360"/>
+      </w:pPr>
+      <w:rPr>
+        <w:rFonts w:ascii="Symbol" w:hAnsi="Symbol" w:hint="default"/>
+      </w:rPr>
+    </w:lvl>
+    <w:lvl w:ilvl="4" w:tplc="04090003" w:tentative="1">
+      <w:start w:val="1"/>
+      <w:numFmt w:val="bullet"/>
+      <w:lvlText w:val="o"/>
+      <w:lvlJc w:val="left"/>
+      <w:pPr>
+        <w:ind w:left="3600" w:hanging="360"/>
+      </w:pPr>
+      <w:rPr>
+        <w:rFonts w:ascii="Courier New" w:hAnsi="Courier New" w:cs="Courier New" w:hint="default"/>
+      </w:rPr>
+    </w:lvl>
+    <w:lvl w:ilvl="5" w:tplc="04090005" w:tentative="1">
+      <w:start w:val="1"/>
+      <w:numFmt w:val="bullet"/>
+      <w:lvlText w:val=""/>
+      <w:lvlJc w:val="left"/>
+      <w:pPr>
+        <w:ind w:left="4320" w:hanging="360"/>
+      </w:pPr>
+      <w:rPr>
+        <w:rFonts w:ascii="Wingdings" w:hAnsi="Wingdings" w:hint="default"/>
+      </w:rPr>
+    </w:lvl>
+    <w:lvl w:ilvl="6" w:tplc="04090001" w:tentative="1">
+      <w:start w:val="1"/>
+      <w:numFmt w:val="bullet"/>
+      <w:lvlText w:val=""/>
+      <w:lvlJc w:val="left"/>
+      <w:pPr>
+        <w:ind w:left="5040" w:hanging="360"/>
+      </w:pPr>
+      <w:rPr>
+        <w:rFonts w:ascii="Symbol" w:hAnsi="Symbol" w:hint="default"/>
+      </w:rPr>
+    </w:lvl>
+    <w:lvl w:ilvl="7" w:tplc="04090003" w:tentative="1">
+      <w:start w:val="1"/>
+      <w:numFmt w:val="bullet"/>
+      <w:lvlText w:val="o"/>
+      <w:lvlJc w:val="left"/>
+      <w:pPr>
+        <w:ind w:left="5760" w:hanging="360"/>
+      </w:pPr>
+      <w:rPr>
+        <w:rFonts w:ascii="Courier New" w:hAnsi="Courier New" w:cs="Courier New" w:hint="default"/>
+      </w:rPr>
+    </w:lvl>
+    <w:lvl w:ilvl="8" w:tplc="04090005" w:tentative="1">
+      <w:start w:val="1"/>
+      <w:numFmt w:val="bullet"/>
+      <w:lvlText w:val=""/>
+      <w:lvlJc w:val="left"/>
+      <w:pPr>
+        <w:ind w:left="6480" w:hanging="360"/>
+      </w:pPr>
+      <w:rPr>
+        <w:rFonts w:ascii="Wingdings" w:hAnsi="Wingdings" w:hint="default"/>
+      </w:rPr>
+    </w:lvl>
+  </w:abstractNum>
+  <w:abstractNum w:abstractNumId="2" w15:restartNumberingAfterBreak="0">
     <w:nsid w:val="2DDA472F"/>
     <w:multiLevelType w:val="hybridMultilevel"/>
     <w:tmpl w:val="0F161D9C"/>
@@ -2307,7 +3052,7 @@
       </w:rPr>
     </w:lvl>
   </w:abstractNum>
-  <w:abstractNum w:abstractNumId="2" w15:restartNumberingAfterBreak="0">
+  <w:abstractNum w:abstractNumId="3" w15:restartNumberingAfterBreak="0">
     <w:nsid w:val="4E2B15F6"/>
     <w:multiLevelType w:val="hybridMultilevel"/>
     <w:tmpl w:val="5C82856A"/>
@@ -2420,7 +3165,7 @@
       </w:rPr>
     </w:lvl>
   </w:abstractNum>
-  <w:abstractNum w:abstractNumId="3" w15:restartNumberingAfterBreak="0">
+  <w:abstractNum w:abstractNumId="4" w15:restartNumberingAfterBreak="0">
     <w:nsid w:val="5814517E"/>
     <w:multiLevelType w:val="hybridMultilevel"/>
     <w:tmpl w:val="09742A5C"/>
@@ -2531,25 +3276,117 @@
       <w:rPr>
         <w:rFonts w:ascii="Wingdings" w:hAnsi="Wingdings" w:hint="default"/>
       </w:rPr>
+    </w:lvl>
+  </w:abstractNum>
+  <w:abstractNum w:abstractNumId="5" w15:restartNumberingAfterBreak="0">
+    <w:nsid w:val="589A426C"/>
+    <w:multiLevelType w:val="hybridMultilevel"/>
+    <w:tmpl w:val="B6F21342"/>
+    <w:lvl w:ilvl="0" w:tplc="0409000F">
+      <w:start w:val="1"/>
+      <w:numFmt w:val="decimal"/>
+      <w:lvlText w:val="%1."/>
+      <w:lvlJc w:val="left"/>
+      <w:pPr>
+        <w:ind w:left="720" w:hanging="360"/>
+      </w:pPr>
+    </w:lvl>
+    <w:lvl w:ilvl="1" w:tplc="04090019" w:tentative="1">
+      <w:start w:val="1"/>
+      <w:numFmt w:val="lowerLetter"/>
+      <w:lvlText w:val="%2."/>
+      <w:lvlJc w:val="left"/>
+      <w:pPr>
+        <w:ind w:left="1440" w:hanging="360"/>
+      </w:pPr>
+    </w:lvl>
+    <w:lvl w:ilvl="2" w:tplc="0409001B" w:tentative="1">
+      <w:start w:val="1"/>
+      <w:numFmt w:val="lowerRoman"/>
+      <w:lvlText w:val="%3."/>
+      <w:lvlJc w:val="right"/>
+      <w:pPr>
+        <w:ind w:left="2160" w:hanging="180"/>
+      </w:pPr>
+    </w:lvl>
+    <w:lvl w:ilvl="3" w:tplc="0409000F" w:tentative="1">
+      <w:start w:val="1"/>
+      <w:numFmt w:val="decimal"/>
+      <w:lvlText w:val="%4."/>
+      <w:lvlJc w:val="left"/>
+      <w:pPr>
+        <w:ind w:left="2880" w:hanging="360"/>
+      </w:pPr>
+    </w:lvl>
+    <w:lvl w:ilvl="4" w:tplc="04090019" w:tentative="1">
+      <w:start w:val="1"/>
+      <w:numFmt w:val="lowerLetter"/>
+      <w:lvlText w:val="%5."/>
+      <w:lvlJc w:val="left"/>
+      <w:pPr>
+        <w:ind w:left="3600" w:hanging="360"/>
+      </w:pPr>
+    </w:lvl>
+    <w:lvl w:ilvl="5" w:tplc="0409001B" w:tentative="1">
+      <w:start w:val="1"/>
+      <w:numFmt w:val="lowerRoman"/>
+      <w:lvlText w:val="%6."/>
+      <w:lvlJc w:val="right"/>
+      <w:pPr>
+        <w:ind w:left="4320" w:hanging="180"/>
+      </w:pPr>
+    </w:lvl>
+    <w:lvl w:ilvl="6" w:tplc="0409000F" w:tentative="1">
+      <w:start w:val="1"/>
+      <w:numFmt w:val="decimal"/>
+      <w:lvlText w:val="%7."/>
+      <w:lvlJc w:val="left"/>
+      <w:pPr>
+        <w:ind w:left="5040" w:hanging="360"/>
+      </w:pPr>
+    </w:lvl>
+    <w:lvl w:ilvl="7" w:tplc="04090019" w:tentative="1">
+      <w:start w:val="1"/>
+      <w:numFmt w:val="lowerLetter"/>
+      <w:lvlText w:val="%8."/>
+      <w:lvlJc w:val="left"/>
+      <w:pPr>
+        <w:ind w:left="5760" w:hanging="360"/>
+      </w:pPr>
+    </w:lvl>
+    <w:lvl w:ilvl="8" w:tplc="0409001B" w:tentative="1">
+      <w:start w:val="1"/>
+      <w:numFmt w:val="lowerRoman"/>
+      <w:lvlText w:val="%9."/>
+      <w:lvlJc w:val="right"/>
+      <w:pPr>
+        <w:ind w:left="6480" w:hanging="180"/>
+      </w:pPr>
     </w:lvl>
   </w:abstractNum>
   <w:num w:numId="1" w16cid:durableId="720135325">
     <w:abstractNumId w:val="0"/>
   </w:num>
   <w:num w:numId="2" w16cid:durableId="740325979">
+    <w:abstractNumId w:val="3"/>
+  </w:num>
+  <w:num w:numId="3" w16cid:durableId="2019035144">
+    <w:abstractNumId w:val="4"/>
+  </w:num>
+  <w:num w:numId="4" w16cid:durableId="578442793">
     <w:abstractNumId w:val="2"/>
   </w:num>
-  <w:num w:numId="3" w16cid:durableId="2019035144">
-    <w:abstractNumId w:val="3"/>
+  <w:num w:numId="5" w16cid:durableId="1436747841">
+    <w:abstractNumId w:val="5"/>
   </w:num>
-  <w:num w:numId="4" w16cid:durableId="578442793">
+  <w:num w:numId="6" w16cid:durableId="1460149026">
     <w:abstractNumId w:val="1"/>
   </w:num>
 </w:numbering>
 </file>
 
 <file path=word/styles.xml><?xml version="1.0" encoding="utf-8"?>
-<w:styles xmlns:mc="http://schemas.openxmlformats.org/markup-compatibility/2006" xmlns:r="http://schemas.openxmlformats.org/officeDocument/2006/relationships" xmlns:w="http://schemas.openxmlformats.org/wordprocessingml/2006/main" xmlns:w14="http://schemas.microsoft.com/office/word/2010/wordml" xmlns:w15="http://schemas.microsoft.com/office/word/2012/wordml" xmlns:w16cex="http://schemas.microsoft.com/office/word/2018/wordml/cex" xmlns:w16cid="http://schemas.microsoft.com/office/word/2016/wordml/cid" xmlns:w16="http://schemas.microsoft.com/office/word/2018/wordml" xmlns:w16du="http://schemas.microsoft.com/office/word/2023/wordml/word16du" xmlns:w16sdtdh="http://schemas.microsoft.com/office/word/2020/wordml/sdtdatahash" xmlns:w16se="http://schemas.microsoft.com/office/word/2015/wordml/symex" mc:Ignorable="w14 w15 w16se w16cid w16 w16cex w16sdtdh w16du">
+<w:styles xmlns:mc="http://schemas.openxmlformats.org/markup-compatibility/2006" xmlns:r="http://schemas.openxmlformats.org/officeDocument/2006/relationships" xmlns:w="http://schemas.openxmlformats.org/wordprocessingml/2006/main" xmlns:w14="http://schemas.microsoft.com/office/word/2010/wordml" xmlns:w15="http://schemas.microsoft.com/office/word/2012/wordml" xmlns:w16cex="http://schemas.microsoft.com/office/word/2018/wordml/cex" xmlns:w16cid="http://schemas.microsoft.com/office/word/2016/wordml/cid" xmlns:w16="http://schemas.microsoft.com/office/word/2018/wordml" xmlns:w16du="http://schemas.microsoft.com/office/word/2023/wordml/word16du" xmlns:w16sdtdh="http://schemas.microsoft.com/office/word/2020/wordml/sdtdatahash" xmlns:w16sdtfl="http://schemas.microsoft.com/office/word/2024/wordml/sdtformatlock" xmlns:w16se="http://schemas.microsoft.com/office/word/2015/wordml/symex" mc:Ignorable="w14 w15 w16se w16cid w16 w16cex w16sdtdh w16sdtfl w16du">
   <w:docDefaults>
     <w:rPrDefault>
       <w:rPr>
@@ -2998,7 +3835,6 @@
     <w:next w:val="Normal"/>
     <w:link w:val="Heading3Char"/>
     <w:uiPriority w:val="9"/>
-    <w:semiHidden/>
     <w:unhideWhenUsed/>
     <w:qFormat/>
     <w:rsid w:val="00917F3B"/>
@@ -3205,7 +4041,6 @@
     <w:basedOn w:val="DefaultParagraphFont"/>
     <w:link w:val="Heading3"/>
     <w:uiPriority w:val="9"/>
-    <w:semiHidden/>
     <w:rsid w:val="00917F3B"/>
     <w:rPr>
       <w:rFonts w:eastAsiaTheme="majorEastAsia" w:cstheme="majorBidi"/>

</xml_diff>

<commit_message>
updated blog and calcs
</commit_message>
<xml_diff>
--- a/InvestmentBlogs/QuantumYieldsBlog.docx
+++ b/InvestmentBlogs/QuantumYieldsBlog.docx
@@ -2099,6 +2099,9 @@
     <w:p/>
     <w:p>
       <w:r>
+        <w:rPr>
+          <w:noProof/>
+        </w:rPr>
         <w:lastRenderedPageBreak/>
         <w:drawing>
           <wp:inline distT="0" distB="0" distL="0" distR="0" wp14:anchorId="19C80522" wp14:editId="3D95B3BE">
@@ -2727,7 +2730,3482 @@
       </w:r>
     </w:p>
     <w:p/>
+    <w:p>
+      <w:pPr>
+        <w:pStyle w:val="Heading1"/>
+      </w:pPr>
+      <w:r>
+        <w:t xml:space="preserve">Alternative Asset Investment Opportunities – </w:t>
+      </w:r>
+      <w:r>
+        <w:t>A Closer Look at KKR</w:t>
+      </w:r>
+    </w:p>
+    <w:p>
+      <w:pPr>
+        <w:pStyle w:val="Heading2"/>
+      </w:pPr>
+      <w:r>
+        <w:t>Thesis</w:t>
+      </w:r>
+    </w:p>
     <w:p/>
+    <w:p>
+      <w:r>
+        <w:t>The new U.S. Administration shows promise of boosting the economy. As Trump has stated, he’s pro deregulation, AI infrastructure, energy infrastructure</w:t>
+      </w:r>
+      <w:r>
+        <w:t>,</w:t>
+      </w:r>
+      <w:r>
+        <w:t xml:space="preserve"> and set on reducing business friction in the U.S. However, he also has vowed to place tariffs on foreign goods and deport illegal immigrants</w:t>
+      </w:r>
+      <w:r>
+        <w:t xml:space="preserve">, which, if executed unthoughtfully, could actually result in an increase in prices or inflation and completely derail </w:t>
+      </w:r>
+      <w:r>
+        <w:t>the economy</w:t>
+      </w:r>
+      <w:r>
+        <w:t xml:space="preserve">. As of </w:t>
+      </w:r>
+      <w:r>
+        <w:t>today,</w:t>
+      </w:r>
+      <w:r>
+        <w:t xml:space="preserve"> it’s not exactly clear how these factors will play into overall inflation and interest rates but let’s simplify the analysis for now and just assume he will be a rational businessman at the end of the day and he and his cabinet will ultimately </w:t>
+      </w:r>
+      <w:r>
+        <w:t>act</w:t>
+      </w:r>
+      <w:r>
+        <w:t xml:space="preserve"> rational</w:t>
+      </w:r>
+      <w:r>
+        <w:t>ly</w:t>
+      </w:r>
+      <w:r>
+        <w:t xml:space="preserve"> in their policies and support economic growth. </w:t>
+      </w:r>
+    </w:p>
+    <w:p>
+      <w:r>
+        <w:t>This infrastructure growth is being fueled by advancements in AI and machine learning. If you’ve been paying attention, folks like Jensen Huang are calling these the early days of AI with many making comparisons to the early days of the internet. We have entered a new growth era and looking for ways to ride this wave with as little risk as possible.</w:t>
+      </w:r>
+    </w:p>
+    <w:p>
+      <w:r>
+        <w:t xml:space="preserve">This is what brings me to data centers. All the large tech companies (Google, Meta, Microsoft, Amazon, etc.) are spending billions on data centers and there is just not enough energy available to support the demand.  This is why alternative asset companies look highly attractive. They do invest in data center operations but their portfolios are generally much larger and wider than that and that’s what we’ll discuss in this blog and </w:t>
+      </w:r>
+      <w:r>
+        <w:t>see if we can identify an investment opportunity in KKR or other alternative asset investment companies.</w:t>
+      </w:r>
+    </w:p>
+    <w:p>
+      <w:pPr>
+        <w:pStyle w:val="Heading2"/>
+      </w:pPr>
+      <w:r>
+        <w:t>Alternative Asset Players</w:t>
+      </w:r>
+    </w:p>
+    <w:p>
+      <w:r>
+        <w:t xml:space="preserve">This class of companies brings an interesting approach to infrastructure </w:t>
+      </w:r>
+      <w:r>
+        <w:t>investments</w:t>
+      </w:r>
+      <w:r>
+        <w:t>. They themselves are typically highly diverse as they invest in a range of diverse assets and asset classes such as private equity, real estate, infrastructure, credit, and hedge funds. What’s attractive about them is their long-term thinking which aligns well with my investment style. Not only are they seeking long-term, low risk investments, but they’re looking for ones that will also generate excess returns over their lifetimes.</w:t>
+      </w:r>
+    </w:p>
+    <w:p>
+      <w:r>
+        <w:t>The chart below highlights</w:t>
+      </w:r>
+      <w:r>
+        <w:t xml:space="preserve"> five alternative investment companies: </w:t>
+      </w:r>
+    </w:p>
+    <w:p>
+      <w:pPr>
+        <w:pStyle w:val="ListParagraph"/>
+        <w:numPr>
+          <w:ilvl w:val="0"/>
+          <w:numId w:val="13"/>
+        </w:numPr>
+      </w:pPr>
+      <w:r>
+        <w:t>Brookfield (BN)</w:t>
+      </w:r>
+    </w:p>
+    <w:p>
+      <w:pPr>
+        <w:pStyle w:val="ListParagraph"/>
+        <w:numPr>
+          <w:ilvl w:val="0"/>
+          <w:numId w:val="13"/>
+        </w:numPr>
+      </w:pPr>
+      <w:r>
+        <w:t>Carlyle Group (CG)</w:t>
+      </w:r>
+    </w:p>
+    <w:p>
+      <w:pPr>
+        <w:pStyle w:val="ListParagraph"/>
+        <w:numPr>
+          <w:ilvl w:val="0"/>
+          <w:numId w:val="13"/>
+        </w:numPr>
+      </w:pPr>
+      <w:r>
+        <w:t>KKR &amp; Co. (KKR)</w:t>
+      </w:r>
+    </w:p>
+    <w:p>
+      <w:pPr>
+        <w:pStyle w:val="ListParagraph"/>
+        <w:numPr>
+          <w:ilvl w:val="0"/>
+          <w:numId w:val="13"/>
+        </w:numPr>
+      </w:pPr>
+      <w:r>
+        <w:lastRenderedPageBreak/>
+        <w:t>BlackRock (BLK)</w:t>
+      </w:r>
+    </w:p>
+    <w:p>
+      <w:pPr>
+        <w:pStyle w:val="ListParagraph"/>
+        <w:numPr>
+          <w:ilvl w:val="0"/>
+          <w:numId w:val="13"/>
+        </w:numPr>
+      </w:pPr>
+      <w:r>
+        <w:t>Blackstone (BX).</w:t>
+      </w:r>
+    </w:p>
+    <w:p/>
+    <w:p>
+      <w:r>
+        <w:t xml:space="preserve">All of them have done relatively well, beating the S&amp;P 500, but one in particular stands out and that is KKR which returned 93% over the past year, significantly higher than the S&amp;P’s ~23%. </w:t>
+      </w:r>
+    </w:p>
+    <w:p>
+      <w:r>
+        <w:rPr>
+          <w:noProof/>
+        </w:rPr>
+        <w:drawing>
+          <wp:inline distT="0" distB="0" distL="0" distR="0" wp14:anchorId="7B1EFDA5" wp14:editId="5F35296B">
+            <wp:extent cx="5943600" cy="2277745"/>
+            <wp:effectExtent l="0" t="0" r="0" b="8255"/>
+            <wp:docPr id="879050301" name="Picture 1" descr="A graph of different colored lines&#10;&#10;Description automatically generated"/>
+            <wp:cNvGraphicFramePr>
+              <a:graphicFrameLocks xmlns:a="http://schemas.openxmlformats.org/drawingml/2006/main" noChangeAspect="1"/>
+            </wp:cNvGraphicFramePr>
+            <a:graphic xmlns:a="http://schemas.openxmlformats.org/drawingml/2006/main">
+              <a:graphicData uri="http://schemas.openxmlformats.org/drawingml/2006/picture">
+                <pic:pic xmlns:pic="http://schemas.openxmlformats.org/drawingml/2006/picture">
+                  <pic:nvPicPr>
+                    <pic:cNvPr id="879050301" name="Picture 1" descr="A graph of different colored lines&#10;&#10;Description automatically generated"/>
+                    <pic:cNvPicPr/>
+                  </pic:nvPicPr>
+                  <pic:blipFill>
+                    <a:blip r:embed="rId10" cstate="print">
+                      <a:extLst>
+                        <a:ext uri="{28A0092B-C50C-407E-A947-70E740481C1C}">
+                          <a14:useLocalDpi xmlns:a14="http://schemas.microsoft.com/office/drawing/2010/main" val="0"/>
+                        </a:ext>
+                      </a:extLst>
+                    </a:blip>
+                    <a:stretch>
+                      <a:fillRect/>
+                    </a:stretch>
+                  </pic:blipFill>
+                  <pic:spPr>
+                    <a:xfrm>
+                      <a:off x="0" y="0"/>
+                      <a:ext cx="5943600" cy="2277745"/>
+                    </a:xfrm>
+                    <a:prstGeom prst="rect">
+                      <a:avLst/>
+                    </a:prstGeom>
+                  </pic:spPr>
+                </pic:pic>
+              </a:graphicData>
+            </a:graphic>
+          </wp:inline>
+        </w:drawing>
+      </w:r>
+    </w:p>
+    <w:p/>
+    <w:p>
+      <w:r>
+        <w:t xml:space="preserve">This performance by KKR is eye-catching so let’s talk about what has changed in 2024 and </w:t>
+      </w:r>
+      <w:r>
+        <w:t xml:space="preserve">why </w:t>
+      </w:r>
+      <w:r>
+        <w:t>their stock has done so well and whether we can be sufficiently confident this will extend into future years.</w:t>
+      </w:r>
+    </w:p>
+    <w:p>
+      <w:pPr>
+        <w:pStyle w:val="Heading2"/>
+      </w:pPr>
+      <w:r>
+        <w:t>KKR Overview</w:t>
+      </w:r>
+    </w:p>
+    <w:p>
+      <w:r>
+        <w:t>KKR, as an asset management firm, generates revenue from</w:t>
+      </w:r>
+      <w:r>
+        <w:t xml:space="preserve"> multiple methods. I won’t go into detail on all these but will talk about the ones that are the main drivers of revenues and growth. The</w:t>
+      </w:r>
+      <w:r>
+        <w:t xml:space="preserve"> five </w:t>
+      </w:r>
+      <w:r>
+        <w:t>business lines consist</w:t>
+      </w:r>
+      <w:r>
+        <w:t xml:space="preserve"> of</w:t>
+      </w:r>
+      <w:r>
+        <w:t>:</w:t>
+      </w:r>
+    </w:p>
+    <w:p>
+      <w:pPr>
+        <w:pStyle w:val="ListParagraph"/>
+        <w:numPr>
+          <w:ilvl w:val="0"/>
+          <w:numId w:val="14"/>
+        </w:numPr>
+      </w:pPr>
+      <w:r>
+        <w:t>Private equity</w:t>
+      </w:r>
+      <w:r>
+        <w:t xml:space="preserve"> (59% of total holdings</w:t>
+      </w:r>
+      <w:r>
+        <w:t>)</w:t>
+      </w:r>
+    </w:p>
+    <w:p>
+      <w:pPr>
+        <w:pStyle w:val="ListParagraph"/>
+        <w:numPr>
+          <w:ilvl w:val="1"/>
+          <w:numId w:val="14"/>
+        </w:numPr>
+      </w:pPr>
+      <w:r>
+        <w:t>$176B in AUM</w:t>
+      </w:r>
+    </w:p>
+    <w:p>
+      <w:pPr>
+        <w:pStyle w:val="ListParagraph"/>
+        <w:numPr>
+          <w:ilvl w:val="0"/>
+          <w:numId w:val="14"/>
+        </w:numPr>
+      </w:pPr>
+      <w:r>
+        <w:t>Real assets</w:t>
+      </w:r>
+      <w:r>
+        <w:t xml:space="preserve"> (21% which includes real estate, infrastructure, and energy)</w:t>
+      </w:r>
+    </w:p>
+    <w:p>
+      <w:pPr>
+        <w:pStyle w:val="ListParagraph"/>
+        <w:numPr>
+          <w:ilvl w:val="1"/>
+          <w:numId w:val="14"/>
+        </w:numPr>
+      </w:pPr>
+      <w:r>
+        <w:t>$130B in AUM</w:t>
+      </w:r>
+    </w:p>
+    <w:p>
+      <w:pPr>
+        <w:pStyle w:val="ListParagraph"/>
+        <w:numPr>
+          <w:ilvl w:val="0"/>
+          <w:numId w:val="14"/>
+        </w:numPr>
+      </w:pPr>
+      <w:r>
+        <w:t>Credit and liquid strategies</w:t>
+      </w:r>
+      <w:r>
+        <w:t xml:space="preserve"> (12%)</w:t>
+      </w:r>
+    </w:p>
+    <w:p>
+      <w:pPr>
+        <w:pStyle w:val="ListParagraph"/>
+        <w:numPr>
+          <w:ilvl w:val="1"/>
+          <w:numId w:val="14"/>
+        </w:numPr>
+      </w:pPr>
+      <w:r>
+        <w:t>$245B in AUM</w:t>
+      </w:r>
+    </w:p>
+    <w:p>
+      <w:pPr>
+        <w:pStyle w:val="ListParagraph"/>
+        <w:numPr>
+          <w:ilvl w:val="0"/>
+          <w:numId w:val="14"/>
+        </w:numPr>
+      </w:pPr>
+      <w:r>
+        <w:t>Capital markets</w:t>
+      </w:r>
+    </w:p>
+    <w:p>
+      <w:pPr>
+        <w:pStyle w:val="ListParagraph"/>
+        <w:numPr>
+          <w:ilvl w:val="0"/>
+          <w:numId w:val="14"/>
+        </w:numPr>
+      </w:pPr>
+      <w:r>
+        <w:t>Principal activities</w:t>
+      </w:r>
+    </w:p>
+    <w:p>
+      <w:r>
+        <w:t>Private equity</w:t>
+      </w:r>
+      <w:r>
+        <w:t xml:space="preserve"> (PE)</w:t>
+      </w:r>
+      <w:r>
+        <w:t xml:space="preserve"> consists of core equity</w:t>
+      </w:r>
+      <w:r>
+        <w:t xml:space="preserve">, traditional equity, and </w:t>
+      </w:r>
+      <w:r>
+        <w:t>growth equity. Core equity represent</w:t>
+      </w:r>
+      <w:r>
+        <w:t xml:space="preserve">s </w:t>
+      </w:r>
+      <w:r>
+        <w:t>assets that are lower risk and leverage but expected to continue to generate consistent returns over the long term. The IRR since inception of core equity is 19%.</w:t>
+      </w:r>
+      <w:r>
+        <w:t xml:space="preserve"> It’s difficult to know exactly what assets these (PE) funds are investing in but</w:t>
+      </w:r>
+      <w:r>
+        <w:t xml:space="preserve"> what’s key to know is KKR’s investing process which is described in their 10K</w:t>
+      </w:r>
+      <w:r>
+        <w:t xml:space="preserve"> and invest in a diverse set of assets.</w:t>
+      </w:r>
+      <w:r>
+        <w:t xml:space="preserve"> </w:t>
+      </w:r>
+      <w:r>
+        <w:t>Some key points on their investment philosophy that give me confidence in their long-term investment decision making:</w:t>
+      </w:r>
+    </w:p>
+    <w:p>
+      <w:pPr>
+        <w:pStyle w:val="ListParagraph"/>
+        <w:numPr>
+          <w:ilvl w:val="0"/>
+          <w:numId w:val="15"/>
+        </w:numPr>
+      </w:pPr>
+      <w:r>
+        <w:lastRenderedPageBreak/>
+        <w:t>“…focuses on achieving multiples of invested capital and attractive risk-adjusted IRRs..”</w:t>
+      </w:r>
+    </w:p>
+    <w:p>
+      <w:pPr>
+        <w:pStyle w:val="ListParagraph"/>
+        <w:numPr>
+          <w:ilvl w:val="0"/>
+          <w:numId w:val="15"/>
+        </w:numPr>
+      </w:pPr>
+      <w:r>
+        <w:t>“…applying rigorous standards of due diligence when making investment decisions, implementing strategic and operational changes that drive growth and value creation…”</w:t>
+      </w:r>
+    </w:p>
+    <w:p>
+      <w:pPr>
+        <w:pStyle w:val="ListParagraph"/>
+        <w:numPr>
+          <w:ilvl w:val="0"/>
+          <w:numId w:val="15"/>
+        </w:numPr>
+      </w:pPr>
+      <w:r>
+        <w:t>“We have access to significant opportunities for making private equity investments as a result of our sizable capital base, global platform, and relationships with leading executives…”</w:t>
+      </w:r>
+    </w:p>
+    <w:p>
+      <w:pPr>
+        <w:pStyle w:val="ListParagraph"/>
+        <w:numPr>
+          <w:ilvl w:val="0"/>
+          <w:numId w:val="15"/>
+        </w:numPr>
+      </w:pPr>
+      <w:r>
+        <w:t>“</w:t>
+      </w:r>
+      <w:r>
+        <w:t>Private equity fund’s general partner is generally entitled to a carried interest that allocates to it 20% of net profits realized…”</w:t>
+      </w:r>
+    </w:p>
+    <w:p>
+      <w:pPr>
+        <w:pStyle w:val="ListParagraph"/>
+        <w:numPr>
+          <w:ilvl w:val="0"/>
+          <w:numId w:val="15"/>
+        </w:numPr>
+      </w:pPr>
+      <w:r>
+        <w:t>“…our private equity fund documents generally require the general partners of the funds to make minimum capital commitments to the funds.”</w:t>
+      </w:r>
+    </w:p>
+    <w:p>
+      <w:r>
+        <w:t xml:space="preserve">Their geographic focus is primarily the Americas at 70% with 15% allocated to Asia-Pacific and the remainder spread between Europe and the Middle East. I generally prefer this as America’s entrepreneurial spirit and general preference towards deregulation does not </w:t>
+      </w:r>
+      <w:r>
+        <w:t>limit</w:t>
+      </w:r>
+      <w:r>
+        <w:t xml:space="preserve"> investmen</w:t>
+      </w:r>
+      <w:r>
+        <w:t xml:space="preserve">t opportunities or stranglehold </w:t>
+      </w:r>
+      <w:r>
+        <w:t>returns.</w:t>
+      </w:r>
+    </w:p>
+    <w:p>
+      <w:r>
+        <w:t>Lastly, in addition to these business lines, they own a majority stake in an insurance business operated by Global Atlantic</w:t>
+      </w:r>
+      <w:r>
+        <w:t xml:space="preserve"> which accounts for </w:t>
+      </w:r>
+      <w:r>
+        <w:t xml:space="preserve">a </w:t>
+      </w:r>
+      <w:r>
+        <w:t xml:space="preserve">large portion of the fees (or revenue) generated for KKR. Below is a summary of fees collected by KKR over the past several years. </w:t>
+      </w:r>
+    </w:p>
+    <w:tbl>
+      <w:tblPr>
+        <w:tblStyle w:val="TableGrid"/>
+        <w:tblW w:w="0" w:type="auto"/>
+        <w:tblLook w:val="04A0" w:firstRow="1" w:lastRow="0" w:firstColumn="1" w:lastColumn="0" w:noHBand="0" w:noVBand="1"/>
+      </w:tblPr>
+      <w:tblGrid>
+        <w:gridCol w:w="3865"/>
+        <w:gridCol w:w="1980"/>
+        <w:gridCol w:w="1800"/>
+        <w:gridCol w:w="1705"/>
+      </w:tblGrid>
+      <w:tr>
+        <w:tc>
+          <w:tcPr>
+            <w:tcW w:w="3865" w:type="dxa"/>
+          </w:tcPr>
+          <w:p>
+            <w:pPr>
+              <w:jc w:val="center"/>
+              <w:rPr>
+                <w:b/>
+                <w:bCs/>
+                <w:u w:val="single"/>
+              </w:rPr>
+            </w:pPr>
+            <w:r>
+              <w:rPr>
+                <w:b/>
+                <w:bCs/>
+                <w:u w:val="single"/>
+              </w:rPr>
+              <w:t>Line Items</w:t>
+            </w:r>
+          </w:p>
+        </w:tc>
+        <w:tc>
+          <w:tcPr>
+            <w:tcW w:w="1980" w:type="dxa"/>
+          </w:tcPr>
+          <w:p>
+            <w:pPr>
+              <w:jc w:val="center"/>
+              <w:rPr>
+                <w:b/>
+                <w:bCs/>
+                <w:u w:val="single"/>
+              </w:rPr>
+            </w:pPr>
+            <w:r>
+              <w:rPr>
+                <w:b/>
+                <w:bCs/>
+                <w:u w:val="single"/>
+              </w:rPr>
+              <w:t>2024</w:t>
+            </w:r>
+          </w:p>
+        </w:tc>
+        <w:tc>
+          <w:tcPr>
+            <w:tcW w:w="1800" w:type="dxa"/>
+          </w:tcPr>
+          <w:p>
+            <w:pPr>
+              <w:jc w:val="center"/>
+              <w:rPr>
+                <w:b/>
+                <w:bCs/>
+                <w:u w:val="single"/>
+              </w:rPr>
+            </w:pPr>
+            <w:r>
+              <w:rPr>
+                <w:b/>
+                <w:bCs/>
+                <w:u w:val="single"/>
+              </w:rPr>
+              <w:t>2023</w:t>
+            </w:r>
+          </w:p>
+        </w:tc>
+        <w:tc>
+          <w:tcPr>
+            <w:tcW w:w="1705" w:type="dxa"/>
+          </w:tcPr>
+          <w:p>
+            <w:pPr>
+              <w:jc w:val="center"/>
+              <w:rPr>
+                <w:b/>
+                <w:bCs/>
+                <w:u w:val="single"/>
+              </w:rPr>
+            </w:pPr>
+            <w:r>
+              <w:rPr>
+                <w:b/>
+                <w:bCs/>
+                <w:u w:val="single"/>
+              </w:rPr>
+              <w:t>2022</w:t>
+            </w:r>
+          </w:p>
+        </w:tc>
+      </w:tr>
+      <w:tr>
+        <w:tc>
+          <w:tcPr>
+            <w:tcW w:w="3865" w:type="dxa"/>
+          </w:tcPr>
+          <w:p>
+            <w:r>
+              <w:t>Total Management Fees</w:t>
+            </w:r>
+          </w:p>
+        </w:tc>
+        <w:tc>
+          <w:tcPr>
+            <w:tcW w:w="1980" w:type="dxa"/>
+          </w:tcPr>
+          <w:p>
+            <w:r>
+              <w:t>Not yet available</w:t>
+            </w:r>
+          </w:p>
+        </w:tc>
+        <w:tc>
+          <w:tcPr>
+            <w:tcW w:w="1800" w:type="dxa"/>
+          </w:tcPr>
+          <w:p>
+            <w:pPr>
+              <w:rPr>
+                <w:b/>
+                <w:bCs/>
+              </w:rPr>
+            </w:pPr>
+            <w:r>
+              <w:rPr>
+                <w:b/>
+                <w:bCs/>
+              </w:rPr>
+              <w:t>3,030,325</w:t>
+            </w:r>
+          </w:p>
+        </w:tc>
+        <w:tc>
+          <w:tcPr>
+            <w:tcW w:w="1705" w:type="dxa"/>
+          </w:tcPr>
+          <w:p>
+            <w:pPr>
+              <w:rPr>
+                <w:b/>
+                <w:bCs/>
+              </w:rPr>
+            </w:pPr>
+            <w:r>
+              <w:rPr>
+                <w:b/>
+                <w:bCs/>
+              </w:rPr>
+              <w:t>2,656,487</w:t>
+            </w:r>
+          </w:p>
+        </w:tc>
+      </w:tr>
+      <w:tr>
+        <w:tc>
+          <w:tcPr>
+            <w:tcW w:w="3865" w:type="dxa"/>
+          </w:tcPr>
+          <w:p>
+            <w:pPr>
+              <w:pStyle w:val="ListParagraph"/>
+              <w:numPr>
+                <w:ilvl w:val="0"/>
+                <w:numId w:val="16"/>
+              </w:numPr>
+            </w:pPr>
+            <w:r>
+              <w:t>Private Equity</w:t>
+            </w:r>
+          </w:p>
+        </w:tc>
+        <w:tc>
+          <w:tcPr>
+            <w:tcW w:w="1980" w:type="dxa"/>
+          </w:tcPr>
+          <w:p/>
+        </w:tc>
+        <w:tc>
+          <w:tcPr>
+            <w:tcW w:w="1800" w:type="dxa"/>
+          </w:tcPr>
+          <w:p>
+            <w:pPr>
+              <w:jc w:val="right"/>
+            </w:pPr>
+            <w:r>
+              <w:t>1,286,062</w:t>
+            </w:r>
+          </w:p>
+        </w:tc>
+        <w:tc>
+          <w:tcPr>
+            <w:tcW w:w="1705" w:type="dxa"/>
+          </w:tcPr>
+          <w:p>
+            <w:pPr>
+              <w:jc w:val="right"/>
+            </w:pPr>
+            <w:r>
+              <w:t>1,188,463</w:t>
+            </w:r>
+          </w:p>
+        </w:tc>
+      </w:tr>
+      <w:tr>
+        <w:tc>
+          <w:tcPr>
+            <w:tcW w:w="3865" w:type="dxa"/>
+          </w:tcPr>
+          <w:p>
+            <w:pPr>
+              <w:pStyle w:val="ListParagraph"/>
+              <w:numPr>
+                <w:ilvl w:val="0"/>
+                <w:numId w:val="16"/>
+              </w:numPr>
+            </w:pPr>
+            <w:r>
+              <w:t>Real Assets</w:t>
+            </w:r>
+          </w:p>
+        </w:tc>
+        <w:tc>
+          <w:tcPr>
+            <w:tcW w:w="1980" w:type="dxa"/>
+          </w:tcPr>
+          <w:p/>
+        </w:tc>
+        <w:tc>
+          <w:tcPr>
+            <w:tcW w:w="1800" w:type="dxa"/>
+          </w:tcPr>
+          <w:p>
+            <w:pPr>
+              <w:jc w:val="right"/>
+            </w:pPr>
+            <w:r>
+              <w:t>825,735</w:t>
+            </w:r>
+          </w:p>
+        </w:tc>
+        <w:tc>
+          <w:tcPr>
+            <w:tcW w:w="1705" w:type="dxa"/>
+          </w:tcPr>
+          <w:p>
+            <w:pPr>
+              <w:jc w:val="right"/>
+            </w:pPr>
+            <w:r>
+              <w:t>679,890</w:t>
+            </w:r>
+          </w:p>
+        </w:tc>
+      </w:tr>
+      <w:tr>
+        <w:tc>
+          <w:tcPr>
+            <w:tcW w:w="3865" w:type="dxa"/>
+          </w:tcPr>
+          <w:p>
+            <w:pPr>
+              <w:pStyle w:val="ListParagraph"/>
+              <w:numPr>
+                <w:ilvl w:val="0"/>
+                <w:numId w:val="16"/>
+              </w:numPr>
+            </w:pPr>
+            <w:r>
+              <w:t>Credit and Liquid Strategies</w:t>
+            </w:r>
+          </w:p>
+        </w:tc>
+        <w:tc>
+          <w:tcPr>
+            <w:tcW w:w="1980" w:type="dxa"/>
+          </w:tcPr>
+          <w:p/>
+        </w:tc>
+        <w:tc>
+          <w:tcPr>
+            <w:tcW w:w="1800" w:type="dxa"/>
+          </w:tcPr>
+          <w:p>
+            <w:pPr>
+              <w:jc w:val="right"/>
+            </w:pPr>
+            <w:r>
+              <w:t>918,528</w:t>
+            </w:r>
+          </w:p>
+        </w:tc>
+        <w:tc>
+          <w:tcPr>
+            <w:tcW w:w="1705" w:type="dxa"/>
+          </w:tcPr>
+          <w:p>
+            <w:pPr>
+              <w:jc w:val="right"/>
+            </w:pPr>
+            <w:r>
+              <w:t>788,134</w:t>
+            </w:r>
+          </w:p>
+        </w:tc>
+      </w:tr>
+      <w:tr>
+        <w:tc>
+          <w:tcPr>
+            <w:tcW w:w="3865" w:type="dxa"/>
+          </w:tcPr>
+          <w:p>
+            <w:r>
+              <w:t>Total Insurance Revenues</w:t>
+            </w:r>
+          </w:p>
+        </w:tc>
+        <w:tc>
+          <w:tcPr>
+            <w:tcW w:w="1980" w:type="dxa"/>
+          </w:tcPr>
+          <w:p>
+            <w:r>
+              <w:t>Not yet available</w:t>
+            </w:r>
+          </w:p>
+        </w:tc>
+        <w:tc>
+          <w:tcPr>
+            <w:tcW w:w="1800" w:type="dxa"/>
+          </w:tcPr>
+          <w:p>
+            <w:pPr>
+              <w:rPr>
+                <w:b/>
+                <w:bCs/>
+              </w:rPr>
+            </w:pPr>
+            <w:r>
+              <w:rPr>
+                <w:b/>
+                <w:bCs/>
+              </w:rPr>
+              <w:t>8,692,006</w:t>
+            </w:r>
+          </w:p>
+        </w:tc>
+        <w:tc>
+          <w:tcPr>
+            <w:tcW w:w="1705" w:type="dxa"/>
+          </w:tcPr>
+          <w:p>
+            <w:pPr>
+              <w:rPr>
+                <w:b/>
+                <w:bCs/>
+              </w:rPr>
+            </w:pPr>
+            <w:r>
+              <w:rPr>
+                <w:b/>
+                <w:bCs/>
+              </w:rPr>
+              <w:t>5,383,062</w:t>
+            </w:r>
+          </w:p>
+        </w:tc>
+      </w:tr>
+    </w:tbl>
+    <w:p/>
+    <w:p>
+      <w:r>
+        <w:t>KKR now relies heavily on these fees to produce consistent revenue. This is one differentiating factor of KKR compared to their peers and over the past few years they’ve built a strong pipeline of fee collections which gives investors better insight into cash flows. However, they are also heavily reliant on carried interest which, if you observe their “other liabilities” section of the balance sheet, you’ll see how large this number is. In volatile times, this large exposure to carried interest will make earnings and cash flow much less predictable.</w:t>
+      </w:r>
+    </w:p>
+    <w:p>
+      <w:pPr>
+        <w:pStyle w:val="Heading2"/>
+      </w:pPr>
+      <w:r>
+        <w:t xml:space="preserve">Historical </w:t>
+      </w:r>
+      <w:r>
+        <w:t>Analysis</w:t>
+      </w:r>
+    </w:p>
+    <w:p>
+      <w:r>
+        <w:t xml:space="preserve">The table below highlights a few financial metrics that highlight the growth </w:t>
+      </w:r>
+      <w:r>
+        <w:t>KKR has</w:t>
+      </w:r>
+      <w:r>
+        <w:t xml:space="preserve"> experienced over the past several years. Most notably, they’ve grown their total assets </w:t>
+      </w:r>
+      <w:r>
+        <w:t>sixfold</w:t>
+      </w:r>
+      <w:r>
+        <w:t xml:space="preserve"> since 2019.</w:t>
+      </w:r>
+    </w:p>
+    <w:tbl>
+      <w:tblPr>
+        <w:tblStyle w:val="TableGrid"/>
+        <w:tblW w:w="0" w:type="auto"/>
+        <w:tblLook w:val="04A0" w:firstRow="1" w:lastRow="0" w:firstColumn="1" w:lastColumn="0" w:noHBand="0" w:noVBand="1"/>
+      </w:tblPr>
+      <w:tblGrid>
+        <w:gridCol w:w="1525"/>
+        <w:gridCol w:w="893"/>
+        <w:gridCol w:w="867"/>
+        <w:gridCol w:w="960"/>
+        <w:gridCol w:w="960"/>
+        <w:gridCol w:w="949"/>
+        <w:gridCol w:w="949"/>
+        <w:gridCol w:w="749"/>
+        <w:gridCol w:w="749"/>
+        <w:gridCol w:w="749"/>
+      </w:tblGrid>
+      <w:tr>
+        <w:tc>
+          <w:tcPr>
+            <w:tcW w:w="1525" w:type="dxa"/>
+          </w:tcPr>
+          <w:p/>
+        </w:tc>
+        <w:tc>
+          <w:tcPr>
+            <w:tcW w:w="893" w:type="dxa"/>
+          </w:tcPr>
+          <w:p>
+            <w:pPr>
+              <w:jc w:val="center"/>
+              <w:rPr>
+                <w:b/>
+                <w:bCs/>
+                <w:u w:val="single"/>
+              </w:rPr>
+            </w:pPr>
+            <w:r>
+              <w:rPr>
+                <w:b/>
+                <w:bCs/>
+                <w:u w:val="single"/>
+              </w:rPr>
+              <w:t>2024</w:t>
+            </w:r>
+          </w:p>
+        </w:tc>
+        <w:tc>
+          <w:tcPr>
+            <w:tcW w:w="867" w:type="dxa"/>
+          </w:tcPr>
+          <w:p>
+            <w:pPr>
+              <w:jc w:val="center"/>
+              <w:rPr>
+                <w:b/>
+                <w:bCs/>
+                <w:u w:val="single"/>
+              </w:rPr>
+            </w:pPr>
+            <w:r>
+              <w:rPr>
+                <w:b/>
+                <w:bCs/>
+                <w:u w:val="single"/>
+              </w:rPr>
+              <w:t>2023</w:t>
+            </w:r>
+          </w:p>
+        </w:tc>
+        <w:tc>
+          <w:tcPr>
+            <w:tcW w:w="960" w:type="dxa"/>
+          </w:tcPr>
+          <w:p>
+            <w:pPr>
+              <w:jc w:val="center"/>
+              <w:rPr>
+                <w:b/>
+                <w:bCs/>
+                <w:u w:val="single"/>
+              </w:rPr>
+            </w:pPr>
+            <w:r>
+              <w:rPr>
+                <w:b/>
+                <w:bCs/>
+                <w:u w:val="single"/>
+              </w:rPr>
+              <w:t>2022</w:t>
+            </w:r>
+          </w:p>
+        </w:tc>
+        <w:tc>
+          <w:tcPr>
+            <w:tcW w:w="960" w:type="dxa"/>
+          </w:tcPr>
+          <w:p>
+            <w:pPr>
+              <w:jc w:val="center"/>
+              <w:rPr>
+                <w:b/>
+                <w:bCs/>
+                <w:u w:val="single"/>
+              </w:rPr>
+            </w:pPr>
+            <w:r>
+              <w:rPr>
+                <w:b/>
+                <w:bCs/>
+                <w:u w:val="single"/>
+              </w:rPr>
+              <w:t>2021</w:t>
+            </w:r>
+          </w:p>
+        </w:tc>
+        <w:tc>
+          <w:tcPr>
+            <w:tcW w:w="949" w:type="dxa"/>
+          </w:tcPr>
+          <w:p>
+            <w:pPr>
+              <w:jc w:val="center"/>
+              <w:rPr>
+                <w:b/>
+                <w:bCs/>
+                <w:u w:val="single"/>
+              </w:rPr>
+            </w:pPr>
+            <w:r>
+              <w:rPr>
+                <w:b/>
+                <w:bCs/>
+                <w:u w:val="single"/>
+              </w:rPr>
+              <w:t>2020</w:t>
+            </w:r>
+          </w:p>
+        </w:tc>
+        <w:tc>
+          <w:tcPr>
+            <w:tcW w:w="949" w:type="dxa"/>
+          </w:tcPr>
+          <w:p>
+            <w:pPr>
+              <w:jc w:val="center"/>
+              <w:rPr>
+                <w:b/>
+                <w:bCs/>
+                <w:u w:val="single"/>
+              </w:rPr>
+            </w:pPr>
+            <w:r>
+              <w:rPr>
+                <w:b/>
+                <w:bCs/>
+                <w:u w:val="single"/>
+              </w:rPr>
+              <w:t>2019</w:t>
+            </w:r>
+          </w:p>
+        </w:tc>
+        <w:tc>
+          <w:tcPr>
+            <w:tcW w:w="749" w:type="dxa"/>
+          </w:tcPr>
+          <w:p>
+            <w:pPr>
+              <w:jc w:val="center"/>
+              <w:rPr>
+                <w:b/>
+                <w:bCs/>
+                <w:u w:val="single"/>
+              </w:rPr>
+            </w:pPr>
+            <w:r>
+              <w:rPr>
+                <w:b/>
+                <w:bCs/>
+                <w:u w:val="single"/>
+              </w:rPr>
+              <w:t>2018</w:t>
+            </w:r>
+          </w:p>
+        </w:tc>
+        <w:tc>
+          <w:tcPr>
+            <w:tcW w:w="749" w:type="dxa"/>
+          </w:tcPr>
+          <w:p>
+            <w:pPr>
+              <w:jc w:val="center"/>
+              <w:rPr>
+                <w:b/>
+                <w:bCs/>
+                <w:u w:val="single"/>
+              </w:rPr>
+            </w:pPr>
+            <w:r>
+              <w:rPr>
+                <w:b/>
+                <w:bCs/>
+                <w:u w:val="single"/>
+              </w:rPr>
+              <w:t>2017</w:t>
+            </w:r>
+          </w:p>
+        </w:tc>
+        <w:tc>
+          <w:tcPr>
+            <w:tcW w:w="749" w:type="dxa"/>
+          </w:tcPr>
+          <w:p>
+            <w:pPr>
+              <w:jc w:val="center"/>
+              <w:rPr>
+                <w:b/>
+                <w:bCs/>
+                <w:u w:val="single"/>
+              </w:rPr>
+            </w:pPr>
+            <w:r>
+              <w:rPr>
+                <w:b/>
+                <w:bCs/>
+                <w:u w:val="single"/>
+              </w:rPr>
+              <w:t>2016</w:t>
+            </w:r>
+          </w:p>
+        </w:tc>
+      </w:tr>
+      <w:tr>
+        <w:tc>
+          <w:tcPr>
+            <w:tcW w:w="1525" w:type="dxa"/>
+          </w:tcPr>
+          <w:p>
+            <w:r>
+              <w:t>Debt/Equity</w:t>
+            </w:r>
+          </w:p>
+        </w:tc>
+        <w:tc>
+          <w:tcPr>
+            <w:tcW w:w="893" w:type="dxa"/>
+          </w:tcPr>
+          <w:p>
+            <w:pPr>
+              <w:jc w:val="center"/>
+            </w:pPr>
+            <w:r>
+              <w:t>.82</w:t>
+            </w:r>
+          </w:p>
+        </w:tc>
+        <w:tc>
+          <w:tcPr>
+            <w:tcW w:w="867" w:type="dxa"/>
+          </w:tcPr>
+          <w:p>
+            <w:pPr>
+              <w:jc w:val="center"/>
+            </w:pPr>
+            <w:r>
+              <w:t>.85</w:t>
+            </w:r>
+          </w:p>
+        </w:tc>
+        <w:tc>
+          <w:tcPr>
+            <w:tcW w:w="960" w:type="dxa"/>
+          </w:tcPr>
+          <w:p>
+            <w:pPr>
+              <w:jc w:val="center"/>
+            </w:pPr>
+            <w:r>
+              <w:t>.82</w:t>
+            </w:r>
+          </w:p>
+        </w:tc>
+        <w:tc>
+          <w:tcPr>
+            <w:tcW w:w="960" w:type="dxa"/>
+          </w:tcPr>
+          <w:p>
+            <w:pPr>
+              <w:jc w:val="center"/>
+            </w:pPr>
+            <w:r>
+              <w:t>.68</w:t>
+            </w:r>
+          </w:p>
+        </w:tc>
+        <w:tc>
+          <w:tcPr>
+            <w:tcW w:w="949" w:type="dxa"/>
+          </w:tcPr>
+          <w:p>
+            <w:pPr>
+              <w:jc w:val="center"/>
+            </w:pPr>
+            <w:r>
+              <w:t>.82</w:t>
+            </w:r>
+          </w:p>
+        </w:tc>
+        <w:tc>
+          <w:tcPr>
+            <w:tcW w:w="949" w:type="dxa"/>
+          </w:tcPr>
+          <w:p>
+            <w:pPr>
+              <w:jc w:val="center"/>
+            </w:pPr>
+            <w:r>
+              <w:t>.89</w:t>
+            </w:r>
+          </w:p>
+        </w:tc>
+        <w:tc>
+          <w:tcPr>
+            <w:tcW w:w="749" w:type="dxa"/>
+          </w:tcPr>
+          <w:p>
+            <w:pPr>
+              <w:jc w:val="center"/>
+            </w:pPr>
+            <w:r>
+              <w:t>.88</w:t>
+            </w:r>
+          </w:p>
+        </w:tc>
+        <w:tc>
+          <w:tcPr>
+            <w:tcW w:w="749" w:type="dxa"/>
+          </w:tcPr>
+          <w:p>
+            <w:pPr>
+              <w:jc w:val="center"/>
+            </w:pPr>
+            <w:r>
+              <w:t>1.03</w:t>
+            </w:r>
+          </w:p>
+        </w:tc>
+        <w:tc>
+          <w:tcPr>
+            <w:tcW w:w="749" w:type="dxa"/>
+          </w:tcPr>
+          <w:p>
+            <w:pPr>
+              <w:jc w:val="center"/>
+            </w:pPr>
+            <w:r>
+              <w:t>1.08</w:t>
+            </w:r>
+          </w:p>
+        </w:tc>
+      </w:tr>
+      <w:tr>
+        <w:tc>
+          <w:tcPr>
+            <w:tcW w:w="1525" w:type="dxa"/>
+          </w:tcPr>
+          <w:p>
+            <w:r>
+              <w:t>Cash &amp; Equivalents</w:t>
+            </w:r>
+          </w:p>
+        </w:tc>
+        <w:tc>
+          <w:tcPr>
+            <w:tcW w:w="893" w:type="dxa"/>
+          </w:tcPr>
+          <w:p>
+            <w:pPr>
+              <w:jc w:val="center"/>
+            </w:pPr>
+            <w:r>
+              <w:t>14.46</w:t>
+            </w:r>
+          </w:p>
+        </w:tc>
+        <w:tc>
+          <w:tcPr>
+            <w:tcW w:w="867" w:type="dxa"/>
+          </w:tcPr>
+          <w:p>
+            <w:pPr>
+              <w:jc w:val="center"/>
+            </w:pPr>
+            <w:r>
+              <w:t>20.35</w:t>
+            </w:r>
+          </w:p>
+        </w:tc>
+        <w:tc>
+          <w:tcPr>
+            <w:tcW w:w="960" w:type="dxa"/>
+          </w:tcPr>
+          <w:p>
+            <w:pPr>
+              <w:jc w:val="center"/>
+            </w:pPr>
+            <w:r>
+              <w:t>12.82</w:t>
+            </w:r>
+          </w:p>
+        </w:tc>
+        <w:tc>
+          <w:tcPr>
+            <w:tcW w:w="960" w:type="dxa"/>
+          </w:tcPr>
+          <w:p>
+            <w:pPr>
+              <w:jc w:val="center"/>
+            </w:pPr>
+            <w:r>
+              <w:t>10.09</w:t>
+            </w:r>
+          </w:p>
+        </w:tc>
+        <w:tc>
+          <w:tcPr>
+            <w:tcW w:w="949" w:type="dxa"/>
+          </w:tcPr>
+          <w:p>
+            <w:pPr>
+              <w:jc w:val="center"/>
+            </w:pPr>
+            <w:r>
+              <w:t>6.51</w:t>
+            </w:r>
+          </w:p>
+        </w:tc>
+        <w:tc>
+          <w:tcPr>
+            <w:tcW w:w="949" w:type="dxa"/>
+          </w:tcPr>
+          <w:p>
+            <w:pPr>
+              <w:jc w:val="center"/>
+            </w:pPr>
+            <w:r>
+              <w:t>3.16</w:t>
+            </w:r>
+          </w:p>
+        </w:tc>
+        <w:tc>
+          <w:tcPr>
+            <w:tcW w:w="749" w:type="dxa"/>
+          </w:tcPr>
+          <w:p>
+            <w:pPr>
+              <w:jc w:val="center"/>
+            </w:pPr>
+            <w:r>
+              <w:t>2.45</w:t>
+            </w:r>
+          </w:p>
+        </w:tc>
+        <w:tc>
+          <w:tcPr>
+            <w:tcW w:w="749" w:type="dxa"/>
+          </w:tcPr>
+          <w:p>
+            <w:pPr>
+              <w:jc w:val="center"/>
+            </w:pPr>
+            <w:r>
+              <w:t>3.68</w:t>
+            </w:r>
+          </w:p>
+        </w:tc>
+        <w:tc>
+          <w:tcPr>
+            <w:tcW w:w="749" w:type="dxa"/>
+          </w:tcPr>
+          <w:p>
+            <w:pPr>
+              <w:jc w:val="center"/>
+            </w:pPr>
+            <w:r>
+              <w:t>4.13</w:t>
+            </w:r>
+          </w:p>
+        </w:tc>
+      </w:tr>
+      <w:tr>
+        <w:tc>
+          <w:tcPr>
+            <w:tcW w:w="1525" w:type="dxa"/>
+          </w:tcPr>
+          <w:p>
+            <w:r>
+              <w:t>Total Assets</w:t>
+            </w:r>
+          </w:p>
+        </w:tc>
+        <w:tc>
+          <w:tcPr>
+            <w:tcW w:w="893" w:type="dxa"/>
+          </w:tcPr>
+          <w:p>
+            <w:pPr>
+              <w:jc w:val="center"/>
+            </w:pPr>
+            <w:r>
+              <w:t>360.66</w:t>
+            </w:r>
+          </w:p>
+        </w:tc>
+        <w:tc>
+          <w:tcPr>
+            <w:tcW w:w="867" w:type="dxa"/>
+          </w:tcPr>
+          <w:p>
+            <w:pPr>
+              <w:jc w:val="center"/>
+            </w:pPr>
+            <w:r>
+              <w:t>317.29</w:t>
+            </w:r>
+          </w:p>
+        </w:tc>
+        <w:tc>
+          <w:tcPr>
+            <w:tcW w:w="960" w:type="dxa"/>
+          </w:tcPr>
+          <w:p>
+            <w:pPr>
+              <w:jc w:val="center"/>
+            </w:pPr>
+            <w:r>
+              <w:t>277.08</w:t>
+            </w:r>
+          </w:p>
+        </w:tc>
+        <w:tc>
+          <w:tcPr>
+            <w:tcW w:w="960" w:type="dxa"/>
+          </w:tcPr>
+          <w:p>
+            <w:pPr>
+              <w:jc w:val="center"/>
+            </w:pPr>
+            <w:r>
+              <w:t>264.29</w:t>
+            </w:r>
+          </w:p>
+        </w:tc>
+        <w:tc>
+          <w:tcPr>
+            <w:tcW w:w="949" w:type="dxa"/>
+          </w:tcPr>
+          <w:p>
+            <w:pPr>
+              <w:jc w:val="center"/>
+            </w:pPr>
+            <w:r>
+              <w:t>79.81</w:t>
+            </w:r>
+          </w:p>
+        </w:tc>
+        <w:tc>
+          <w:tcPr>
+            <w:tcW w:w="949" w:type="dxa"/>
+          </w:tcPr>
+          <w:p>
+            <w:pPr>
+              <w:jc w:val="center"/>
+            </w:pPr>
+            <w:r>
+              <w:t>60.90</w:t>
+            </w:r>
+          </w:p>
+        </w:tc>
+        <w:tc>
+          <w:tcPr>
+            <w:tcW w:w="749" w:type="dxa"/>
+          </w:tcPr>
+          <w:p>
+            <w:pPr>
+              <w:jc w:val="center"/>
+            </w:pPr>
+            <w:r>
+              <w:t>50.74</w:t>
+            </w:r>
+          </w:p>
+        </w:tc>
+        <w:tc>
+          <w:tcPr>
+            <w:tcW w:w="749" w:type="dxa"/>
+          </w:tcPr>
+          <w:p>
+            <w:pPr>
+              <w:jc w:val="center"/>
+            </w:pPr>
+            <w:r>
+              <w:t>45.83</w:t>
+            </w:r>
+          </w:p>
+        </w:tc>
+        <w:tc>
+          <w:tcPr>
+            <w:tcW w:w="749" w:type="dxa"/>
+          </w:tcPr>
+          <w:p>
+            <w:pPr>
+              <w:jc w:val="center"/>
+            </w:pPr>
+            <w:r>
+              <w:t>39.00</w:t>
+            </w:r>
+          </w:p>
+        </w:tc>
+      </w:tr>
+      <w:tr>
+        <w:tc>
+          <w:tcPr>
+            <w:tcW w:w="1525" w:type="dxa"/>
+          </w:tcPr>
+          <w:p>
+            <w:r>
+              <w:t>Book Value per share</w:t>
+            </w:r>
+          </w:p>
+        </w:tc>
+        <w:tc>
+          <w:tcPr>
+            <w:tcW w:w="893" w:type="dxa"/>
+          </w:tcPr>
+          <w:p>
+            <w:pPr>
+              <w:jc w:val="center"/>
+            </w:pPr>
+            <w:r>
+              <w:t>27.14</w:t>
+            </w:r>
+          </w:p>
+        </w:tc>
+        <w:tc>
+          <w:tcPr>
+            <w:tcW w:w="867" w:type="dxa"/>
+          </w:tcPr>
+          <w:p>
+            <w:pPr>
+              <w:jc w:val="center"/>
+            </w:pPr>
+            <w:r>
+              <w:t>25.83</w:t>
+            </w:r>
+          </w:p>
+        </w:tc>
+        <w:tc>
+          <w:tcPr>
+            <w:tcW w:w="960" w:type="dxa"/>
+          </w:tcPr>
+          <w:p>
+            <w:pPr>
+              <w:jc w:val="center"/>
+            </w:pPr>
+            <w:r>
+              <w:t>19.29</w:t>
+            </w:r>
+          </w:p>
+        </w:tc>
+        <w:tc>
+          <w:tcPr>
+            <w:tcW w:w="960" w:type="dxa"/>
+          </w:tcPr>
+          <w:p>
+            <w:pPr>
+              <w:jc w:val="center"/>
+            </w:pPr>
+            <w:r>
+              <w:t>27.64</w:t>
+            </w:r>
+          </w:p>
+        </w:tc>
+        <w:tc>
+          <w:tcPr>
+            <w:tcW w:w="949" w:type="dxa"/>
+          </w:tcPr>
+          <w:p>
+            <w:pPr>
+              <w:jc w:val="center"/>
+            </w:pPr>
+            <w:r>
+              <w:t>21.15</w:t>
+            </w:r>
+          </w:p>
+        </w:tc>
+        <w:tc>
+          <w:tcPr>
+            <w:tcW w:w="949" w:type="dxa"/>
+          </w:tcPr>
+          <w:p>
+            <w:pPr>
+              <w:jc w:val="center"/>
+            </w:pPr>
+            <w:r>
+              <w:t>18.44</w:t>
+            </w:r>
+          </w:p>
+        </w:tc>
+        <w:tc>
+          <w:tcPr>
+            <w:tcW w:w="749" w:type="dxa"/>
+          </w:tcPr>
+          <w:p>
+            <w:pPr>
+              <w:jc w:val="center"/>
+            </w:pPr>
+            <w:r>
+              <w:t>15.27</w:t>
+            </w:r>
+          </w:p>
+        </w:tc>
+        <w:tc>
+          <w:tcPr>
+            <w:tcW w:w="749" w:type="dxa"/>
+          </w:tcPr>
+          <w:p>
+            <w:pPr>
+              <w:jc w:val="center"/>
+            </w:pPr>
+            <w:r>
+              <w:t>13.79</w:t>
+            </w:r>
+          </w:p>
+        </w:tc>
+        <w:tc>
+          <w:tcPr>
+            <w:tcW w:w="749" w:type="dxa"/>
+          </w:tcPr>
+          <w:p>
+            <w:pPr>
+              <w:jc w:val="center"/>
+            </w:pPr>
+            <w:r>
+              <w:t>12.06</w:t>
+            </w:r>
+          </w:p>
+        </w:tc>
+      </w:tr>
+    </w:tbl>
+    <w:p/>
+    <w:p>
+      <w:r>
+        <w:lastRenderedPageBreak/>
+        <w:t>Comparing KKR’s financials to their competitors, we see below that they have outpaced pretty much all of their competitors with the exception of Blackstone.</w:t>
+      </w:r>
+    </w:p>
+    <w:p>
+      <w:r>
+        <w:t>Total assets growth over 8 years:</w:t>
+      </w:r>
+    </w:p>
+    <w:p>
+      <w:pPr>
+        <w:pStyle w:val="ListParagraph"/>
+        <w:numPr>
+          <w:ilvl w:val="0"/>
+          <w:numId w:val="10"/>
+        </w:numPr>
+      </w:pPr>
+      <w:r>
+        <w:t>KKR: 824%</w:t>
+      </w:r>
+    </w:p>
+    <w:p>
+      <w:pPr>
+        <w:pStyle w:val="ListParagraph"/>
+        <w:numPr>
+          <w:ilvl w:val="0"/>
+          <w:numId w:val="10"/>
+        </w:numPr>
+      </w:pPr>
+      <w:r>
+        <w:t>BN: 218%</w:t>
+      </w:r>
+    </w:p>
+    <w:p>
+      <w:pPr>
+        <w:pStyle w:val="ListParagraph"/>
+        <w:numPr>
+          <w:ilvl w:val="0"/>
+          <w:numId w:val="10"/>
+        </w:numPr>
+      </w:pPr>
+      <w:r>
+        <w:t>CG: 126%</w:t>
+      </w:r>
+    </w:p>
+    <w:p>
+      <w:pPr>
+        <w:pStyle w:val="ListParagraph"/>
+        <w:numPr>
+          <w:ilvl w:val="0"/>
+          <w:numId w:val="10"/>
+        </w:numPr>
+      </w:pPr>
+      <w:r>
+        <w:t>BX: 61%</w:t>
+      </w:r>
+    </w:p>
+    <w:p>
+      <w:pPr>
+        <w:pStyle w:val="ListParagraph"/>
+        <w:numPr>
+          <w:ilvl w:val="0"/>
+          <w:numId w:val="10"/>
+        </w:numPr>
+      </w:pPr>
+      <w:r>
+        <w:t>BLK: -40%</w:t>
+      </w:r>
+    </w:p>
+    <w:p>
+      <w:r>
+        <w:t>Free Cash Flow per Share</w:t>
+      </w:r>
+      <w:r>
+        <w:t xml:space="preserve"> (FY24 / 8-year growth)</w:t>
+      </w:r>
+      <w:r>
+        <w:t>:</w:t>
+      </w:r>
+    </w:p>
+    <w:p>
+      <w:pPr>
+        <w:pStyle w:val="ListParagraph"/>
+        <w:numPr>
+          <w:ilvl w:val="0"/>
+          <w:numId w:val="11"/>
+        </w:numPr>
+      </w:pPr>
+      <w:r>
+        <w:t>BN: -2.68 / -443%</w:t>
+      </w:r>
+    </w:p>
+    <w:p>
+      <w:pPr>
+        <w:pStyle w:val="ListParagraph"/>
+        <w:numPr>
+          <w:ilvl w:val="0"/>
+          <w:numId w:val="11"/>
+        </w:numPr>
+      </w:pPr>
+      <w:r>
+        <w:t>CG: -0.58 / 60%</w:t>
+      </w:r>
+    </w:p>
+    <w:p>
+      <w:pPr>
+        <w:pStyle w:val="ListParagraph"/>
+        <w:numPr>
+          <w:ilvl w:val="0"/>
+          <w:numId w:val="11"/>
+        </w:numPr>
+      </w:pPr>
+      <w:r>
+        <w:t xml:space="preserve">BX: </w:t>
+      </w:r>
+      <w:r>
+        <w:t>5.19 / 405%</w:t>
+      </w:r>
+    </w:p>
+    <w:p>
+      <w:pPr>
+        <w:pStyle w:val="ListParagraph"/>
+        <w:numPr>
+          <w:ilvl w:val="0"/>
+          <w:numId w:val="11"/>
+        </w:numPr>
+      </w:pPr>
+      <w:r>
+        <w:t>BLK:</w:t>
+      </w:r>
+      <w:r>
+        <w:t xml:space="preserve"> 28.36 / 142%</w:t>
+      </w:r>
+    </w:p>
+    <w:p>
+      <w:pPr>
+        <w:pStyle w:val="ListParagraph"/>
+        <w:numPr>
+          <w:ilvl w:val="0"/>
+          <w:numId w:val="11"/>
+        </w:numPr>
+      </w:pPr>
+      <w:r>
+        <w:t>KKR:</w:t>
+      </w:r>
+      <w:r>
+        <w:t xml:space="preserve"> 8.56 / 300%</w:t>
+      </w:r>
+    </w:p>
+    <w:p>
+      <w:r>
+        <w:t>The reason KKR has outpaced its peers is because 2024 was the first year in 8 years they’ve reported positive free cash flow</w:t>
+      </w:r>
+      <w:r>
+        <w:t>.</w:t>
+      </w:r>
+      <w:r>
+        <w:t xml:space="preserve"> This is primarily due to </w:t>
+      </w:r>
+      <w:r>
+        <w:t>the fees they’ve been able to generate from investment funds, infrastructure projects</w:t>
+      </w:r>
+      <w:r>
+        <w:t>,</w:t>
+      </w:r>
+      <w:r>
+        <w:t xml:space="preserve"> and real estate holdings. They’ve been able to do this </w:t>
+      </w:r>
+      <w:r>
+        <w:t>by utilizing</w:t>
+      </w:r>
+      <w:r>
+        <w:t xml:space="preserve"> large amounts of debt over the past several years to strategically acquire or invest in long-term assets and in 2024 their efforts became evident in their financial statements. </w:t>
+      </w:r>
+    </w:p>
+    <w:p>
+      <w:r>
+        <w:t xml:space="preserve">The amount of long-term debt they have is significant. At the end of 2023, they were holding more than $49,187 MM in long-term debt. Compare that to Blackrock who is </w:t>
+      </w:r>
+      <w:r>
+        <w:t xml:space="preserve">the largest in this group in terms of AUM and </w:t>
+      </w:r>
+      <w:r>
+        <w:t xml:space="preserve">only has </w:t>
+      </w:r>
+      <w:r>
+        <w:t>$7,918 MM in long-term debt</w:t>
+      </w:r>
+      <w:r>
+        <w:t xml:space="preserve">. Only BN has taken on more long-term debt but this is do to their business model which focuses on real infrastructure assets. </w:t>
+      </w:r>
+      <w:r>
+        <w:t>Over the past several years KKR has set itself up nicely to strategically invest in a diverse set of assets which are expected to generate long-term, consistent revenue</w:t>
+      </w:r>
+    </w:p>
+    <w:p>
+      <w:pPr>
+        <w:pStyle w:val="Heading2"/>
+      </w:pPr>
+      <w:r>
+        <w:t>Efficiency</w:t>
+      </w:r>
+    </w:p>
+    <w:p>
+      <w:pPr>
+        <w:tabs>
+          <w:tab w:val="left" w:pos="1476"/>
+        </w:tabs>
+      </w:pPr>
+      <w:r>
+        <w:t>Given we’re talking about alternative asset companies whose core</w:t>
+      </w:r>
+      <w:r>
+        <w:t xml:space="preserve"> responsibility is to invest in assets, we could look at a few different efficiency metrics. </w:t>
+      </w:r>
+      <w:r>
+        <w:t xml:space="preserve">The </w:t>
+      </w:r>
+      <w:r>
+        <w:t>table below</w:t>
+      </w:r>
+      <w:r>
+        <w:t xml:space="preserve"> has </w:t>
+      </w:r>
+      <w:r>
+        <w:t>four</w:t>
+      </w:r>
+      <w:r>
+        <w:t xml:space="preserve"> metrics: sales per employee, net profit margin, ROIC</w:t>
+      </w:r>
+      <w:r>
+        <w:t>, and long-term debt to equity</w:t>
+      </w:r>
+      <w:r>
+        <w:t>.</w:t>
+      </w:r>
+    </w:p>
+    <w:p>
+      <w:pPr>
+        <w:tabs>
+          <w:tab w:val="left" w:pos="1476"/>
+        </w:tabs>
+      </w:pPr>
+    </w:p>
+    <w:tbl>
+      <w:tblPr>
+        <w:tblStyle w:val="TableGrid"/>
+        <w:tblW w:w="0" w:type="auto"/>
+        <w:tblLook w:val="04A0" w:firstRow="1" w:lastRow="0" w:firstColumn="1" w:lastColumn="0" w:noHBand="0" w:noVBand="1"/>
+      </w:tblPr>
+      <w:tblGrid>
+        <w:gridCol w:w="825"/>
+        <w:gridCol w:w="1943"/>
+        <w:gridCol w:w="2106"/>
+        <w:gridCol w:w="2329"/>
+        <w:gridCol w:w="2147"/>
+      </w:tblGrid>
+      <w:tr>
+        <w:tc>
+          <w:tcPr>
+            <w:tcW w:w="781" w:type="dxa"/>
+            <w:vAlign w:val="center"/>
+          </w:tcPr>
+          <w:p>
+            <w:pPr>
+              <w:tabs>
+                <w:tab w:val="left" w:pos="1476"/>
+              </w:tabs>
+              <w:rPr>
+                <w:b/>
+                <w:bCs/>
+                <w:u w:val="single"/>
+              </w:rPr>
+            </w:pPr>
+            <w:r>
+              <w:rPr>
+                <w:b/>
+                <w:bCs/>
+                <w:u w:val="single"/>
+              </w:rPr>
+              <w:t>Ticker</w:t>
+            </w:r>
+          </w:p>
+        </w:tc>
+        <w:tc>
+          <w:tcPr>
+            <w:tcW w:w="1950" w:type="dxa"/>
+            <w:vAlign w:val="center"/>
+          </w:tcPr>
+          <w:p>
+            <w:pPr>
+              <w:tabs>
+                <w:tab w:val="left" w:pos="1476"/>
+              </w:tabs>
+              <w:jc w:val="center"/>
+              <w:rPr>
+                <w:b/>
+                <w:bCs/>
+                <w:u w:val="single"/>
+              </w:rPr>
+            </w:pPr>
+            <w:r>
+              <w:rPr>
+                <w:b/>
+                <w:bCs/>
+                <w:u w:val="single"/>
+              </w:rPr>
+              <w:t xml:space="preserve">Sales per Employee </w:t>
+            </w:r>
+          </w:p>
+          <w:p>
+            <w:pPr>
+              <w:tabs>
+                <w:tab w:val="left" w:pos="1476"/>
+              </w:tabs>
+              <w:jc w:val="center"/>
+              <w:rPr>
+                <w:b/>
+                <w:bCs/>
+                <w:u w:val="single"/>
+              </w:rPr>
+            </w:pPr>
+            <w:r>
+              <w:rPr>
+                <w:b/>
+                <w:bCs/>
+                <w:u w:val="single"/>
+              </w:rPr>
+              <w:t>[MM USD]</w:t>
+            </w:r>
+          </w:p>
+        </w:tc>
+        <w:tc>
+          <w:tcPr>
+            <w:tcW w:w="2117" w:type="dxa"/>
+            <w:vAlign w:val="center"/>
+          </w:tcPr>
+          <w:p>
+            <w:pPr>
+              <w:tabs>
+                <w:tab w:val="left" w:pos="1476"/>
+              </w:tabs>
+              <w:jc w:val="center"/>
+              <w:rPr>
+                <w:b/>
+                <w:bCs/>
+                <w:u w:val="single"/>
+              </w:rPr>
+            </w:pPr>
+            <w:r>
+              <w:rPr>
+                <w:b/>
+                <w:bCs/>
+                <w:u w:val="single"/>
+              </w:rPr>
+              <w:t>Net Profit Margin</w:t>
+            </w:r>
+          </w:p>
+          <w:p>
+            <w:pPr>
+              <w:tabs>
+                <w:tab w:val="left" w:pos="1476"/>
+              </w:tabs>
+              <w:jc w:val="center"/>
+              <w:rPr>
+                <w:b/>
+                <w:bCs/>
+                <w:u w:val="single"/>
+              </w:rPr>
+            </w:pPr>
+            <w:r>
+              <w:rPr>
+                <w:b/>
+                <w:bCs/>
+                <w:u w:val="single"/>
+              </w:rPr>
+              <w:t>[%]</w:t>
+            </w:r>
+          </w:p>
+        </w:tc>
+        <w:tc>
+          <w:tcPr>
+            <w:tcW w:w="2343" w:type="dxa"/>
+            <w:vAlign w:val="center"/>
+          </w:tcPr>
+          <w:p>
+            <w:pPr>
+              <w:tabs>
+                <w:tab w:val="left" w:pos="1476"/>
+              </w:tabs>
+              <w:jc w:val="center"/>
+              <w:rPr>
+                <w:b/>
+                <w:bCs/>
+                <w:u w:val="single"/>
+              </w:rPr>
+            </w:pPr>
+            <w:r>
+              <w:rPr>
+                <w:b/>
+                <w:bCs/>
+                <w:u w:val="single"/>
+              </w:rPr>
+              <w:t>ROIC</w:t>
+            </w:r>
+          </w:p>
+          <w:p>
+            <w:pPr>
+              <w:tabs>
+                <w:tab w:val="left" w:pos="1476"/>
+              </w:tabs>
+              <w:jc w:val="center"/>
+              <w:rPr>
+                <w:b/>
+                <w:bCs/>
+                <w:u w:val="single"/>
+              </w:rPr>
+            </w:pPr>
+            <w:r>
+              <w:rPr>
+                <w:b/>
+                <w:bCs/>
+                <w:u w:val="single"/>
+              </w:rPr>
+              <w:t>[%]</w:t>
+            </w:r>
+          </w:p>
+        </w:tc>
+        <w:tc>
+          <w:tcPr>
+            <w:tcW w:w="2159" w:type="dxa"/>
+            <w:vAlign w:val="center"/>
+          </w:tcPr>
+          <w:p>
+            <w:pPr>
+              <w:tabs>
+                <w:tab w:val="left" w:pos="1476"/>
+              </w:tabs>
+              <w:jc w:val="center"/>
+              <w:rPr>
+                <w:b/>
+                <w:bCs/>
+                <w:u w:val="single"/>
+              </w:rPr>
+            </w:pPr>
+            <w:r>
+              <w:rPr>
+                <w:b/>
+                <w:bCs/>
+                <w:u w:val="single"/>
+              </w:rPr>
+              <w:t xml:space="preserve">LT Debt / Equity </w:t>
+            </w:r>
+          </w:p>
+          <w:p>
+            <w:pPr>
+              <w:tabs>
+                <w:tab w:val="left" w:pos="1476"/>
+              </w:tabs>
+              <w:jc w:val="center"/>
+              <w:rPr>
+                <w:b/>
+                <w:bCs/>
+                <w:u w:val="single"/>
+              </w:rPr>
+            </w:pPr>
+            <w:r>
+              <w:rPr>
+                <w:b/>
+                <w:bCs/>
+                <w:u w:val="single"/>
+              </w:rPr>
+              <w:t>[%]</w:t>
+            </w:r>
+          </w:p>
+        </w:tc>
+      </w:tr>
+      <w:tr>
+        <w:tc>
+          <w:tcPr>
+            <w:tcW w:w="781" w:type="dxa"/>
+          </w:tcPr>
+          <w:p>
+            <w:pPr>
+              <w:tabs>
+                <w:tab w:val="left" w:pos="1476"/>
+              </w:tabs>
+            </w:pPr>
+            <w:r>
+              <w:t>BLK</w:t>
+            </w:r>
+          </w:p>
+        </w:tc>
+        <w:tc>
+          <w:tcPr>
+            <w:tcW w:w="1950" w:type="dxa"/>
+          </w:tcPr>
+          <w:p>
+            <w:pPr>
+              <w:tabs>
+                <w:tab w:val="left" w:pos="1476"/>
+              </w:tabs>
+              <w:jc w:val="center"/>
+            </w:pPr>
+            <w:r>
+              <w:t>.</w:t>
+            </w:r>
+            <w:r>
+              <w:t>902</w:t>
+            </w:r>
+          </w:p>
+        </w:tc>
+        <w:tc>
+          <w:tcPr>
+            <w:tcW w:w="2117" w:type="dxa"/>
+          </w:tcPr>
+          <w:p>
+            <w:pPr>
+              <w:tabs>
+                <w:tab w:val="left" w:pos="1476"/>
+              </w:tabs>
+              <w:jc w:val="center"/>
+            </w:pPr>
+            <w:r>
+              <w:t>31.91</w:t>
+            </w:r>
+          </w:p>
+        </w:tc>
+        <w:tc>
+          <w:tcPr>
+            <w:tcW w:w="2343" w:type="dxa"/>
+          </w:tcPr>
+          <w:p>
+            <w:pPr>
+              <w:tabs>
+                <w:tab w:val="left" w:pos="1476"/>
+              </w:tabs>
+              <w:jc w:val="center"/>
+            </w:pPr>
+            <w:r>
+              <w:t>11.3</w:t>
+            </w:r>
+          </w:p>
+        </w:tc>
+        <w:tc>
+          <w:tcPr>
+            <w:tcW w:w="2159" w:type="dxa"/>
+          </w:tcPr>
+          <w:p>
+            <w:pPr>
+              <w:tabs>
+                <w:tab w:val="left" w:pos="1476"/>
+              </w:tabs>
+              <w:jc w:val="center"/>
+            </w:pPr>
+            <w:r>
+              <w:t>.19</w:t>
+            </w:r>
+          </w:p>
+        </w:tc>
+      </w:tr>
+      <w:tr>
+        <w:tc>
+          <w:tcPr>
+            <w:tcW w:w="781" w:type="dxa"/>
+          </w:tcPr>
+          <w:p>
+            <w:pPr>
+              <w:tabs>
+                <w:tab w:val="left" w:pos="1476"/>
+              </w:tabs>
+            </w:pPr>
+            <w:r>
+              <w:t>BN</w:t>
+            </w:r>
+          </w:p>
+        </w:tc>
+        <w:tc>
+          <w:tcPr>
+            <w:tcW w:w="1950" w:type="dxa"/>
+          </w:tcPr>
+          <w:p>
+            <w:pPr>
+              <w:tabs>
+                <w:tab w:val="left" w:pos="1476"/>
+              </w:tabs>
+              <w:jc w:val="center"/>
+            </w:pPr>
+            <w:r>
+              <w:t>.705</w:t>
+            </w:r>
+          </w:p>
+        </w:tc>
+        <w:tc>
+          <w:tcPr>
+            <w:tcW w:w="2117" w:type="dxa"/>
+          </w:tcPr>
+          <w:p>
+            <w:pPr>
+              <w:tabs>
+                <w:tab w:val="left" w:pos="1476"/>
+              </w:tabs>
+              <w:jc w:val="center"/>
+            </w:pPr>
+            <w:r>
+              <w:t>5.36</w:t>
+            </w:r>
+          </w:p>
+        </w:tc>
+        <w:tc>
+          <w:tcPr>
+            <w:tcW w:w="2343" w:type="dxa"/>
+          </w:tcPr>
+          <w:p>
+            <w:pPr>
+              <w:tabs>
+                <w:tab w:val="left" w:pos="1476"/>
+              </w:tabs>
+              <w:jc w:val="center"/>
+            </w:pPr>
+            <w:r>
+              <w:t>5.41</w:t>
+            </w:r>
+          </w:p>
+        </w:tc>
+        <w:tc>
+          <w:tcPr>
+            <w:tcW w:w="2159" w:type="dxa"/>
+          </w:tcPr>
+          <w:p>
+            <w:pPr>
+              <w:tabs>
+                <w:tab w:val="left" w:pos="1476"/>
+              </w:tabs>
+              <w:jc w:val="center"/>
+              <w:rPr>
+                <w:b/>
+                <w:bCs/>
+              </w:rPr>
+            </w:pPr>
+            <w:r>
+              <w:rPr>
+                <w:b/>
+                <w:bCs/>
+              </w:rPr>
+              <w:t>1.05</w:t>
+            </w:r>
+          </w:p>
+        </w:tc>
+      </w:tr>
+      <w:tr>
+        <w:tc>
+          <w:tcPr>
+            <w:tcW w:w="781" w:type="dxa"/>
+          </w:tcPr>
+          <w:p>
+            <w:pPr>
+              <w:tabs>
+                <w:tab w:val="left" w:pos="1476"/>
+              </w:tabs>
+            </w:pPr>
+            <w:r>
+              <w:t>BX</w:t>
+            </w:r>
+          </w:p>
+        </w:tc>
+        <w:tc>
+          <w:tcPr>
+            <w:tcW w:w="1950" w:type="dxa"/>
+          </w:tcPr>
+          <w:p>
+            <w:pPr>
+              <w:tabs>
+                <w:tab w:val="left" w:pos="1476"/>
+              </w:tabs>
+              <w:jc w:val="center"/>
+            </w:pPr>
+            <w:r>
+              <w:t>1.</w:t>
+            </w:r>
+            <w:r>
+              <w:t>68</w:t>
+            </w:r>
+          </w:p>
+        </w:tc>
+        <w:tc>
+          <w:tcPr>
+            <w:tcW w:w="2117" w:type="dxa"/>
+          </w:tcPr>
+          <w:p>
+            <w:pPr>
+              <w:tabs>
+                <w:tab w:val="left" w:pos="1476"/>
+              </w:tabs>
+              <w:jc w:val="center"/>
+              <w:rPr>
+                <w:b/>
+                <w:bCs/>
+              </w:rPr>
+            </w:pPr>
+            <w:r>
+              <w:rPr>
+                <w:b/>
+                <w:bCs/>
+              </w:rPr>
+              <w:t>36.9</w:t>
+            </w:r>
+          </w:p>
+        </w:tc>
+        <w:tc>
+          <w:tcPr>
+            <w:tcW w:w="2343" w:type="dxa"/>
+          </w:tcPr>
+          <w:p>
+            <w:pPr>
+              <w:tabs>
+                <w:tab w:val="left" w:pos="1476"/>
+              </w:tabs>
+              <w:jc w:val="center"/>
+              <w:rPr>
+                <w:b/>
+                <w:bCs/>
+              </w:rPr>
+            </w:pPr>
+            <w:r>
+              <w:rPr>
+                <w:b/>
+                <w:bCs/>
+              </w:rPr>
+              <w:t>22.8</w:t>
+            </w:r>
+          </w:p>
+        </w:tc>
+        <w:tc>
+          <w:tcPr>
+            <w:tcW w:w="2159" w:type="dxa"/>
+          </w:tcPr>
+          <w:p>
+            <w:pPr>
+              <w:tabs>
+                <w:tab w:val="left" w:pos="1476"/>
+              </w:tabs>
+              <w:jc w:val="center"/>
+            </w:pPr>
+            <w:r>
+              <w:t>.62</w:t>
+            </w:r>
+          </w:p>
+        </w:tc>
+      </w:tr>
+      <w:tr>
+        <w:tc>
+          <w:tcPr>
+            <w:tcW w:w="781" w:type="dxa"/>
+          </w:tcPr>
+          <w:p>
+            <w:pPr>
+              <w:tabs>
+                <w:tab w:val="left" w:pos="1476"/>
+              </w:tabs>
+            </w:pPr>
+            <w:r>
+              <w:t>CG</w:t>
+            </w:r>
+          </w:p>
+        </w:tc>
+        <w:tc>
+          <w:tcPr>
+            <w:tcW w:w="1950" w:type="dxa"/>
+          </w:tcPr>
+          <w:p>
+            <w:pPr>
+              <w:tabs>
+                <w:tab w:val="left" w:pos="1476"/>
+              </w:tabs>
+              <w:jc w:val="center"/>
+            </w:pPr>
+            <w:r>
+              <w:t>.954</w:t>
+            </w:r>
+          </w:p>
+        </w:tc>
+        <w:tc>
+          <w:tcPr>
+            <w:tcW w:w="2117" w:type="dxa"/>
+          </w:tcPr>
+          <w:p>
+            <w:pPr>
+              <w:tabs>
+                <w:tab w:val="left" w:pos="1476"/>
+              </w:tabs>
+              <w:jc w:val="center"/>
+            </w:pPr>
+            <w:r>
+              <w:t>3.64</w:t>
+            </w:r>
+          </w:p>
+        </w:tc>
+        <w:tc>
+          <w:tcPr>
+            <w:tcW w:w="2343" w:type="dxa"/>
+          </w:tcPr>
+          <w:p>
+            <w:pPr>
+              <w:tabs>
+                <w:tab w:val="left" w:pos="1476"/>
+              </w:tabs>
+              <w:jc w:val="center"/>
+            </w:pPr>
+            <w:r>
+              <w:t>1.25</w:t>
+            </w:r>
+          </w:p>
+        </w:tc>
+        <w:tc>
+          <w:tcPr>
+            <w:tcW w:w="2159" w:type="dxa"/>
+          </w:tcPr>
+          <w:p>
+            <w:pPr>
+              <w:tabs>
+                <w:tab w:val="left" w:pos="1476"/>
+              </w:tabs>
+              <w:jc w:val="center"/>
+            </w:pPr>
+            <w:r>
+              <w:t>.56</w:t>
+            </w:r>
+          </w:p>
+        </w:tc>
+      </w:tr>
+      <w:tr>
+        <w:tc>
+          <w:tcPr>
+            <w:tcW w:w="781" w:type="dxa"/>
+          </w:tcPr>
+          <w:p>
+            <w:pPr>
+              <w:tabs>
+                <w:tab w:val="left" w:pos="1476"/>
+              </w:tabs>
+            </w:pPr>
+            <w:r>
+              <w:t>KKR</w:t>
+            </w:r>
+          </w:p>
+        </w:tc>
+        <w:tc>
+          <w:tcPr>
+            <w:tcW w:w="1950" w:type="dxa"/>
+          </w:tcPr>
+          <w:p>
+            <w:pPr>
+              <w:tabs>
+                <w:tab w:val="left" w:pos="1476"/>
+              </w:tabs>
+              <w:jc w:val="center"/>
+              <w:rPr>
+                <w:b/>
+                <w:bCs/>
+              </w:rPr>
+            </w:pPr>
+            <w:r>
+              <w:rPr>
+                <w:b/>
+                <w:bCs/>
+              </w:rPr>
+              <w:t>3.18</w:t>
+            </w:r>
+          </w:p>
+        </w:tc>
+        <w:tc>
+          <w:tcPr>
+            <w:tcW w:w="2117" w:type="dxa"/>
+          </w:tcPr>
+          <w:p>
+            <w:pPr>
+              <w:tabs>
+                <w:tab w:val="left" w:pos="1476"/>
+              </w:tabs>
+              <w:jc w:val="center"/>
+            </w:pPr>
+            <w:r>
+              <w:t>21.21</w:t>
+            </w:r>
+          </w:p>
+        </w:tc>
+        <w:tc>
+          <w:tcPr>
+            <w:tcW w:w="2343" w:type="dxa"/>
+          </w:tcPr>
+          <w:p>
+            <w:pPr>
+              <w:tabs>
+                <w:tab w:val="left" w:pos="1476"/>
+              </w:tabs>
+              <w:jc w:val="center"/>
+            </w:pPr>
+            <w:r>
+              <w:t>3.85</w:t>
+            </w:r>
+          </w:p>
+        </w:tc>
+        <w:tc>
+          <w:tcPr>
+            <w:tcW w:w="2159" w:type="dxa"/>
+          </w:tcPr>
+          <w:p>
+            <w:pPr>
+              <w:tabs>
+                <w:tab w:val="left" w:pos="1476"/>
+              </w:tabs>
+              <w:jc w:val="center"/>
+              <w:rPr>
+                <w:b/>
+                <w:bCs/>
+              </w:rPr>
+            </w:pPr>
+            <w:r>
+              <w:rPr>
+                <w:b/>
+                <w:bCs/>
+              </w:rPr>
+              <w:t>.84</w:t>
+            </w:r>
+          </w:p>
+        </w:tc>
+      </w:tr>
+    </w:tbl>
+    <w:p>
+      <w:pPr>
+        <w:tabs>
+          <w:tab w:val="left" w:pos="1476"/>
+        </w:tabs>
+      </w:pPr>
+    </w:p>
+    <w:p>
+      <w:pPr>
+        <w:tabs>
+          <w:tab w:val="left" w:pos="1476"/>
+        </w:tabs>
+      </w:pPr>
+      <w:r>
+        <w:lastRenderedPageBreak/>
+        <w:t>These were chosen as I wish to measure how efficiently they operate, how well they manage investments, and how much debt compared to equity they are trying to put to work. Some key things that stand out include:</w:t>
+      </w:r>
+    </w:p>
+    <w:p>
+      <w:pPr>
+        <w:pStyle w:val="ListParagraph"/>
+        <w:numPr>
+          <w:ilvl w:val="0"/>
+          <w:numId w:val="18"/>
+        </w:numPr>
+        <w:tabs>
+          <w:tab w:val="left" w:pos="1476"/>
+        </w:tabs>
+      </w:pPr>
+      <w:r>
+        <w:t>KKR is extremely efficient is its employee impact with a gross revenue per employee at $3.18MM. No one else is even close. Secondly, they are carrying a very large amount of long-term debt with respect to equity, demonstrating their dedication to long-term investments.</w:t>
+      </w:r>
+    </w:p>
+    <w:p>
+      <w:pPr>
+        <w:pStyle w:val="ListParagraph"/>
+        <w:numPr>
+          <w:ilvl w:val="0"/>
+          <w:numId w:val="18"/>
+        </w:numPr>
+        <w:tabs>
+          <w:tab w:val="left" w:pos="1476"/>
+        </w:tabs>
+      </w:pPr>
+      <w:r>
+        <w:t xml:space="preserve">BN also has a large LT debt to equity ratio, but they are more focused on real infrastructure which tends to be more </w:t>
+      </w:r>
+      <w:r>
+        <w:t>capital-intensive,</w:t>
+      </w:r>
+      <w:r>
+        <w:t xml:space="preserve"> so their ratio is misleading to a degree. It does not necessarily signal aggressive long-term growth.</w:t>
+      </w:r>
+    </w:p>
+    <w:p>
+      <w:pPr>
+        <w:pStyle w:val="ListParagraph"/>
+        <w:numPr>
+          <w:ilvl w:val="0"/>
+          <w:numId w:val="18"/>
+        </w:numPr>
+        <w:tabs>
+          <w:tab w:val="left" w:pos="1476"/>
+        </w:tabs>
+      </w:pPr>
+      <w:r>
+        <w:t xml:space="preserve">BLK </w:t>
+      </w:r>
+      <w:r>
+        <w:t>and BX are both strong capital allocators, however their revenue strategy is much less PE focused but more focused on generating stables feeds from ETFs/Alladin (BLK) and dominance in real estate (BX).</w:t>
+      </w:r>
+    </w:p>
+    <w:p>
+      <w:pPr>
+        <w:pStyle w:val="Heading2"/>
+      </w:pPr>
+      <w:r>
+        <w:t>Current Valuation and Conclusion</w:t>
+      </w:r>
+    </w:p>
+    <w:p>
+      <w:pPr>
+        <w:tabs>
+          <w:tab w:val="left" w:pos="1476"/>
+        </w:tabs>
+      </w:pPr>
+      <w:r>
+        <w:t>The table below illustrates current valuation of each of these companies.</w:t>
+      </w:r>
+    </w:p>
+    <w:tbl>
+      <w:tblPr>
+        <w:tblStyle w:val="TableGrid"/>
+        <w:tblW w:w="0" w:type="auto"/>
+        <w:jc w:val="center"/>
+        <w:tblLook w:val="04A0" w:firstRow="1" w:lastRow="0" w:firstColumn="1" w:lastColumn="0" w:noHBand="0" w:noVBand="1"/>
+      </w:tblPr>
+      <w:tblGrid>
+        <w:gridCol w:w="824"/>
+        <w:gridCol w:w="1942"/>
+        <w:gridCol w:w="2109"/>
+        <w:gridCol w:w="2109"/>
+      </w:tblGrid>
+      <w:tr>
+        <w:trPr>
+          <w:jc w:val="center"/>
+        </w:trPr>
+        <w:tc>
+          <w:tcPr>
+            <w:tcW w:w="824" w:type="dxa"/>
+            <w:vAlign w:val="center"/>
+          </w:tcPr>
+          <w:p>
+            <w:pPr>
+              <w:tabs>
+                <w:tab w:val="left" w:pos="1476"/>
+              </w:tabs>
+              <w:rPr>
+                <w:b/>
+                <w:bCs/>
+                <w:u w:val="single"/>
+              </w:rPr>
+            </w:pPr>
+            <w:r>
+              <w:rPr>
+                <w:b/>
+                <w:bCs/>
+                <w:u w:val="single"/>
+              </w:rPr>
+              <w:t>Ticker</w:t>
+            </w:r>
+          </w:p>
+        </w:tc>
+        <w:tc>
+          <w:tcPr>
+            <w:tcW w:w="1942" w:type="dxa"/>
+            <w:vAlign w:val="center"/>
+          </w:tcPr>
+          <w:p>
+            <w:pPr>
+              <w:tabs>
+                <w:tab w:val="left" w:pos="1476"/>
+              </w:tabs>
+              <w:jc w:val="center"/>
+              <w:rPr>
+                <w:b/>
+                <w:bCs/>
+                <w:u w:val="single"/>
+              </w:rPr>
+            </w:pPr>
+            <w:r>
+              <w:rPr>
+                <w:b/>
+                <w:bCs/>
+                <w:u w:val="single"/>
+              </w:rPr>
+              <w:t>Price / Book</w:t>
+            </w:r>
+          </w:p>
+        </w:tc>
+        <w:tc>
+          <w:tcPr>
+            <w:tcW w:w="2109" w:type="dxa"/>
+            <w:vAlign w:val="center"/>
+          </w:tcPr>
+          <w:p>
+            <w:pPr>
+              <w:tabs>
+                <w:tab w:val="left" w:pos="1476"/>
+              </w:tabs>
+              <w:jc w:val="center"/>
+              <w:rPr>
+                <w:b/>
+                <w:bCs/>
+                <w:u w:val="single"/>
+              </w:rPr>
+            </w:pPr>
+            <w:r>
+              <w:rPr>
+                <w:b/>
+                <w:bCs/>
+                <w:u w:val="single"/>
+              </w:rPr>
+              <w:t>Price / Cash Flow</w:t>
+            </w:r>
+          </w:p>
+        </w:tc>
+        <w:tc>
+          <w:tcPr>
+            <w:tcW w:w="2109" w:type="dxa"/>
+          </w:tcPr>
+          <w:p>
+            <w:pPr>
+              <w:tabs>
+                <w:tab w:val="left" w:pos="1476"/>
+              </w:tabs>
+              <w:jc w:val="center"/>
+              <w:rPr>
+                <w:b/>
+                <w:bCs/>
+                <w:u w:val="single"/>
+              </w:rPr>
+            </w:pPr>
+            <w:r>
+              <w:rPr>
+                <w:b/>
+                <w:bCs/>
+                <w:u w:val="single"/>
+              </w:rPr>
+              <w:t>EV/AUM</w:t>
+            </w:r>
+          </w:p>
+        </w:tc>
+      </w:tr>
+      <w:tr>
+        <w:trPr>
+          <w:jc w:val="center"/>
+        </w:trPr>
+        <w:tc>
+          <w:tcPr>
+            <w:tcW w:w="824" w:type="dxa"/>
+          </w:tcPr>
+          <w:p>
+            <w:pPr>
+              <w:tabs>
+                <w:tab w:val="left" w:pos="1476"/>
+              </w:tabs>
+            </w:pPr>
+            <w:r>
+              <w:t>BLK</w:t>
+            </w:r>
+          </w:p>
+        </w:tc>
+        <w:tc>
+          <w:tcPr>
+            <w:tcW w:w="1942" w:type="dxa"/>
+          </w:tcPr>
+          <w:p>
+            <w:pPr>
+              <w:tabs>
+                <w:tab w:val="left" w:pos="1476"/>
+              </w:tabs>
+              <w:jc w:val="center"/>
+            </w:pPr>
+            <w:r>
+              <w:t>3.86</w:t>
+            </w:r>
+          </w:p>
+        </w:tc>
+        <w:tc>
+          <w:tcPr>
+            <w:tcW w:w="2109" w:type="dxa"/>
+          </w:tcPr>
+          <w:p>
+            <w:pPr>
+              <w:tabs>
+                <w:tab w:val="left" w:pos="1476"/>
+              </w:tabs>
+              <w:jc w:val="center"/>
+            </w:pPr>
+            <w:r>
+              <w:t>39.31</w:t>
+            </w:r>
+          </w:p>
+        </w:tc>
+        <w:tc>
+          <w:tcPr>
+            <w:tcW w:w="2109" w:type="dxa"/>
+          </w:tcPr>
+          <w:p>
+            <w:pPr>
+              <w:tabs>
+                <w:tab w:val="left" w:pos="1476"/>
+              </w:tabs>
+              <w:jc w:val="center"/>
+            </w:pPr>
+            <w:r>
+              <w:t>1.45%</w:t>
+            </w:r>
+          </w:p>
+        </w:tc>
+      </w:tr>
+      <w:tr>
+        <w:trPr>
+          <w:jc w:val="center"/>
+        </w:trPr>
+        <w:tc>
+          <w:tcPr>
+            <w:tcW w:w="824" w:type="dxa"/>
+          </w:tcPr>
+          <w:p>
+            <w:pPr>
+              <w:tabs>
+                <w:tab w:val="left" w:pos="1476"/>
+              </w:tabs>
+            </w:pPr>
+            <w:r>
+              <w:t>BN</w:t>
+            </w:r>
+          </w:p>
+        </w:tc>
+        <w:tc>
+          <w:tcPr>
+            <w:tcW w:w="1942" w:type="dxa"/>
+          </w:tcPr>
+          <w:p>
+            <w:pPr>
+              <w:tabs>
+                <w:tab w:val="left" w:pos="1476"/>
+              </w:tabs>
+              <w:jc w:val="center"/>
+            </w:pPr>
+            <w:r>
+              <w:t>2.18</w:t>
+            </w:r>
+          </w:p>
+        </w:tc>
+        <w:tc>
+          <w:tcPr>
+            <w:tcW w:w="2109" w:type="dxa"/>
+          </w:tcPr>
+          <w:p>
+            <w:pPr>
+              <w:tabs>
+                <w:tab w:val="left" w:pos="1476"/>
+              </w:tabs>
+              <w:jc w:val="center"/>
+            </w:pPr>
+            <w:r>
+              <w:t>9.49</w:t>
+            </w:r>
+          </w:p>
+        </w:tc>
+        <w:tc>
+          <w:tcPr>
+            <w:tcW w:w="2109" w:type="dxa"/>
+          </w:tcPr>
+          <w:p>
+            <w:pPr>
+              <w:tabs>
+                <w:tab w:val="left" w:pos="1476"/>
+              </w:tabs>
+              <w:jc w:val="center"/>
+            </w:pPr>
+            <w:r>
+              <w:t>48.53%</w:t>
+            </w:r>
+          </w:p>
+        </w:tc>
+      </w:tr>
+      <w:tr>
+        <w:trPr>
+          <w:jc w:val="center"/>
+        </w:trPr>
+        <w:tc>
+          <w:tcPr>
+            <w:tcW w:w="824" w:type="dxa"/>
+          </w:tcPr>
+          <w:p>
+            <w:pPr>
+              <w:tabs>
+                <w:tab w:val="left" w:pos="1476"/>
+              </w:tabs>
+            </w:pPr>
+            <w:r>
+              <w:t>BX</w:t>
+            </w:r>
+          </w:p>
+        </w:tc>
+        <w:tc>
+          <w:tcPr>
+            <w:tcW w:w="1942" w:type="dxa"/>
+          </w:tcPr>
+          <w:p>
+            <w:pPr>
+              <w:tabs>
+                <w:tab w:val="left" w:pos="1476"/>
+              </w:tabs>
+              <w:jc w:val="center"/>
+            </w:pPr>
+            <w:r>
+              <w:t>16.58</w:t>
+            </w:r>
+          </w:p>
+        </w:tc>
+        <w:tc>
+          <w:tcPr>
+            <w:tcW w:w="2109" w:type="dxa"/>
+          </w:tcPr>
+          <w:p>
+            <w:pPr>
+              <w:tabs>
+                <w:tab w:val="left" w:pos="1476"/>
+              </w:tabs>
+              <w:jc w:val="center"/>
+            </w:pPr>
+            <w:r>
+              <w:t>26.31</w:t>
+            </w:r>
+          </w:p>
+        </w:tc>
+        <w:tc>
+          <w:tcPr>
+            <w:tcW w:w="2109" w:type="dxa"/>
+          </w:tcPr>
+          <w:p>
+            <w:pPr>
+              <w:tabs>
+                <w:tab w:val="left" w:pos="1476"/>
+              </w:tabs>
+              <w:jc w:val="center"/>
+            </w:pPr>
+            <w:r>
+              <w:t>14.34%</w:t>
+            </w:r>
+          </w:p>
+        </w:tc>
+      </w:tr>
+      <w:tr>
+        <w:trPr>
+          <w:jc w:val="center"/>
+        </w:trPr>
+        <w:tc>
+          <w:tcPr>
+            <w:tcW w:w="824" w:type="dxa"/>
+          </w:tcPr>
+          <w:p>
+            <w:pPr>
+              <w:tabs>
+                <w:tab w:val="left" w:pos="1476"/>
+              </w:tabs>
+            </w:pPr>
+            <w:r>
+              <w:t>CG</w:t>
+            </w:r>
+          </w:p>
+        </w:tc>
+        <w:tc>
+          <w:tcPr>
+            <w:tcW w:w="1942" w:type="dxa"/>
+          </w:tcPr>
+          <w:p>
+            <w:pPr>
+              <w:tabs>
+                <w:tab w:val="left" w:pos="1476"/>
+              </w:tabs>
+              <w:jc w:val="center"/>
+            </w:pPr>
+            <w:r>
+              <w:t>3.62</w:t>
+            </w:r>
+          </w:p>
+        </w:tc>
+        <w:tc>
+          <w:tcPr>
+            <w:tcW w:w="2109" w:type="dxa"/>
+          </w:tcPr>
+          <w:p>
+            <w:pPr>
+              <w:tabs>
+                <w:tab w:val="left" w:pos="1476"/>
+              </w:tabs>
+              <w:jc w:val="center"/>
+            </w:pPr>
+            <w:r>
+              <w:t>183.15</w:t>
+            </w:r>
+          </w:p>
+        </w:tc>
+        <w:tc>
+          <w:tcPr>
+            <w:tcW w:w="2109" w:type="dxa"/>
+          </w:tcPr>
+          <w:p>
+            <w:pPr>
+              <w:tabs>
+                <w:tab w:val="left" w:pos="1476"/>
+              </w:tabs>
+              <w:jc w:val="center"/>
+            </w:pPr>
+            <w:r>
+              <w:t>6.32%</w:t>
+            </w:r>
+          </w:p>
+        </w:tc>
+      </w:tr>
+      <w:tr>
+        <w:trPr>
+          <w:jc w:val="center"/>
+        </w:trPr>
+        <w:tc>
+          <w:tcPr>
+            <w:tcW w:w="824" w:type="dxa"/>
+          </w:tcPr>
+          <w:p>
+            <w:pPr>
+              <w:tabs>
+                <w:tab w:val="left" w:pos="1476"/>
+              </w:tabs>
+            </w:pPr>
+            <w:r>
+              <w:t>KKR</w:t>
+            </w:r>
+          </w:p>
+        </w:tc>
+        <w:tc>
+          <w:tcPr>
+            <w:tcW w:w="1942" w:type="dxa"/>
+          </w:tcPr>
+          <w:p>
+            <w:pPr>
+              <w:tabs>
+                <w:tab w:val="left" w:pos="1476"/>
+              </w:tabs>
+              <w:jc w:val="center"/>
+            </w:pPr>
+            <w:r>
+              <w:t>6.16</w:t>
+            </w:r>
+          </w:p>
+        </w:tc>
+        <w:tc>
+          <w:tcPr>
+            <w:tcW w:w="2109" w:type="dxa"/>
+          </w:tcPr>
+          <w:p>
+            <w:pPr>
+              <w:tabs>
+                <w:tab w:val="left" w:pos="1476"/>
+              </w:tabs>
+              <w:jc w:val="center"/>
+            </w:pPr>
+            <w:r>
+              <w:t>29.11</w:t>
+            </w:r>
+          </w:p>
+        </w:tc>
+        <w:tc>
+          <w:tcPr>
+            <w:tcW w:w="2109" w:type="dxa"/>
+          </w:tcPr>
+          <w:p>
+            <w:pPr>
+              <w:tabs>
+                <w:tab w:val="left" w:pos="1476"/>
+              </w:tabs>
+              <w:jc w:val="center"/>
+            </w:pPr>
+            <w:r>
+              <w:t>20.45%</w:t>
+            </w:r>
+          </w:p>
+        </w:tc>
+      </w:tr>
+    </w:tbl>
+    <w:p>
+      <w:pPr>
+        <w:tabs>
+          <w:tab w:val="left" w:pos="1476"/>
+        </w:tabs>
+      </w:pPr>
+    </w:p>
+    <w:p>
+      <w:pPr>
+        <w:tabs>
+          <w:tab w:val="left" w:pos="1476"/>
+        </w:tabs>
+      </w:pPr>
+      <w:r>
+        <w:t>H</w:t>
+      </w:r>
+      <w:r>
+        <w:t xml:space="preserve">owever, these aren’t exactly apples-to-apples comparisons </w:t>
+      </w:r>
+      <w:r>
+        <w:t>as all these companies</w:t>
+      </w:r>
+      <w:r>
+        <w:t xml:space="preserve"> generate revenue in different fashions. </w:t>
+      </w:r>
+      <w:r>
+        <w:t xml:space="preserve">Here’s a quick </w:t>
+      </w:r>
+      <w:r>
+        <w:t>summary</w:t>
+      </w:r>
+      <w:r>
+        <w:t xml:space="preserve"> on these valuation metrics for each company and which one may be more appropriate:</w:t>
+      </w:r>
+    </w:p>
+    <w:p/>
+    <w:tbl>
+      <w:tblPr>
+        <w:tblStyle w:val="PlainTable1"/>
+        <w:tblW w:w="0" w:type="auto"/>
+        <w:tblLook w:val="0420" w:firstRow="1" w:lastRow="0" w:firstColumn="0" w:lastColumn="0" w:noHBand="0" w:noVBand="1"/>
+      </w:tblPr>
+      <w:tblGrid>
+        <w:gridCol w:w="3116"/>
+        <w:gridCol w:w="3117"/>
+        <w:gridCol w:w="3117"/>
+      </w:tblGrid>
+      <w:tr>
+        <w:trPr>
+          <w:cnfStyle w:val="100000000000" w:firstRow="1" w:lastRow="0" w:firstColumn="0" w:lastColumn="0" w:oddVBand="0" w:evenVBand="0" w:oddHBand="0" w:evenHBand="0" w:firstRowFirstColumn="0" w:firstRowLastColumn="0" w:lastRowFirstColumn="0" w:lastRowLastColumn="0"/>
+        </w:trPr>
+        <w:tc>
+          <w:tcPr>
+            <w:tcW w:w="3116" w:type="dxa"/>
+          </w:tcPr>
+          <w:p>
+            <w:pPr>
+              <w:jc w:val="center"/>
+            </w:pPr>
+            <w:r>
+              <w:t>Company</w:t>
+            </w:r>
+          </w:p>
+        </w:tc>
+        <w:tc>
+          <w:tcPr>
+            <w:tcW w:w="3117" w:type="dxa"/>
+          </w:tcPr>
+          <w:p>
+            <w:pPr>
+              <w:jc w:val="center"/>
+            </w:pPr>
+            <w:r>
+              <w:t>Best Valuation Metric</w:t>
+            </w:r>
+          </w:p>
+        </w:tc>
+        <w:tc>
+          <w:tcPr>
+            <w:tcW w:w="3117" w:type="dxa"/>
+          </w:tcPr>
+          <w:p>
+            <w:pPr>
+              <w:jc w:val="center"/>
+            </w:pPr>
+            <w:r>
+              <w:t>Reasoning</w:t>
+            </w:r>
+          </w:p>
+        </w:tc>
+      </w:tr>
+      <w:tr>
+        <w:trPr>
+          <w:cnfStyle w:val="000000100000" w:firstRow="0" w:lastRow="0" w:firstColumn="0" w:lastColumn="0" w:oddVBand="0" w:evenVBand="0" w:oddHBand="1" w:evenHBand="0" w:firstRowFirstColumn="0" w:firstRowLastColumn="0" w:lastRowFirstColumn="0" w:lastRowLastColumn="0"/>
+        </w:trPr>
+        <w:tc>
+          <w:tcPr>
+            <w:tcW w:w="3116" w:type="dxa"/>
+          </w:tcPr>
+          <w:p>
+            <w:r>
+              <w:t>KKR</w:t>
+            </w:r>
+          </w:p>
+        </w:tc>
+        <w:tc>
+          <w:tcPr>
+            <w:tcW w:w="3117" w:type="dxa"/>
+          </w:tcPr>
+          <w:p>
+            <w:r>
+              <w:t>P/CF &amp; EV/AUM</w:t>
+            </w:r>
+          </w:p>
+        </w:tc>
+        <w:tc>
+          <w:tcPr>
+            <w:tcW w:w="3117" w:type="dxa"/>
+          </w:tcPr>
+          <w:p>
+            <w:r>
+              <w:t>Relies on performance fees &amp; insurance cash flows; AUM-based valuation is key.</w:t>
+            </w:r>
+          </w:p>
+        </w:tc>
+      </w:tr>
+      <w:tr>
+        <w:tc>
+          <w:tcPr>
+            <w:tcW w:w="3116" w:type="dxa"/>
+          </w:tcPr>
+          <w:p>
+            <w:r>
+              <w:t>Blackstone (BX)</w:t>
+            </w:r>
+          </w:p>
+        </w:tc>
+        <w:tc>
+          <w:tcPr>
+            <w:tcW w:w="3117" w:type="dxa"/>
+          </w:tcPr>
+          <w:p>
+            <w:r>
+              <w:t>P/CF &amp; EV/AUM</w:t>
+            </w:r>
+          </w:p>
+        </w:tc>
+        <w:tc>
+          <w:tcPr>
+            <w:tcW w:w="3117" w:type="dxa"/>
+          </w:tcPr>
+          <w:p>
+            <w:r>
+              <w:t>Driven by carried interest and real estate AUM monetization.</w:t>
+            </w:r>
+          </w:p>
+        </w:tc>
+      </w:tr>
+      <w:tr>
+        <w:trPr>
+          <w:cnfStyle w:val="000000100000" w:firstRow="0" w:lastRow="0" w:firstColumn="0" w:lastColumn="0" w:oddVBand="0" w:evenVBand="0" w:oddHBand="1" w:evenHBand="0" w:firstRowFirstColumn="0" w:firstRowLastColumn="0" w:lastRowFirstColumn="0" w:lastRowLastColumn="0"/>
+        </w:trPr>
+        <w:tc>
+          <w:tcPr>
+            <w:tcW w:w="3116" w:type="dxa"/>
+          </w:tcPr>
+          <w:p>
+            <w:r>
+              <w:t>BlackRock (BLK)</w:t>
+            </w:r>
+          </w:p>
+        </w:tc>
+        <w:tc>
+          <w:tcPr>
+            <w:tcW w:w="3117" w:type="dxa"/>
+          </w:tcPr>
+          <w:p>
+            <w:r>
+              <w:t>P/B &amp; P/CF</w:t>
+            </w:r>
+          </w:p>
+        </w:tc>
+        <w:tc>
+          <w:tcPr>
+            <w:tcW w:w="3117" w:type="dxa"/>
+          </w:tcPr>
+          <w:p>
+            <w:r>
+              <w:t>Asset-light business with stable fee revenue; book value relevant.</w:t>
+            </w:r>
+          </w:p>
+        </w:tc>
+      </w:tr>
+      <w:tr>
+        <w:tc>
+          <w:tcPr>
+            <w:tcW w:w="3116" w:type="dxa"/>
+          </w:tcPr>
+          <w:p>
+            <w:r>
+              <w:t>Carlyle Group (CG)</w:t>
+            </w:r>
+          </w:p>
+        </w:tc>
+        <w:tc>
+          <w:tcPr>
+            <w:tcW w:w="3117" w:type="dxa"/>
+          </w:tcPr>
+          <w:p>
+            <w:r>
+              <w:t>P/CF &amp; EV/AUM</w:t>
+            </w:r>
+          </w:p>
+        </w:tc>
+        <w:tc>
+          <w:tcPr>
+            <w:tcW w:w="3117" w:type="dxa"/>
+          </w:tcPr>
+          <w:p>
+            <w:r>
+              <w:t>Private equity-based revenue; exits drive cash flow; AUM metric relevant.</w:t>
+            </w:r>
+          </w:p>
+        </w:tc>
+      </w:tr>
+      <w:tr>
+        <w:trPr>
+          <w:cnfStyle w:val="000000100000" w:firstRow="0" w:lastRow="0" w:firstColumn="0" w:lastColumn="0" w:oddVBand="0" w:evenVBand="0" w:oddHBand="1" w:evenHBand="0" w:firstRowFirstColumn="0" w:firstRowLastColumn="0" w:lastRowFirstColumn="0" w:lastRowLastColumn="0"/>
+        </w:trPr>
+        <w:tc>
+          <w:tcPr>
+            <w:tcW w:w="3116" w:type="dxa"/>
+          </w:tcPr>
+          <w:p>
+            <w:r>
+              <w:t>Brookfield (BN)</w:t>
+            </w:r>
+          </w:p>
+        </w:tc>
+        <w:tc>
+          <w:tcPr>
+            <w:tcW w:w="3117" w:type="dxa"/>
+          </w:tcPr>
+          <w:p>
+            <w:r>
+              <w:t>P/B &amp; P/CF</w:t>
+            </w:r>
+          </w:p>
+        </w:tc>
+        <w:tc>
+          <w:tcPr>
+            <w:tcW w:w="3117" w:type="dxa"/>
+          </w:tcPr>
+          <w:p>
+            <w:r>
+              <w:t>Owns hard assets; book value matters, but cash flow from operations is key.</w:t>
+            </w:r>
+          </w:p>
+        </w:tc>
+      </w:tr>
+    </w:tbl>
+    <w:p/>
+    <w:p>
+      <w:r>
+        <w:t xml:space="preserve">Given KKR is most similar to CG and BX, let’s look at P/CF and EV/AUM for these three firms. KKR is clearly trading at a premium to these two on an EV/AUM basis. The market has fallen in love with this stock and it looks to be relatively expensive. </w:t>
+      </w:r>
+    </w:p>
+    <w:p>
+      <w:r>
+        <w:t xml:space="preserve">On a P/CF basis, it is on-par with BX but far cheaper than CG. Again, this is still not a perfect apples-to-apples basis given slightly differing business models but we can still deduce that at least on an EV/AUM basis, these firms are currently aggressively-priced. </w:t>
+      </w:r>
+    </w:p>
+    <w:p>
+      <w:r>
+        <w:t>Research indicates that 10-16% EV/AUM is more “normal” for high-fee PE firms. Given this, KKR continue</w:t>
+      </w:r>
+      <w:r>
+        <w:t>s</w:t>
+      </w:r>
+      <w:r>
+        <w:t xml:space="preserve"> to look like a </w:t>
+      </w:r>
+      <w:r>
+        <w:rPr>
+          <w:i/>
+          <w:iCs/>
+        </w:rPr>
+        <w:t>decent</w:t>
+      </w:r>
+      <w:r>
+        <w:t xml:space="preserve"> buy, however, the downside remains probable given its exposure to carried interest and </w:t>
+      </w:r>
+      <w:r>
+        <w:t xml:space="preserve">high </w:t>
+      </w:r>
+      <w:r>
+        <w:t xml:space="preserve">valuation. Furthermore, the Trump administration is issuing new tariffs on China, Mexico, and Canada which presents uncertainty around inflation and interest rates. </w:t>
+      </w:r>
+      <w:r>
+        <w:rPr>
+          <w:b/>
+          <w:bCs/>
+        </w:rPr>
+        <w:t xml:space="preserve">I would put KKR on a watchlist and if the broader market weakens while interest rates remain stable, I’d be interested in buying KKR </w:t>
+      </w:r>
+      <w:r>
+        <w:rPr>
+          <w:b/>
+          <w:bCs/>
+        </w:rPr>
+        <w:t>with least</w:t>
+      </w:r>
+      <w:r>
+        <w:rPr>
+          <w:b/>
+          <w:bCs/>
+        </w:rPr>
+        <w:t xml:space="preserve"> 20% discount</w:t>
+      </w:r>
+      <w:r>
+        <w:rPr>
+          <w:b/>
+          <w:bCs/>
+        </w:rPr>
+        <w:t xml:space="preserve"> to have a sufficient margin of safety.</w:t>
+      </w:r>
+    </w:p>
     <w:sectPr>
       <w:pgSz w:w="12240" w:h="15840"/>
       <w:pgMar w:top="1440" w:right="1440" w:bottom="1440" w:left="1440" w:header="720" w:footer="720" w:gutter="0"/>
@@ -2741,6 +6219,350 @@
 <file path=word/numbering.xml><?xml version="1.0" encoding="utf-8"?>
 <w:numbering xmlns:wpc="http://schemas.microsoft.com/office/word/2010/wordprocessingCanvas" xmlns:cx="http://schemas.microsoft.com/office/drawing/2014/chartex" xmlns:cx1="http://schemas.microsoft.com/office/drawing/2015/9/8/chartex" xmlns:cx2="http://schemas.microsoft.com/office/drawing/2015/10/21/chartex" xmlns:cx3="http://schemas.microsoft.com/office/drawing/2016/5/9/chartex" xmlns:cx4="http://schemas.microsoft.com/office/drawing/2016/5/10/chartex" xmlns:cx5="http://schemas.microsoft.com/office/drawing/2016/5/11/chartex" xmlns:cx6="http://schemas.microsoft.com/office/drawing/2016/5/12/chartex" xmlns:cx7="http://schemas.microsoft.com/office/drawing/2016/5/13/chartex" xmlns:cx8="http://schemas.microsoft.com/office/drawing/2016/5/14/chartex" xmlns:mc="http://schemas.openxmlformats.org/markup-compatibility/2006" xmlns:aink="http://schemas.microsoft.com/office/drawing/2016/ink" xmlns:am3d="http://schemas.microsoft.com/office/drawing/2017/model3d" xmlns:o="urn:schemas-microsoft-com:office:office" xmlns:oel="http://schemas.microsoft.com/office/2019/extlst" xmlns:r="http://schemas.openxmlformats.org/officeDocument/2006/relationships" xmlns:m="http://schemas.openxmlformats.org/officeDocument/2006/math" xmlns:v="urn:schemas-microsoft-com:vml" xmlns:wp14="http://schemas.microsoft.com/office/word/2010/wordprocessingDrawing" xmlns:wp="http://schemas.openxmlformats.org/drawingml/2006/wordprocessingDrawing" xmlns:w10="urn:schemas-microsoft-com:office:word" xmlns:w="http://schemas.openxmlformats.org/wordprocessingml/2006/main" xmlns:w14="http://schemas.microsoft.com/office/word/2010/wordml" xmlns:w15="http://schemas.microsoft.com/office/word/2012/wordml" xmlns:w16cex="http://schemas.microsoft.com/office/word/2018/wordml/cex" xmlns:w16cid="http://schemas.microsoft.com/office/word/2016/wordml/cid" xmlns:w16="http://schemas.microsoft.com/office/word/2018/wordml" xmlns:w16du="http://schemas.microsoft.com/office/word/2023/wordml/word16du" xmlns:w16sdtdh="http://schemas.microsoft.com/office/word/2020/wordml/sdtdatahash" xmlns:w16sdtfl="http://schemas.microsoft.com/office/word/2024/wordml/sdtformatlock" xmlns:w16se="http://schemas.microsoft.com/office/word/2015/wordml/symex" xmlns:wpg="http://schemas.microsoft.com/office/word/2010/wordprocessingGroup" xmlns:wpi="http://schemas.microsoft.com/office/word/2010/wordprocessingInk" xmlns:wne="http://schemas.microsoft.com/office/word/2006/wordml" xmlns:wps="http://schemas.microsoft.com/office/word/2010/wordprocessingShape" mc:Ignorable="w14 w15 w16se w16cid w16 w16cex w16sdtdh w16sdtfl w16du wp14">
   <w:abstractNum w:abstractNumId="0" w15:restartNumberingAfterBreak="0">
+    <w:nsid w:val="00F15241"/>
+    <w:multiLevelType w:val="hybridMultilevel"/>
+    <w:tmpl w:val="BE6E36D2"/>
+    <w:lvl w:ilvl="0" w:tplc="FFFFFFFF">
+      <w:start w:val="1"/>
+      <w:numFmt w:val="decimal"/>
+      <w:lvlText w:val="%1."/>
+      <w:lvlJc w:val="left"/>
+      <w:pPr>
+        <w:ind w:left="720" w:hanging="360"/>
+      </w:pPr>
+    </w:lvl>
+    <w:lvl w:ilvl="1" w:tplc="04090019">
+      <w:start w:val="1"/>
+      <w:numFmt w:val="lowerLetter"/>
+      <w:lvlText w:val="%2."/>
+      <w:lvlJc w:val="left"/>
+      <w:pPr>
+        <w:ind w:left="1440" w:hanging="360"/>
+      </w:pPr>
+    </w:lvl>
+    <w:lvl w:ilvl="2" w:tplc="0409001B" w:tentative="1">
+      <w:start w:val="1"/>
+      <w:numFmt w:val="lowerRoman"/>
+      <w:lvlText w:val="%3."/>
+      <w:lvlJc w:val="right"/>
+      <w:pPr>
+        <w:ind w:left="2160" w:hanging="180"/>
+      </w:pPr>
+    </w:lvl>
+    <w:lvl w:ilvl="3" w:tplc="0409000F" w:tentative="1">
+      <w:start w:val="1"/>
+      <w:numFmt w:val="decimal"/>
+      <w:lvlText w:val="%4."/>
+      <w:lvlJc w:val="left"/>
+      <w:pPr>
+        <w:ind w:left="2880" w:hanging="360"/>
+      </w:pPr>
+    </w:lvl>
+    <w:lvl w:ilvl="4" w:tplc="04090019" w:tentative="1">
+      <w:start w:val="1"/>
+      <w:numFmt w:val="lowerLetter"/>
+      <w:lvlText w:val="%5."/>
+      <w:lvlJc w:val="left"/>
+      <w:pPr>
+        <w:ind w:left="3600" w:hanging="360"/>
+      </w:pPr>
+    </w:lvl>
+    <w:lvl w:ilvl="5" w:tplc="0409001B" w:tentative="1">
+      <w:start w:val="1"/>
+      <w:numFmt w:val="lowerRoman"/>
+      <w:lvlText w:val="%6."/>
+      <w:lvlJc w:val="right"/>
+      <w:pPr>
+        <w:ind w:left="4320" w:hanging="180"/>
+      </w:pPr>
+    </w:lvl>
+    <w:lvl w:ilvl="6" w:tplc="0409000F" w:tentative="1">
+      <w:start w:val="1"/>
+      <w:numFmt w:val="decimal"/>
+      <w:lvlText w:val="%7."/>
+      <w:lvlJc w:val="left"/>
+      <w:pPr>
+        <w:ind w:left="5040" w:hanging="360"/>
+      </w:pPr>
+    </w:lvl>
+    <w:lvl w:ilvl="7" w:tplc="04090019" w:tentative="1">
+      <w:start w:val="1"/>
+      <w:numFmt w:val="lowerLetter"/>
+      <w:lvlText w:val="%8."/>
+      <w:lvlJc w:val="left"/>
+      <w:pPr>
+        <w:ind w:left="5760" w:hanging="360"/>
+      </w:pPr>
+    </w:lvl>
+    <w:lvl w:ilvl="8" w:tplc="0409001B" w:tentative="1">
+      <w:start w:val="1"/>
+      <w:numFmt w:val="lowerRoman"/>
+      <w:lvlText w:val="%9."/>
+      <w:lvlJc w:val="right"/>
+      <w:pPr>
+        <w:ind w:left="6480" w:hanging="180"/>
+      </w:pPr>
+    </w:lvl>
+  </w:abstractNum>
+  <w:abstractNum w:abstractNumId="1" w15:restartNumberingAfterBreak="0">
+    <w:nsid w:val="0E662456"/>
+    <w:multiLevelType w:val="hybridMultilevel"/>
+    <w:tmpl w:val="57CE0F22"/>
+    <w:lvl w:ilvl="0" w:tplc="FFFFFFFF">
+      <w:start w:val="1"/>
+      <w:numFmt w:val="decimal"/>
+      <w:lvlText w:val="%1."/>
+      <w:lvlJc w:val="left"/>
+      <w:pPr>
+        <w:ind w:left="720" w:hanging="360"/>
+      </w:pPr>
+    </w:lvl>
+    <w:lvl w:ilvl="1" w:tplc="04090019" w:tentative="1">
+      <w:start w:val="1"/>
+      <w:numFmt w:val="lowerLetter"/>
+      <w:lvlText w:val="%2."/>
+      <w:lvlJc w:val="left"/>
+      <w:pPr>
+        <w:ind w:left="1440" w:hanging="360"/>
+      </w:pPr>
+    </w:lvl>
+    <w:lvl w:ilvl="2" w:tplc="0409001B" w:tentative="1">
+      <w:start w:val="1"/>
+      <w:numFmt w:val="lowerRoman"/>
+      <w:lvlText w:val="%3."/>
+      <w:lvlJc w:val="right"/>
+      <w:pPr>
+        <w:ind w:left="2160" w:hanging="180"/>
+      </w:pPr>
+    </w:lvl>
+    <w:lvl w:ilvl="3" w:tplc="0409000F" w:tentative="1">
+      <w:start w:val="1"/>
+      <w:numFmt w:val="decimal"/>
+      <w:lvlText w:val="%4."/>
+      <w:lvlJc w:val="left"/>
+      <w:pPr>
+        <w:ind w:left="2880" w:hanging="360"/>
+      </w:pPr>
+    </w:lvl>
+    <w:lvl w:ilvl="4" w:tplc="04090019" w:tentative="1">
+      <w:start w:val="1"/>
+      <w:numFmt w:val="lowerLetter"/>
+      <w:lvlText w:val="%5."/>
+      <w:lvlJc w:val="left"/>
+      <w:pPr>
+        <w:ind w:left="3600" w:hanging="360"/>
+      </w:pPr>
+    </w:lvl>
+    <w:lvl w:ilvl="5" w:tplc="0409001B" w:tentative="1">
+      <w:start w:val="1"/>
+      <w:numFmt w:val="lowerRoman"/>
+      <w:lvlText w:val="%6."/>
+      <w:lvlJc w:val="right"/>
+      <w:pPr>
+        <w:ind w:left="4320" w:hanging="180"/>
+      </w:pPr>
+    </w:lvl>
+    <w:lvl w:ilvl="6" w:tplc="0409000F" w:tentative="1">
+      <w:start w:val="1"/>
+      <w:numFmt w:val="decimal"/>
+      <w:lvlText w:val="%7."/>
+      <w:lvlJc w:val="left"/>
+      <w:pPr>
+        <w:ind w:left="5040" w:hanging="360"/>
+      </w:pPr>
+    </w:lvl>
+    <w:lvl w:ilvl="7" w:tplc="04090019" w:tentative="1">
+      <w:start w:val="1"/>
+      <w:numFmt w:val="lowerLetter"/>
+      <w:lvlText w:val="%8."/>
+      <w:lvlJc w:val="left"/>
+      <w:pPr>
+        <w:ind w:left="5760" w:hanging="360"/>
+      </w:pPr>
+    </w:lvl>
+    <w:lvl w:ilvl="8" w:tplc="0409001B" w:tentative="1">
+      <w:start w:val="1"/>
+      <w:numFmt w:val="lowerRoman"/>
+      <w:lvlText w:val="%9."/>
+      <w:lvlJc w:val="right"/>
+      <w:pPr>
+        <w:ind w:left="6480" w:hanging="180"/>
+      </w:pPr>
+    </w:lvl>
+  </w:abstractNum>
+  <w:abstractNum w:abstractNumId="2" w15:restartNumberingAfterBreak="0">
+    <w:nsid w:val="16EA4713"/>
+    <w:multiLevelType w:val="hybridMultilevel"/>
+    <w:tmpl w:val="B942A244"/>
+    <w:lvl w:ilvl="0" w:tplc="FFFFFFFF">
+      <w:start w:val="1"/>
+      <w:numFmt w:val="decimal"/>
+      <w:lvlText w:val="%1."/>
+      <w:lvlJc w:val="left"/>
+      <w:pPr>
+        <w:ind w:left="720" w:hanging="360"/>
+      </w:pPr>
+    </w:lvl>
+    <w:lvl w:ilvl="1" w:tplc="04090019" w:tentative="1">
+      <w:start w:val="1"/>
+      <w:numFmt w:val="lowerLetter"/>
+      <w:lvlText w:val="%2."/>
+      <w:lvlJc w:val="left"/>
+      <w:pPr>
+        <w:ind w:left="1440" w:hanging="360"/>
+      </w:pPr>
+    </w:lvl>
+    <w:lvl w:ilvl="2" w:tplc="0409001B" w:tentative="1">
+      <w:start w:val="1"/>
+      <w:numFmt w:val="lowerRoman"/>
+      <w:lvlText w:val="%3."/>
+      <w:lvlJc w:val="right"/>
+      <w:pPr>
+        <w:ind w:left="2160" w:hanging="180"/>
+      </w:pPr>
+    </w:lvl>
+    <w:lvl w:ilvl="3" w:tplc="0409000F" w:tentative="1">
+      <w:start w:val="1"/>
+      <w:numFmt w:val="decimal"/>
+      <w:lvlText w:val="%4."/>
+      <w:lvlJc w:val="left"/>
+      <w:pPr>
+        <w:ind w:left="2880" w:hanging="360"/>
+      </w:pPr>
+    </w:lvl>
+    <w:lvl w:ilvl="4" w:tplc="04090019" w:tentative="1">
+      <w:start w:val="1"/>
+      <w:numFmt w:val="lowerLetter"/>
+      <w:lvlText w:val="%5."/>
+      <w:lvlJc w:val="left"/>
+      <w:pPr>
+        <w:ind w:left="3600" w:hanging="360"/>
+      </w:pPr>
+    </w:lvl>
+    <w:lvl w:ilvl="5" w:tplc="0409001B" w:tentative="1">
+      <w:start w:val="1"/>
+      <w:numFmt w:val="lowerRoman"/>
+      <w:lvlText w:val="%6."/>
+      <w:lvlJc w:val="right"/>
+      <w:pPr>
+        <w:ind w:left="4320" w:hanging="180"/>
+      </w:pPr>
+    </w:lvl>
+    <w:lvl w:ilvl="6" w:tplc="0409000F" w:tentative="1">
+      <w:start w:val="1"/>
+      <w:numFmt w:val="decimal"/>
+      <w:lvlText w:val="%7."/>
+      <w:lvlJc w:val="left"/>
+      <w:pPr>
+        <w:ind w:left="5040" w:hanging="360"/>
+      </w:pPr>
+    </w:lvl>
+    <w:lvl w:ilvl="7" w:tplc="04090019" w:tentative="1">
+      <w:start w:val="1"/>
+      <w:numFmt w:val="lowerLetter"/>
+      <w:lvlText w:val="%8."/>
+      <w:lvlJc w:val="left"/>
+      <w:pPr>
+        <w:ind w:left="5760" w:hanging="360"/>
+      </w:pPr>
+    </w:lvl>
+    <w:lvl w:ilvl="8" w:tplc="0409001B" w:tentative="1">
+      <w:start w:val="1"/>
+      <w:numFmt w:val="lowerRoman"/>
+      <w:lvlText w:val="%9."/>
+      <w:lvlJc w:val="right"/>
+      <w:pPr>
+        <w:ind w:left="6480" w:hanging="180"/>
+      </w:pPr>
+    </w:lvl>
+  </w:abstractNum>
+  <w:abstractNum w:abstractNumId="3" w15:restartNumberingAfterBreak="0">
+    <w:nsid w:val="19A0352E"/>
+    <w:multiLevelType w:val="hybridMultilevel"/>
+    <w:tmpl w:val="B50AE5FA"/>
+    <w:lvl w:ilvl="0" w:tplc="FFFFFFFF">
+      <w:start w:val="1"/>
+      <w:numFmt w:val="decimal"/>
+      <w:lvlText w:val="%1."/>
+      <w:lvlJc w:val="left"/>
+      <w:pPr>
+        <w:ind w:left="720" w:hanging="360"/>
+      </w:pPr>
+    </w:lvl>
+    <w:lvl w:ilvl="1" w:tplc="04090019" w:tentative="1">
+      <w:start w:val="1"/>
+      <w:numFmt w:val="lowerLetter"/>
+      <w:lvlText w:val="%2."/>
+      <w:lvlJc w:val="left"/>
+      <w:pPr>
+        <w:ind w:left="1440" w:hanging="360"/>
+      </w:pPr>
+    </w:lvl>
+    <w:lvl w:ilvl="2" w:tplc="0409001B" w:tentative="1">
+      <w:start w:val="1"/>
+      <w:numFmt w:val="lowerRoman"/>
+      <w:lvlText w:val="%3."/>
+      <w:lvlJc w:val="right"/>
+      <w:pPr>
+        <w:ind w:left="2160" w:hanging="180"/>
+      </w:pPr>
+    </w:lvl>
+    <w:lvl w:ilvl="3" w:tplc="0409000F" w:tentative="1">
+      <w:start w:val="1"/>
+      <w:numFmt w:val="decimal"/>
+      <w:lvlText w:val="%4."/>
+      <w:lvlJc w:val="left"/>
+      <w:pPr>
+        <w:ind w:left="2880" w:hanging="360"/>
+      </w:pPr>
+    </w:lvl>
+    <w:lvl w:ilvl="4" w:tplc="04090019" w:tentative="1">
+      <w:start w:val="1"/>
+      <w:numFmt w:val="lowerLetter"/>
+      <w:lvlText w:val="%5."/>
+      <w:lvlJc w:val="left"/>
+      <w:pPr>
+        <w:ind w:left="3600" w:hanging="360"/>
+      </w:pPr>
+    </w:lvl>
+    <w:lvl w:ilvl="5" w:tplc="0409001B" w:tentative="1">
+      <w:start w:val="1"/>
+      <w:numFmt w:val="lowerRoman"/>
+      <w:lvlText w:val="%6."/>
+      <w:lvlJc w:val="right"/>
+      <w:pPr>
+        <w:ind w:left="4320" w:hanging="180"/>
+      </w:pPr>
+    </w:lvl>
+    <w:lvl w:ilvl="6" w:tplc="0409000F" w:tentative="1">
+      <w:start w:val="1"/>
+      <w:numFmt w:val="decimal"/>
+      <w:lvlText w:val="%7."/>
+      <w:lvlJc w:val="left"/>
+      <w:pPr>
+        <w:ind w:left="5040" w:hanging="360"/>
+      </w:pPr>
+    </w:lvl>
+    <w:lvl w:ilvl="7" w:tplc="04090019" w:tentative="1">
+      <w:start w:val="1"/>
+      <w:numFmt w:val="lowerLetter"/>
+      <w:lvlText w:val="%8."/>
+      <w:lvlJc w:val="left"/>
+      <w:pPr>
+        <w:ind w:left="5760" w:hanging="360"/>
+      </w:pPr>
+    </w:lvl>
+    <w:lvl w:ilvl="8" w:tplc="0409001B" w:tentative="1">
+      <w:start w:val="1"/>
+      <w:numFmt w:val="lowerRoman"/>
+      <w:lvlText w:val="%9."/>
+      <w:lvlJc w:val="right"/>
+      <w:pPr>
+        <w:ind w:left="6480" w:hanging="180"/>
+      </w:pPr>
+    </w:lvl>
+  </w:abstractNum>
+  <w:abstractNum w:abstractNumId="4" w15:restartNumberingAfterBreak="0">
     <w:nsid w:val="218D4F4E"/>
     <w:multiLevelType w:val="hybridMultilevel"/>
     <w:tmpl w:val="6DACE8C8"/>
@@ -2826,7 +6648,7 @@
       </w:pPr>
     </w:lvl>
   </w:abstractNum>
-  <w:abstractNum w:abstractNumId="1" w15:restartNumberingAfterBreak="0">
+  <w:abstractNum w:abstractNumId="5" w15:restartNumberingAfterBreak="0">
     <w:nsid w:val="2519688D"/>
     <w:multiLevelType w:val="hybridMultilevel"/>
     <w:tmpl w:val="685ABCEA"/>
@@ -2939,7 +6761,7 @@
       </w:rPr>
     </w:lvl>
   </w:abstractNum>
-  <w:abstractNum w:abstractNumId="2" w15:restartNumberingAfterBreak="0">
+  <w:abstractNum w:abstractNumId="6" w15:restartNumberingAfterBreak="0">
     <w:nsid w:val="2DDA472F"/>
     <w:multiLevelType w:val="hybridMultilevel"/>
     <w:tmpl w:val="0F161D9C"/>
@@ -3052,7 +6874,206 @@
       </w:rPr>
     </w:lvl>
   </w:abstractNum>
-  <w:abstractNum w:abstractNumId="3" w15:restartNumberingAfterBreak="0">
+  <w:abstractNum w:abstractNumId="7" w15:restartNumberingAfterBreak="0">
+    <w:nsid w:val="34F42DB8"/>
+    <w:multiLevelType w:val="hybridMultilevel"/>
+    <w:tmpl w:val="4402807E"/>
+    <w:lvl w:ilvl="0" w:tplc="4294AB18">
+      <w:start w:val="2"/>
+      <w:numFmt w:val="bullet"/>
+      <w:lvlText w:val="-"/>
+      <w:lvlJc w:val="left"/>
+      <w:pPr>
+        <w:ind w:left="720" w:hanging="360"/>
+      </w:pPr>
+      <w:rPr>
+        <w:rFonts w:ascii="Aptos" w:eastAsiaTheme="minorHAnsi" w:hAnsi="Aptos" w:cstheme="minorBidi" w:hint="default"/>
+      </w:rPr>
+    </w:lvl>
+    <w:lvl w:ilvl="1" w:tplc="04090003" w:tentative="1">
+      <w:start w:val="1"/>
+      <w:numFmt w:val="bullet"/>
+      <w:lvlText w:val="o"/>
+      <w:lvlJc w:val="left"/>
+      <w:pPr>
+        <w:ind w:left="1440" w:hanging="360"/>
+      </w:pPr>
+      <w:rPr>
+        <w:rFonts w:ascii="Courier New" w:hAnsi="Courier New" w:cs="Courier New" w:hint="default"/>
+      </w:rPr>
+    </w:lvl>
+    <w:lvl w:ilvl="2" w:tplc="04090005" w:tentative="1">
+      <w:start w:val="1"/>
+      <w:numFmt w:val="bullet"/>
+      <w:lvlText w:val=""/>
+      <w:lvlJc w:val="left"/>
+      <w:pPr>
+        <w:ind w:left="2160" w:hanging="360"/>
+      </w:pPr>
+      <w:rPr>
+        <w:rFonts w:ascii="Wingdings" w:hAnsi="Wingdings" w:hint="default"/>
+      </w:rPr>
+    </w:lvl>
+    <w:lvl w:ilvl="3" w:tplc="04090001" w:tentative="1">
+      <w:start w:val="1"/>
+      <w:numFmt w:val="bullet"/>
+      <w:lvlText w:val=""/>
+      <w:lvlJc w:val="left"/>
+      <w:pPr>
+        <w:ind w:left="2880" w:hanging="360"/>
+      </w:pPr>
+      <w:rPr>
+        <w:rFonts w:ascii="Symbol" w:hAnsi="Symbol" w:hint="default"/>
+      </w:rPr>
+    </w:lvl>
+    <w:lvl w:ilvl="4" w:tplc="04090003" w:tentative="1">
+      <w:start w:val="1"/>
+      <w:numFmt w:val="bullet"/>
+      <w:lvlText w:val="o"/>
+      <w:lvlJc w:val="left"/>
+      <w:pPr>
+        <w:ind w:left="3600" w:hanging="360"/>
+      </w:pPr>
+      <w:rPr>
+        <w:rFonts w:ascii="Courier New" w:hAnsi="Courier New" w:cs="Courier New" w:hint="default"/>
+      </w:rPr>
+    </w:lvl>
+    <w:lvl w:ilvl="5" w:tplc="04090005" w:tentative="1">
+      <w:start w:val="1"/>
+      <w:numFmt w:val="bullet"/>
+      <w:lvlText w:val=""/>
+      <w:lvlJc w:val="left"/>
+      <w:pPr>
+        <w:ind w:left="4320" w:hanging="360"/>
+      </w:pPr>
+      <w:rPr>
+        <w:rFonts w:ascii="Wingdings" w:hAnsi="Wingdings" w:hint="default"/>
+      </w:rPr>
+    </w:lvl>
+    <w:lvl w:ilvl="6" w:tplc="04090001" w:tentative="1">
+      <w:start w:val="1"/>
+      <w:numFmt w:val="bullet"/>
+      <w:lvlText w:val=""/>
+      <w:lvlJc w:val="left"/>
+      <w:pPr>
+        <w:ind w:left="5040" w:hanging="360"/>
+      </w:pPr>
+      <w:rPr>
+        <w:rFonts w:ascii="Symbol" w:hAnsi="Symbol" w:hint="default"/>
+      </w:rPr>
+    </w:lvl>
+    <w:lvl w:ilvl="7" w:tplc="04090003" w:tentative="1">
+      <w:start w:val="1"/>
+      <w:numFmt w:val="bullet"/>
+      <w:lvlText w:val="o"/>
+      <w:lvlJc w:val="left"/>
+      <w:pPr>
+        <w:ind w:left="5760" w:hanging="360"/>
+      </w:pPr>
+      <w:rPr>
+        <w:rFonts w:ascii="Courier New" w:hAnsi="Courier New" w:cs="Courier New" w:hint="default"/>
+      </w:rPr>
+    </w:lvl>
+    <w:lvl w:ilvl="8" w:tplc="04090005" w:tentative="1">
+      <w:start w:val="1"/>
+      <w:numFmt w:val="bullet"/>
+      <w:lvlText w:val=""/>
+      <w:lvlJc w:val="left"/>
+      <w:pPr>
+        <w:ind w:left="6480" w:hanging="360"/>
+      </w:pPr>
+      <w:rPr>
+        <w:rFonts w:ascii="Wingdings" w:hAnsi="Wingdings" w:hint="default"/>
+      </w:rPr>
+    </w:lvl>
+  </w:abstractNum>
+  <w:abstractNum w:abstractNumId="8" w15:restartNumberingAfterBreak="0">
+    <w:nsid w:val="48F6436D"/>
+    <w:multiLevelType w:val="hybridMultilevel"/>
+    <w:tmpl w:val="B9B84406"/>
+    <w:lvl w:ilvl="0" w:tplc="0409000F">
+      <w:start w:val="1"/>
+      <w:numFmt w:val="decimal"/>
+      <w:lvlText w:val="%1."/>
+      <w:lvlJc w:val="left"/>
+      <w:pPr>
+        <w:ind w:left="720" w:hanging="360"/>
+      </w:pPr>
+    </w:lvl>
+    <w:lvl w:ilvl="1" w:tplc="04090019" w:tentative="1">
+      <w:start w:val="1"/>
+      <w:numFmt w:val="lowerLetter"/>
+      <w:lvlText w:val="%2."/>
+      <w:lvlJc w:val="left"/>
+      <w:pPr>
+        <w:ind w:left="1440" w:hanging="360"/>
+      </w:pPr>
+    </w:lvl>
+    <w:lvl w:ilvl="2" w:tplc="0409001B" w:tentative="1">
+      <w:start w:val="1"/>
+      <w:numFmt w:val="lowerRoman"/>
+      <w:lvlText w:val="%3."/>
+      <w:lvlJc w:val="right"/>
+      <w:pPr>
+        <w:ind w:left="2160" w:hanging="180"/>
+      </w:pPr>
+    </w:lvl>
+    <w:lvl w:ilvl="3" w:tplc="0409000F" w:tentative="1">
+      <w:start w:val="1"/>
+      <w:numFmt w:val="decimal"/>
+      <w:lvlText w:val="%4."/>
+      <w:lvlJc w:val="left"/>
+      <w:pPr>
+        <w:ind w:left="2880" w:hanging="360"/>
+      </w:pPr>
+    </w:lvl>
+    <w:lvl w:ilvl="4" w:tplc="04090019" w:tentative="1">
+      <w:start w:val="1"/>
+      <w:numFmt w:val="lowerLetter"/>
+      <w:lvlText w:val="%5."/>
+      <w:lvlJc w:val="left"/>
+      <w:pPr>
+        <w:ind w:left="3600" w:hanging="360"/>
+      </w:pPr>
+    </w:lvl>
+    <w:lvl w:ilvl="5" w:tplc="0409001B" w:tentative="1">
+      <w:start w:val="1"/>
+      <w:numFmt w:val="lowerRoman"/>
+      <w:lvlText w:val="%6."/>
+      <w:lvlJc w:val="right"/>
+      <w:pPr>
+        <w:ind w:left="4320" w:hanging="180"/>
+      </w:pPr>
+    </w:lvl>
+    <w:lvl w:ilvl="6" w:tplc="0409000F" w:tentative="1">
+      <w:start w:val="1"/>
+      <w:numFmt w:val="decimal"/>
+      <w:lvlText w:val="%7."/>
+      <w:lvlJc w:val="left"/>
+      <w:pPr>
+        <w:ind w:left="5040" w:hanging="360"/>
+      </w:pPr>
+    </w:lvl>
+    <w:lvl w:ilvl="7" w:tplc="04090019" w:tentative="1">
+      <w:start w:val="1"/>
+      <w:numFmt w:val="lowerLetter"/>
+      <w:lvlText w:val="%8."/>
+      <w:lvlJc w:val="left"/>
+      <w:pPr>
+        <w:ind w:left="5760" w:hanging="360"/>
+      </w:pPr>
+    </w:lvl>
+    <w:lvl w:ilvl="8" w:tplc="0409001B" w:tentative="1">
+      <w:start w:val="1"/>
+      <w:numFmt w:val="lowerRoman"/>
+      <w:lvlText w:val="%9."/>
+      <w:lvlJc w:val="right"/>
+      <w:pPr>
+        <w:ind w:left="6480" w:hanging="180"/>
+      </w:pPr>
+    </w:lvl>
+  </w:abstractNum>
+  <w:abstractNum w:abstractNumId="9" w15:restartNumberingAfterBreak="0">
     <w:nsid w:val="4E2B15F6"/>
     <w:multiLevelType w:val="hybridMultilevel"/>
     <w:tmpl w:val="5C82856A"/>
@@ -3165,7 +7186,7 @@
       </w:rPr>
     </w:lvl>
   </w:abstractNum>
-  <w:abstractNum w:abstractNumId="4" w15:restartNumberingAfterBreak="0">
+  <w:abstractNum w:abstractNumId="10" w15:restartNumberingAfterBreak="0">
     <w:nsid w:val="5814517E"/>
     <w:multiLevelType w:val="hybridMultilevel"/>
     <w:tmpl w:val="09742A5C"/>
@@ -3278,7 +7299,7 @@
       </w:rPr>
     </w:lvl>
   </w:abstractNum>
-  <w:abstractNum w:abstractNumId="5" w15:restartNumberingAfterBreak="0">
+  <w:abstractNum w:abstractNumId="11" w15:restartNumberingAfterBreak="0">
     <w:nsid w:val="589A426C"/>
     <w:multiLevelType w:val="hybridMultilevel"/>
     <w:tmpl w:val="B6F21342"/>
@@ -3364,23 +7385,629 @@
       </w:pPr>
     </w:lvl>
   </w:abstractNum>
+  <w:abstractNum w:abstractNumId="12" w15:restartNumberingAfterBreak="0">
+    <w:nsid w:val="5A06745B"/>
+    <w:multiLevelType w:val="hybridMultilevel"/>
+    <w:tmpl w:val="36E077DC"/>
+    <w:lvl w:ilvl="0" w:tplc="FFFFFFFF">
+      <w:start w:val="1"/>
+      <w:numFmt w:val="decimal"/>
+      <w:lvlText w:val="%1."/>
+      <w:lvlJc w:val="left"/>
+      <w:pPr>
+        <w:ind w:left="720" w:hanging="360"/>
+      </w:pPr>
+    </w:lvl>
+    <w:lvl w:ilvl="1" w:tplc="04090019" w:tentative="1">
+      <w:start w:val="1"/>
+      <w:numFmt w:val="lowerLetter"/>
+      <w:lvlText w:val="%2."/>
+      <w:lvlJc w:val="left"/>
+      <w:pPr>
+        <w:ind w:left="1440" w:hanging="360"/>
+      </w:pPr>
+    </w:lvl>
+    <w:lvl w:ilvl="2" w:tplc="0409001B" w:tentative="1">
+      <w:start w:val="1"/>
+      <w:numFmt w:val="lowerRoman"/>
+      <w:lvlText w:val="%3."/>
+      <w:lvlJc w:val="right"/>
+      <w:pPr>
+        <w:ind w:left="2160" w:hanging="180"/>
+      </w:pPr>
+    </w:lvl>
+    <w:lvl w:ilvl="3" w:tplc="0409000F" w:tentative="1">
+      <w:start w:val="1"/>
+      <w:numFmt w:val="decimal"/>
+      <w:lvlText w:val="%4."/>
+      <w:lvlJc w:val="left"/>
+      <w:pPr>
+        <w:ind w:left="2880" w:hanging="360"/>
+      </w:pPr>
+    </w:lvl>
+    <w:lvl w:ilvl="4" w:tplc="04090019" w:tentative="1">
+      <w:start w:val="1"/>
+      <w:numFmt w:val="lowerLetter"/>
+      <w:lvlText w:val="%5."/>
+      <w:lvlJc w:val="left"/>
+      <w:pPr>
+        <w:ind w:left="3600" w:hanging="360"/>
+      </w:pPr>
+    </w:lvl>
+    <w:lvl w:ilvl="5" w:tplc="0409001B" w:tentative="1">
+      <w:start w:val="1"/>
+      <w:numFmt w:val="lowerRoman"/>
+      <w:lvlText w:val="%6."/>
+      <w:lvlJc w:val="right"/>
+      <w:pPr>
+        <w:ind w:left="4320" w:hanging="180"/>
+      </w:pPr>
+    </w:lvl>
+    <w:lvl w:ilvl="6" w:tplc="0409000F" w:tentative="1">
+      <w:start w:val="1"/>
+      <w:numFmt w:val="decimal"/>
+      <w:lvlText w:val="%7."/>
+      <w:lvlJc w:val="left"/>
+      <w:pPr>
+        <w:ind w:left="5040" w:hanging="360"/>
+      </w:pPr>
+    </w:lvl>
+    <w:lvl w:ilvl="7" w:tplc="04090019" w:tentative="1">
+      <w:start w:val="1"/>
+      <w:numFmt w:val="lowerLetter"/>
+      <w:lvlText w:val="%8."/>
+      <w:lvlJc w:val="left"/>
+      <w:pPr>
+        <w:ind w:left="5760" w:hanging="360"/>
+      </w:pPr>
+    </w:lvl>
+    <w:lvl w:ilvl="8" w:tplc="0409001B" w:tentative="1">
+      <w:start w:val="1"/>
+      <w:numFmt w:val="lowerRoman"/>
+      <w:lvlText w:val="%9."/>
+      <w:lvlJc w:val="right"/>
+      <w:pPr>
+        <w:ind w:left="6480" w:hanging="180"/>
+      </w:pPr>
+    </w:lvl>
+  </w:abstractNum>
+  <w:abstractNum w:abstractNumId="13" w15:restartNumberingAfterBreak="0">
+    <w:nsid w:val="66F80936"/>
+    <w:multiLevelType w:val="hybridMultilevel"/>
+    <w:tmpl w:val="57CE0F22"/>
+    <w:lvl w:ilvl="0" w:tplc="FFFFFFFF">
+      <w:start w:val="1"/>
+      <w:numFmt w:val="decimal"/>
+      <w:lvlText w:val="%1."/>
+      <w:lvlJc w:val="left"/>
+      <w:pPr>
+        <w:ind w:left="720" w:hanging="360"/>
+      </w:pPr>
+    </w:lvl>
+    <w:lvl w:ilvl="1" w:tplc="FFFFFFFF" w:tentative="1">
+      <w:start w:val="1"/>
+      <w:numFmt w:val="lowerLetter"/>
+      <w:lvlText w:val="%2."/>
+      <w:lvlJc w:val="left"/>
+      <w:pPr>
+        <w:ind w:left="1440" w:hanging="360"/>
+      </w:pPr>
+    </w:lvl>
+    <w:lvl w:ilvl="2" w:tplc="FFFFFFFF" w:tentative="1">
+      <w:start w:val="1"/>
+      <w:numFmt w:val="lowerRoman"/>
+      <w:lvlText w:val="%3."/>
+      <w:lvlJc w:val="right"/>
+      <w:pPr>
+        <w:ind w:left="2160" w:hanging="180"/>
+      </w:pPr>
+    </w:lvl>
+    <w:lvl w:ilvl="3" w:tplc="FFFFFFFF" w:tentative="1">
+      <w:start w:val="1"/>
+      <w:numFmt w:val="decimal"/>
+      <w:lvlText w:val="%4."/>
+      <w:lvlJc w:val="left"/>
+      <w:pPr>
+        <w:ind w:left="2880" w:hanging="360"/>
+      </w:pPr>
+    </w:lvl>
+    <w:lvl w:ilvl="4" w:tplc="FFFFFFFF" w:tentative="1">
+      <w:start w:val="1"/>
+      <w:numFmt w:val="lowerLetter"/>
+      <w:lvlText w:val="%5."/>
+      <w:lvlJc w:val="left"/>
+      <w:pPr>
+        <w:ind w:left="3600" w:hanging="360"/>
+      </w:pPr>
+    </w:lvl>
+    <w:lvl w:ilvl="5" w:tplc="FFFFFFFF" w:tentative="1">
+      <w:start w:val="1"/>
+      <w:numFmt w:val="lowerRoman"/>
+      <w:lvlText w:val="%6."/>
+      <w:lvlJc w:val="right"/>
+      <w:pPr>
+        <w:ind w:left="4320" w:hanging="180"/>
+      </w:pPr>
+    </w:lvl>
+    <w:lvl w:ilvl="6" w:tplc="FFFFFFFF" w:tentative="1">
+      <w:start w:val="1"/>
+      <w:numFmt w:val="decimal"/>
+      <w:lvlText w:val="%7."/>
+      <w:lvlJc w:val="left"/>
+      <w:pPr>
+        <w:ind w:left="5040" w:hanging="360"/>
+      </w:pPr>
+    </w:lvl>
+    <w:lvl w:ilvl="7" w:tplc="FFFFFFFF" w:tentative="1">
+      <w:start w:val="1"/>
+      <w:numFmt w:val="lowerLetter"/>
+      <w:lvlText w:val="%8."/>
+      <w:lvlJc w:val="left"/>
+      <w:pPr>
+        <w:ind w:left="5760" w:hanging="360"/>
+      </w:pPr>
+    </w:lvl>
+    <w:lvl w:ilvl="8" w:tplc="FFFFFFFF" w:tentative="1">
+      <w:start w:val="1"/>
+      <w:numFmt w:val="lowerRoman"/>
+      <w:lvlText w:val="%9."/>
+      <w:lvlJc w:val="right"/>
+      <w:pPr>
+        <w:ind w:left="6480" w:hanging="180"/>
+      </w:pPr>
+    </w:lvl>
+  </w:abstractNum>
+  <w:abstractNum w:abstractNumId="14" w15:restartNumberingAfterBreak="0">
+    <w:nsid w:val="6BFB504C"/>
+    <w:multiLevelType w:val="hybridMultilevel"/>
+    <w:tmpl w:val="8B2A74C4"/>
+    <w:lvl w:ilvl="0" w:tplc="FFFFFFFF">
+      <w:start w:val="1"/>
+      <w:numFmt w:val="decimal"/>
+      <w:lvlText w:val="%1."/>
+      <w:lvlJc w:val="left"/>
+      <w:pPr>
+        <w:ind w:left="720" w:hanging="360"/>
+      </w:pPr>
+    </w:lvl>
+    <w:lvl w:ilvl="1" w:tplc="04090019" w:tentative="1">
+      <w:start w:val="1"/>
+      <w:numFmt w:val="lowerLetter"/>
+      <w:lvlText w:val="%2."/>
+      <w:lvlJc w:val="left"/>
+      <w:pPr>
+        <w:ind w:left="1440" w:hanging="360"/>
+      </w:pPr>
+    </w:lvl>
+    <w:lvl w:ilvl="2" w:tplc="0409001B" w:tentative="1">
+      <w:start w:val="1"/>
+      <w:numFmt w:val="lowerRoman"/>
+      <w:lvlText w:val="%3."/>
+      <w:lvlJc w:val="right"/>
+      <w:pPr>
+        <w:ind w:left="2160" w:hanging="180"/>
+      </w:pPr>
+    </w:lvl>
+    <w:lvl w:ilvl="3" w:tplc="0409000F" w:tentative="1">
+      <w:start w:val="1"/>
+      <w:numFmt w:val="decimal"/>
+      <w:lvlText w:val="%4."/>
+      <w:lvlJc w:val="left"/>
+      <w:pPr>
+        <w:ind w:left="2880" w:hanging="360"/>
+      </w:pPr>
+    </w:lvl>
+    <w:lvl w:ilvl="4" w:tplc="04090019" w:tentative="1">
+      <w:start w:val="1"/>
+      <w:numFmt w:val="lowerLetter"/>
+      <w:lvlText w:val="%5."/>
+      <w:lvlJc w:val="left"/>
+      <w:pPr>
+        <w:ind w:left="3600" w:hanging="360"/>
+      </w:pPr>
+    </w:lvl>
+    <w:lvl w:ilvl="5" w:tplc="0409001B" w:tentative="1">
+      <w:start w:val="1"/>
+      <w:numFmt w:val="lowerRoman"/>
+      <w:lvlText w:val="%6."/>
+      <w:lvlJc w:val="right"/>
+      <w:pPr>
+        <w:ind w:left="4320" w:hanging="180"/>
+      </w:pPr>
+    </w:lvl>
+    <w:lvl w:ilvl="6" w:tplc="0409000F" w:tentative="1">
+      <w:start w:val="1"/>
+      <w:numFmt w:val="decimal"/>
+      <w:lvlText w:val="%7."/>
+      <w:lvlJc w:val="left"/>
+      <w:pPr>
+        <w:ind w:left="5040" w:hanging="360"/>
+      </w:pPr>
+    </w:lvl>
+    <w:lvl w:ilvl="7" w:tplc="04090019" w:tentative="1">
+      <w:start w:val="1"/>
+      <w:numFmt w:val="lowerLetter"/>
+      <w:lvlText w:val="%8."/>
+      <w:lvlJc w:val="left"/>
+      <w:pPr>
+        <w:ind w:left="5760" w:hanging="360"/>
+      </w:pPr>
+    </w:lvl>
+    <w:lvl w:ilvl="8" w:tplc="0409001B" w:tentative="1">
+      <w:start w:val="1"/>
+      <w:numFmt w:val="lowerRoman"/>
+      <w:lvlText w:val="%9."/>
+      <w:lvlJc w:val="right"/>
+      <w:pPr>
+        <w:ind w:left="6480" w:hanging="180"/>
+      </w:pPr>
+    </w:lvl>
+  </w:abstractNum>
+  <w:abstractNum w:abstractNumId="15" w15:restartNumberingAfterBreak="0">
+    <w:nsid w:val="6FEF727C"/>
+    <w:multiLevelType w:val="hybridMultilevel"/>
+    <w:tmpl w:val="79AA0A8C"/>
+    <w:lvl w:ilvl="0" w:tplc="04090001">
+      <w:start w:val="1"/>
+      <w:numFmt w:val="bullet"/>
+      <w:lvlText w:val=""/>
+      <w:lvlJc w:val="left"/>
+      <w:pPr>
+        <w:ind w:left="720" w:hanging="360"/>
+      </w:pPr>
+      <w:rPr>
+        <w:rFonts w:ascii="Symbol" w:hAnsi="Symbol" w:hint="default"/>
+      </w:rPr>
+    </w:lvl>
+    <w:lvl w:ilvl="1" w:tplc="04090003" w:tentative="1">
+      <w:start w:val="1"/>
+      <w:numFmt w:val="bullet"/>
+      <w:lvlText w:val="o"/>
+      <w:lvlJc w:val="left"/>
+      <w:pPr>
+        <w:ind w:left="1440" w:hanging="360"/>
+      </w:pPr>
+      <w:rPr>
+        <w:rFonts w:ascii="Courier New" w:hAnsi="Courier New" w:cs="Courier New" w:hint="default"/>
+      </w:rPr>
+    </w:lvl>
+    <w:lvl w:ilvl="2" w:tplc="04090005" w:tentative="1">
+      <w:start w:val="1"/>
+      <w:numFmt w:val="bullet"/>
+      <w:lvlText w:val=""/>
+      <w:lvlJc w:val="left"/>
+      <w:pPr>
+        <w:ind w:left="2160" w:hanging="360"/>
+      </w:pPr>
+      <w:rPr>
+        <w:rFonts w:ascii="Wingdings" w:hAnsi="Wingdings" w:hint="default"/>
+      </w:rPr>
+    </w:lvl>
+    <w:lvl w:ilvl="3" w:tplc="04090001" w:tentative="1">
+      <w:start w:val="1"/>
+      <w:numFmt w:val="bullet"/>
+      <w:lvlText w:val=""/>
+      <w:lvlJc w:val="left"/>
+      <w:pPr>
+        <w:ind w:left="2880" w:hanging="360"/>
+      </w:pPr>
+      <w:rPr>
+        <w:rFonts w:ascii="Symbol" w:hAnsi="Symbol" w:hint="default"/>
+      </w:rPr>
+    </w:lvl>
+    <w:lvl w:ilvl="4" w:tplc="04090003" w:tentative="1">
+      <w:start w:val="1"/>
+      <w:numFmt w:val="bullet"/>
+      <w:lvlText w:val="o"/>
+      <w:lvlJc w:val="left"/>
+      <w:pPr>
+        <w:ind w:left="3600" w:hanging="360"/>
+      </w:pPr>
+      <w:rPr>
+        <w:rFonts w:ascii="Courier New" w:hAnsi="Courier New" w:cs="Courier New" w:hint="default"/>
+      </w:rPr>
+    </w:lvl>
+    <w:lvl w:ilvl="5" w:tplc="04090005" w:tentative="1">
+      <w:start w:val="1"/>
+      <w:numFmt w:val="bullet"/>
+      <w:lvlText w:val=""/>
+      <w:lvlJc w:val="left"/>
+      <w:pPr>
+        <w:ind w:left="4320" w:hanging="360"/>
+      </w:pPr>
+      <w:rPr>
+        <w:rFonts w:ascii="Wingdings" w:hAnsi="Wingdings" w:hint="default"/>
+      </w:rPr>
+    </w:lvl>
+    <w:lvl w:ilvl="6" w:tplc="04090001" w:tentative="1">
+      <w:start w:val="1"/>
+      <w:numFmt w:val="bullet"/>
+      <w:lvlText w:val=""/>
+      <w:lvlJc w:val="left"/>
+      <w:pPr>
+        <w:ind w:left="5040" w:hanging="360"/>
+      </w:pPr>
+      <w:rPr>
+        <w:rFonts w:ascii="Symbol" w:hAnsi="Symbol" w:hint="default"/>
+      </w:rPr>
+    </w:lvl>
+    <w:lvl w:ilvl="7" w:tplc="04090003" w:tentative="1">
+      <w:start w:val="1"/>
+      <w:numFmt w:val="bullet"/>
+      <w:lvlText w:val="o"/>
+      <w:lvlJc w:val="left"/>
+      <w:pPr>
+        <w:ind w:left="5760" w:hanging="360"/>
+      </w:pPr>
+      <w:rPr>
+        <w:rFonts w:ascii="Courier New" w:hAnsi="Courier New" w:cs="Courier New" w:hint="default"/>
+      </w:rPr>
+    </w:lvl>
+    <w:lvl w:ilvl="8" w:tplc="04090005" w:tentative="1">
+      <w:start w:val="1"/>
+      <w:numFmt w:val="bullet"/>
+      <w:lvlText w:val=""/>
+      <w:lvlJc w:val="left"/>
+      <w:pPr>
+        <w:ind w:left="6480" w:hanging="360"/>
+      </w:pPr>
+      <w:rPr>
+        <w:rFonts w:ascii="Wingdings" w:hAnsi="Wingdings" w:hint="default"/>
+      </w:rPr>
+    </w:lvl>
+  </w:abstractNum>
+  <w:abstractNum w:abstractNumId="16" w15:restartNumberingAfterBreak="0">
+    <w:nsid w:val="73460602"/>
+    <w:multiLevelType w:val="hybridMultilevel"/>
+    <w:tmpl w:val="37F40BFA"/>
+    <w:lvl w:ilvl="0" w:tplc="04090001">
+      <w:start w:val="1"/>
+      <w:numFmt w:val="bullet"/>
+      <w:lvlText w:val=""/>
+      <w:lvlJc w:val="left"/>
+      <w:pPr>
+        <w:ind w:left="720" w:hanging="360"/>
+      </w:pPr>
+      <w:rPr>
+        <w:rFonts w:ascii="Symbol" w:hAnsi="Symbol" w:hint="default"/>
+      </w:rPr>
+    </w:lvl>
+    <w:lvl w:ilvl="1" w:tplc="04090003" w:tentative="1">
+      <w:start w:val="1"/>
+      <w:numFmt w:val="bullet"/>
+      <w:lvlText w:val="o"/>
+      <w:lvlJc w:val="left"/>
+      <w:pPr>
+        <w:ind w:left="1440" w:hanging="360"/>
+      </w:pPr>
+      <w:rPr>
+        <w:rFonts w:ascii="Courier New" w:hAnsi="Courier New" w:cs="Courier New" w:hint="default"/>
+      </w:rPr>
+    </w:lvl>
+    <w:lvl w:ilvl="2" w:tplc="04090005" w:tentative="1">
+      <w:start w:val="1"/>
+      <w:numFmt w:val="bullet"/>
+      <w:lvlText w:val=""/>
+      <w:lvlJc w:val="left"/>
+      <w:pPr>
+        <w:ind w:left="2160" w:hanging="360"/>
+      </w:pPr>
+      <w:rPr>
+        <w:rFonts w:ascii="Wingdings" w:hAnsi="Wingdings" w:hint="default"/>
+      </w:rPr>
+    </w:lvl>
+    <w:lvl w:ilvl="3" w:tplc="04090001" w:tentative="1">
+      <w:start w:val="1"/>
+      <w:numFmt w:val="bullet"/>
+      <w:lvlText w:val=""/>
+      <w:lvlJc w:val="left"/>
+      <w:pPr>
+        <w:ind w:left="2880" w:hanging="360"/>
+      </w:pPr>
+      <w:rPr>
+        <w:rFonts w:ascii="Symbol" w:hAnsi="Symbol" w:hint="default"/>
+      </w:rPr>
+    </w:lvl>
+    <w:lvl w:ilvl="4" w:tplc="04090003" w:tentative="1">
+      <w:start w:val="1"/>
+      <w:numFmt w:val="bullet"/>
+      <w:lvlText w:val="o"/>
+      <w:lvlJc w:val="left"/>
+      <w:pPr>
+        <w:ind w:left="3600" w:hanging="360"/>
+      </w:pPr>
+      <w:rPr>
+        <w:rFonts w:ascii="Courier New" w:hAnsi="Courier New" w:cs="Courier New" w:hint="default"/>
+      </w:rPr>
+    </w:lvl>
+    <w:lvl w:ilvl="5" w:tplc="04090005" w:tentative="1">
+      <w:start w:val="1"/>
+      <w:numFmt w:val="bullet"/>
+      <w:lvlText w:val=""/>
+      <w:lvlJc w:val="left"/>
+      <w:pPr>
+        <w:ind w:left="4320" w:hanging="360"/>
+      </w:pPr>
+      <w:rPr>
+        <w:rFonts w:ascii="Wingdings" w:hAnsi="Wingdings" w:hint="default"/>
+      </w:rPr>
+    </w:lvl>
+    <w:lvl w:ilvl="6" w:tplc="04090001" w:tentative="1">
+      <w:start w:val="1"/>
+      <w:numFmt w:val="bullet"/>
+      <w:lvlText w:val=""/>
+      <w:lvlJc w:val="left"/>
+      <w:pPr>
+        <w:ind w:left="5040" w:hanging="360"/>
+      </w:pPr>
+      <w:rPr>
+        <w:rFonts w:ascii="Symbol" w:hAnsi="Symbol" w:hint="default"/>
+      </w:rPr>
+    </w:lvl>
+    <w:lvl w:ilvl="7" w:tplc="04090003" w:tentative="1">
+      <w:start w:val="1"/>
+      <w:numFmt w:val="bullet"/>
+      <w:lvlText w:val="o"/>
+      <w:lvlJc w:val="left"/>
+      <w:pPr>
+        <w:ind w:left="5760" w:hanging="360"/>
+      </w:pPr>
+      <w:rPr>
+        <w:rFonts w:ascii="Courier New" w:hAnsi="Courier New" w:cs="Courier New" w:hint="default"/>
+      </w:rPr>
+    </w:lvl>
+    <w:lvl w:ilvl="8" w:tplc="04090005" w:tentative="1">
+      <w:start w:val="1"/>
+      <w:numFmt w:val="bullet"/>
+      <w:lvlText w:val=""/>
+      <w:lvlJc w:val="left"/>
+      <w:pPr>
+        <w:ind w:left="6480" w:hanging="360"/>
+      </w:pPr>
+      <w:rPr>
+        <w:rFonts w:ascii="Wingdings" w:hAnsi="Wingdings" w:hint="default"/>
+      </w:rPr>
+    </w:lvl>
+  </w:abstractNum>
+  <w:abstractNum w:abstractNumId="17" w15:restartNumberingAfterBreak="0">
+    <w:nsid w:val="767E0D7F"/>
+    <w:multiLevelType w:val="hybridMultilevel"/>
+    <w:tmpl w:val="B9B84406"/>
+    <w:lvl w:ilvl="0" w:tplc="FFFFFFFF">
+      <w:start w:val="1"/>
+      <w:numFmt w:val="decimal"/>
+      <w:lvlText w:val="%1."/>
+      <w:lvlJc w:val="left"/>
+      <w:pPr>
+        <w:ind w:left="720" w:hanging="360"/>
+      </w:pPr>
+    </w:lvl>
+    <w:lvl w:ilvl="1" w:tplc="FFFFFFFF" w:tentative="1">
+      <w:start w:val="1"/>
+      <w:numFmt w:val="lowerLetter"/>
+      <w:lvlText w:val="%2."/>
+      <w:lvlJc w:val="left"/>
+      <w:pPr>
+        <w:ind w:left="1440" w:hanging="360"/>
+      </w:pPr>
+    </w:lvl>
+    <w:lvl w:ilvl="2" w:tplc="FFFFFFFF" w:tentative="1">
+      <w:start w:val="1"/>
+      <w:numFmt w:val="lowerRoman"/>
+      <w:lvlText w:val="%3."/>
+      <w:lvlJc w:val="right"/>
+      <w:pPr>
+        <w:ind w:left="2160" w:hanging="180"/>
+      </w:pPr>
+    </w:lvl>
+    <w:lvl w:ilvl="3" w:tplc="FFFFFFFF" w:tentative="1">
+      <w:start w:val="1"/>
+      <w:numFmt w:val="decimal"/>
+      <w:lvlText w:val="%4."/>
+      <w:lvlJc w:val="left"/>
+      <w:pPr>
+        <w:ind w:left="2880" w:hanging="360"/>
+      </w:pPr>
+    </w:lvl>
+    <w:lvl w:ilvl="4" w:tplc="FFFFFFFF" w:tentative="1">
+      <w:start w:val="1"/>
+      <w:numFmt w:val="lowerLetter"/>
+      <w:lvlText w:val="%5."/>
+      <w:lvlJc w:val="left"/>
+      <w:pPr>
+        <w:ind w:left="3600" w:hanging="360"/>
+      </w:pPr>
+    </w:lvl>
+    <w:lvl w:ilvl="5" w:tplc="FFFFFFFF" w:tentative="1">
+      <w:start w:val="1"/>
+      <w:numFmt w:val="lowerRoman"/>
+      <w:lvlText w:val="%6."/>
+      <w:lvlJc w:val="right"/>
+      <w:pPr>
+        <w:ind w:left="4320" w:hanging="180"/>
+      </w:pPr>
+    </w:lvl>
+    <w:lvl w:ilvl="6" w:tplc="FFFFFFFF" w:tentative="1">
+      <w:start w:val="1"/>
+      <w:numFmt w:val="decimal"/>
+      <w:lvlText w:val="%7."/>
+      <w:lvlJc w:val="left"/>
+      <w:pPr>
+        <w:ind w:left="5040" w:hanging="360"/>
+      </w:pPr>
+    </w:lvl>
+    <w:lvl w:ilvl="7" w:tplc="FFFFFFFF" w:tentative="1">
+      <w:start w:val="1"/>
+      <w:numFmt w:val="lowerLetter"/>
+      <w:lvlText w:val="%8."/>
+      <w:lvlJc w:val="left"/>
+      <w:pPr>
+        <w:ind w:left="5760" w:hanging="360"/>
+      </w:pPr>
+    </w:lvl>
+    <w:lvl w:ilvl="8" w:tplc="FFFFFFFF" w:tentative="1">
+      <w:start w:val="1"/>
+      <w:numFmt w:val="lowerRoman"/>
+      <w:lvlText w:val="%9."/>
+      <w:lvlJc w:val="right"/>
+      <w:pPr>
+        <w:ind w:left="6480" w:hanging="180"/>
+      </w:pPr>
+    </w:lvl>
+  </w:abstractNum>
   <w:num w:numId="1" w16cid:durableId="720135325">
+    <w:abstractNumId w:val="4"/>
+  </w:num>
+  <w:num w:numId="2" w16cid:durableId="740325979">
+    <w:abstractNumId w:val="9"/>
+  </w:num>
+  <w:num w:numId="3" w16cid:durableId="2019035144">
+    <w:abstractNumId w:val="10"/>
+  </w:num>
+  <w:num w:numId="4" w16cid:durableId="578442793">
+    <w:abstractNumId w:val="6"/>
+  </w:num>
+  <w:num w:numId="5" w16cid:durableId="1436747841">
+    <w:abstractNumId w:val="11"/>
+  </w:num>
+  <w:num w:numId="6" w16cid:durableId="1460149026">
+    <w:abstractNumId w:val="5"/>
+  </w:num>
+  <w:num w:numId="7" w16cid:durableId="1965115955">
+    <w:abstractNumId w:val="8"/>
+  </w:num>
+  <w:num w:numId="8" w16cid:durableId="1875848332">
+    <w:abstractNumId w:val="17"/>
+  </w:num>
+  <w:num w:numId="9" w16cid:durableId="1071388938">
+    <w:abstractNumId w:val="12"/>
+  </w:num>
+  <w:num w:numId="10" w16cid:durableId="1812089410">
+    <w:abstractNumId w:val="3"/>
+  </w:num>
+  <w:num w:numId="11" w16cid:durableId="43649034">
+    <w:abstractNumId w:val="1"/>
+  </w:num>
+  <w:num w:numId="12" w16cid:durableId="2066029490">
+    <w:abstractNumId w:val="13"/>
+  </w:num>
+  <w:num w:numId="13" w16cid:durableId="2098094232">
+    <w:abstractNumId w:val="15"/>
+  </w:num>
+  <w:num w:numId="14" w16cid:durableId="1325280752">
     <w:abstractNumId w:val="0"/>
   </w:num>
-  <w:num w:numId="2" w16cid:durableId="740325979">
-    <w:abstractNumId w:val="3"/>
+  <w:num w:numId="15" w16cid:durableId="1115054325">
+    <w:abstractNumId w:val="16"/>
   </w:num>
-  <w:num w:numId="3" w16cid:durableId="2019035144">
-    <w:abstractNumId w:val="4"/>
+  <w:num w:numId="16" w16cid:durableId="640306334">
+    <w:abstractNumId w:val="7"/>
   </w:num>
-  <w:num w:numId="4" w16cid:durableId="578442793">
+  <w:num w:numId="17" w16cid:durableId="1746338401">
+    <w:abstractNumId w:val="14"/>
+  </w:num>
+  <w:num w:numId="18" w16cid:durableId="232660460">
     <w:abstractNumId w:val="2"/>
-  </w:num>
-  <w:num w:numId="5" w16cid:durableId="1436747841">
-    <w:abstractNumId w:val="5"/>
-  </w:num>
-  <w:num w:numId="6" w16cid:durableId="1460149026">
-    <w:abstractNumId w:val="1"/>
   </w:num>
 </w:numbering>
 </file>
@@ -3986,7 +8613,6 @@
   <w:style w:type="character" w:default="1" w:styleId="DefaultParagraphFont">
     <w:name w:val="Default Paragraph Font"/>
     <w:uiPriority w:val="1"/>
-    <w:semiHidden/>
     <w:unhideWhenUsed/>
   </w:style>
   <w:style w:type="table" w:default="1" w:styleId="TableNormal">
@@ -4340,6 +8966,69 @@
       <w:shd w:val="clear" w:color="auto" w:fill="E1DFDD"/>
     </w:rPr>
   </w:style>
+  <w:style w:type="table" w:styleId="PlainTable1">
+    <w:name w:val="Plain Table 1"/>
+    <w:basedOn w:val="TableNormal"/>
+    <w:uiPriority w:val="41"/>
+    <w:rsid w:val="006073C1"/>
+    <w:pPr>
+      <w:spacing w:after="0" w:line="240" w:lineRule="auto"/>
+    </w:pPr>
+    <w:tblPr>
+      <w:tblStyleRowBandSize w:val="1"/>
+      <w:tblStyleColBandSize w:val="1"/>
+      <w:tblBorders>
+        <w:top w:val="single" w:sz="4" w:space="0" w:color="BFBFBF" w:themeColor="background1" w:themeShade="BF"/>
+        <w:left w:val="single" w:sz="4" w:space="0" w:color="BFBFBF" w:themeColor="background1" w:themeShade="BF"/>
+        <w:bottom w:val="single" w:sz="4" w:space="0" w:color="BFBFBF" w:themeColor="background1" w:themeShade="BF"/>
+        <w:right w:val="single" w:sz="4" w:space="0" w:color="BFBFBF" w:themeColor="background1" w:themeShade="BF"/>
+        <w:insideH w:val="single" w:sz="4" w:space="0" w:color="BFBFBF" w:themeColor="background1" w:themeShade="BF"/>
+        <w:insideV w:val="single" w:sz="4" w:space="0" w:color="BFBFBF" w:themeColor="background1" w:themeShade="BF"/>
+      </w:tblBorders>
+    </w:tblPr>
+    <w:tblStylePr w:type="firstRow">
+      <w:rPr>
+        <w:b/>
+        <w:bCs/>
+      </w:rPr>
+    </w:tblStylePr>
+    <w:tblStylePr w:type="lastRow">
+      <w:rPr>
+        <w:b/>
+        <w:bCs/>
+      </w:rPr>
+      <w:tblPr/>
+      <w:tcPr>
+        <w:tcBorders>
+          <w:top w:val="double" w:sz="4" w:space="0" w:color="BFBFBF" w:themeColor="background1" w:themeShade="BF"/>
+        </w:tcBorders>
+      </w:tcPr>
+    </w:tblStylePr>
+    <w:tblStylePr w:type="firstCol">
+      <w:rPr>
+        <w:b/>
+        <w:bCs/>
+      </w:rPr>
+    </w:tblStylePr>
+    <w:tblStylePr w:type="lastCol">
+      <w:rPr>
+        <w:b/>
+        <w:bCs/>
+      </w:rPr>
+    </w:tblStylePr>
+    <w:tblStylePr w:type="band1Vert">
+      <w:tblPr/>
+      <w:tcPr>
+        <w:shd w:val="clear" w:color="auto" w:fill="F2F2F2" w:themeFill="background1" w:themeFillShade="F2"/>
+      </w:tcPr>
+    </w:tblStylePr>
+    <w:tblStylePr w:type="band1Horz">
+      <w:tblPr/>
+      <w:tcPr>
+        <w:shd w:val="clear" w:color="auto" w:fill="F2F2F2" w:themeFill="background1" w:themeFillShade="F2"/>
+      </w:tcPr>
+    </w:tblStylePr>
+  </w:style>
 </w:styles>
 </file>
 

</xml_diff>